<commit_message>
Changed some colors in the layout...
</commit_message>
<xml_diff>
--- a/Project/Report/ReportLayout.docx
+++ b/Project/Report/ReportLayout.docx
@@ -152,7 +152,6 @@
           </mc:Fallback>
         </mc:AlternateContent>
       </w:r>
-      <w:bookmarkStart w:id="1" w:name="_GoBack"/>
       <w:r>
         <w:rPr>
           <w:b/>
@@ -215,7 +214,6 @@
           </wp:anchor>
         </w:drawing>
       </w:r>
-      <w:bookmarkEnd w:id="1"/>
     </w:p>
     <w:p/>
     <w:p/>
@@ -313,7 +311,7 @@
               <w:docPart w:val="D88EF132FCEC446BB0CA6F342E0EBDE2"/>
             </w:placeholder>
             <w:dataBinding w:prefixMappings="xmlns:ns0='http://schemas.microsoft.com/office/2006/coverPageProps' " w:xpath="/ns0:CoverPageProperties[1]/ns0:PublishDate[1]" w:storeItemID="{55AF091B-3C7A-41E3-B477-F2FDAA23CFDA}"/>
-            <w:date>
+            <w:date w:fullDate="2015-01-01T00:00:00Z">
               <w:dateFormat w:val="dd/MM/yyyy"/>
               <w:lid w:val="fr-FR"/>
               <w:storeMappedDataAs w:val="dateTime"/>
@@ -347,7 +345,7 @@
                     <w:szCs w:val="80"/>
                     <w:lang w:val="fr-FR"/>
                   </w:rPr>
-                  <w:t>2015</w:t>
+                  <w:t>01/01/2015</w:t>
                 </w:r>
               </w:p>
             </w:tc>
@@ -377,9 +375,14 @@
       <w:pPr>
         <w:pStyle w:val="TitleUnindexed"/>
       </w:pPr>
+      <w:proofErr w:type="spellStart"/>
       <w:r>
         <w:lastRenderedPageBreak/>
-        <w:t>Bambu, the team</w:t>
+        <w:t>Bambu</w:t>
+      </w:r>
+      <w:proofErr w:type="spellEnd"/>
+      <w:r>
+        <w:t>, the team</w:t>
       </w:r>
       <w:bookmarkEnd w:id="0"/>
     </w:p>
@@ -416,13 +419,12 @@
               <w:left w:val="single" w:sz="4" w:space="0" w:color="006600"/>
               <w:bottom w:val="single" w:sz="4" w:space="0" w:color="006600"/>
             </w:tcBorders>
-            <w:shd w:val="clear" w:color="auto" w:fill="C7D4FA" w:themeFill="accent6" w:themeFillTint="33"/>
+            <w:shd w:val="clear" w:color="auto" w:fill="E7E6E6" w:themeFill="background2"/>
           </w:tcPr>
           <w:p>
             <w:r>
               <w:rPr>
                 <w:noProof/>
-                <w:lang w:val="fr-FR" w:eastAsia="zh-CN"/>
               </w:rPr>
               <w:drawing>
                 <wp:inline distT="0" distB="0" distL="0" distR="0" wp14:anchorId="7FDBF79F" wp14:editId="34B78E37">
@@ -486,7 +488,7 @@
               <w:bottom w:val="single" w:sz="4" w:space="0" w:color="006600"/>
               <w:right w:val="single" w:sz="4" w:space="0" w:color="006600"/>
             </w:tcBorders>
-            <w:shd w:val="clear" w:color="auto" w:fill="C7D4FA" w:themeFill="accent6" w:themeFillTint="33"/>
+            <w:shd w:val="clear" w:color="auto" w:fill="E7E6E6" w:themeFill="background2"/>
           </w:tcPr>
           <w:p>
             <w:pPr>
@@ -521,8 +523,436 @@
               <w:rPr>
                 <w:b w:val="0"/>
               </w:rPr>
-              <w:t>Lorem ipsum dolor sit amet, consectetuer adipiscing elit. Nam nibh. Nunc varius facilisis eros. Sed erat. In in velit quis arcu ornare laoreet. Curabitur adipiscing luctus massa. Integer ut purus ac augue commodo commodo. Nunc nec mi eu justo tempor consectetuer</w:t>
-            </w:r>
+              <w:t xml:space="preserve">Lorem ipsum dolor sit </w:t>
+            </w:r>
+            <w:proofErr w:type="spellStart"/>
+            <w:r>
+              <w:rPr>
+                <w:b w:val="0"/>
+              </w:rPr>
+              <w:t>amet</w:t>
+            </w:r>
+            <w:proofErr w:type="spellEnd"/>
+            <w:r>
+              <w:rPr>
+                <w:b w:val="0"/>
+              </w:rPr>
+              <w:t xml:space="preserve">, </w:t>
+            </w:r>
+            <w:proofErr w:type="spellStart"/>
+            <w:r>
+              <w:rPr>
+                <w:b w:val="0"/>
+              </w:rPr>
+              <w:t>consectetuer</w:t>
+            </w:r>
+            <w:proofErr w:type="spellEnd"/>
+            <w:r>
+              <w:rPr>
+                <w:b w:val="0"/>
+              </w:rPr>
+              <w:t xml:space="preserve"> </w:t>
+            </w:r>
+            <w:proofErr w:type="spellStart"/>
+            <w:r>
+              <w:rPr>
+                <w:b w:val="0"/>
+              </w:rPr>
+              <w:t>adipiscing</w:t>
+            </w:r>
+            <w:proofErr w:type="spellEnd"/>
+            <w:r>
+              <w:rPr>
+                <w:b w:val="0"/>
+              </w:rPr>
+              <w:t xml:space="preserve"> </w:t>
+            </w:r>
+            <w:proofErr w:type="spellStart"/>
+            <w:r>
+              <w:rPr>
+                <w:b w:val="0"/>
+              </w:rPr>
+              <w:t>elit</w:t>
+            </w:r>
+            <w:proofErr w:type="spellEnd"/>
+            <w:r>
+              <w:rPr>
+                <w:b w:val="0"/>
+              </w:rPr>
+              <w:t xml:space="preserve">. Nam </w:t>
+            </w:r>
+            <w:proofErr w:type="spellStart"/>
+            <w:r>
+              <w:rPr>
+                <w:b w:val="0"/>
+              </w:rPr>
+              <w:t>nibh</w:t>
+            </w:r>
+            <w:proofErr w:type="spellEnd"/>
+            <w:r>
+              <w:rPr>
+                <w:b w:val="0"/>
+              </w:rPr>
+              <w:t xml:space="preserve">. </w:t>
+            </w:r>
+            <w:proofErr w:type="spellStart"/>
+            <w:r>
+              <w:rPr>
+                <w:b w:val="0"/>
+              </w:rPr>
+              <w:t>Nunc</w:t>
+            </w:r>
+            <w:proofErr w:type="spellEnd"/>
+            <w:r>
+              <w:rPr>
+                <w:b w:val="0"/>
+              </w:rPr>
+              <w:t xml:space="preserve"> </w:t>
+            </w:r>
+            <w:proofErr w:type="spellStart"/>
+            <w:r>
+              <w:rPr>
+                <w:b w:val="0"/>
+              </w:rPr>
+              <w:t>varius</w:t>
+            </w:r>
+            <w:proofErr w:type="spellEnd"/>
+            <w:r>
+              <w:rPr>
+                <w:b w:val="0"/>
+              </w:rPr>
+              <w:t xml:space="preserve"> </w:t>
+            </w:r>
+            <w:proofErr w:type="spellStart"/>
+            <w:r>
+              <w:rPr>
+                <w:b w:val="0"/>
+              </w:rPr>
+              <w:t>facilisis</w:t>
+            </w:r>
+            <w:proofErr w:type="spellEnd"/>
+            <w:r>
+              <w:rPr>
+                <w:b w:val="0"/>
+              </w:rPr>
+              <w:t xml:space="preserve"> </w:t>
+            </w:r>
+            <w:proofErr w:type="spellStart"/>
+            <w:r>
+              <w:rPr>
+                <w:b w:val="0"/>
+              </w:rPr>
+              <w:t>eros</w:t>
+            </w:r>
+            <w:proofErr w:type="spellEnd"/>
+            <w:r>
+              <w:rPr>
+                <w:b w:val="0"/>
+              </w:rPr>
+              <w:t xml:space="preserve">. </w:t>
+            </w:r>
+            <w:proofErr w:type="spellStart"/>
+            <w:r>
+              <w:rPr>
+                <w:b w:val="0"/>
+              </w:rPr>
+              <w:t>Sed</w:t>
+            </w:r>
+            <w:proofErr w:type="spellEnd"/>
+            <w:r>
+              <w:rPr>
+                <w:b w:val="0"/>
+              </w:rPr>
+              <w:t xml:space="preserve"> </w:t>
+            </w:r>
+            <w:proofErr w:type="spellStart"/>
+            <w:r>
+              <w:rPr>
+                <w:b w:val="0"/>
+              </w:rPr>
+              <w:t>erat</w:t>
+            </w:r>
+            <w:proofErr w:type="spellEnd"/>
+            <w:r>
+              <w:rPr>
+                <w:b w:val="0"/>
+              </w:rPr>
+              <w:t xml:space="preserve">. In in </w:t>
+            </w:r>
+            <w:proofErr w:type="spellStart"/>
+            <w:r>
+              <w:rPr>
+                <w:b w:val="0"/>
+              </w:rPr>
+              <w:t>velit</w:t>
+            </w:r>
+            <w:proofErr w:type="spellEnd"/>
+            <w:r>
+              <w:rPr>
+                <w:b w:val="0"/>
+              </w:rPr>
+              <w:t xml:space="preserve"> </w:t>
+            </w:r>
+            <w:proofErr w:type="spellStart"/>
+            <w:r>
+              <w:rPr>
+                <w:b w:val="0"/>
+              </w:rPr>
+              <w:t>quis</w:t>
+            </w:r>
+            <w:proofErr w:type="spellEnd"/>
+            <w:r>
+              <w:rPr>
+                <w:b w:val="0"/>
+              </w:rPr>
+              <w:t xml:space="preserve"> </w:t>
+            </w:r>
+            <w:proofErr w:type="spellStart"/>
+            <w:r>
+              <w:rPr>
+                <w:b w:val="0"/>
+              </w:rPr>
+              <w:t>arcu</w:t>
+            </w:r>
+            <w:proofErr w:type="spellEnd"/>
+            <w:r>
+              <w:rPr>
+                <w:b w:val="0"/>
+              </w:rPr>
+              <w:t xml:space="preserve"> </w:t>
+            </w:r>
+            <w:proofErr w:type="spellStart"/>
+            <w:r>
+              <w:rPr>
+                <w:b w:val="0"/>
+              </w:rPr>
+              <w:t>ornare</w:t>
+            </w:r>
+            <w:proofErr w:type="spellEnd"/>
+            <w:r>
+              <w:rPr>
+                <w:b w:val="0"/>
+              </w:rPr>
+              <w:t xml:space="preserve"> </w:t>
+            </w:r>
+            <w:proofErr w:type="spellStart"/>
+            <w:r>
+              <w:rPr>
+                <w:b w:val="0"/>
+              </w:rPr>
+              <w:t>laoreet</w:t>
+            </w:r>
+            <w:proofErr w:type="spellEnd"/>
+            <w:r>
+              <w:rPr>
+                <w:b w:val="0"/>
+              </w:rPr>
+              <w:t xml:space="preserve">. </w:t>
+            </w:r>
+            <w:proofErr w:type="spellStart"/>
+            <w:r>
+              <w:rPr>
+                <w:b w:val="0"/>
+              </w:rPr>
+              <w:t>Curabitur</w:t>
+            </w:r>
+            <w:proofErr w:type="spellEnd"/>
+            <w:r>
+              <w:rPr>
+                <w:b w:val="0"/>
+              </w:rPr>
+              <w:t xml:space="preserve"> </w:t>
+            </w:r>
+            <w:proofErr w:type="spellStart"/>
+            <w:r>
+              <w:rPr>
+                <w:b w:val="0"/>
+              </w:rPr>
+              <w:t>adipiscing</w:t>
+            </w:r>
+            <w:proofErr w:type="spellEnd"/>
+            <w:r>
+              <w:rPr>
+                <w:b w:val="0"/>
+              </w:rPr>
+              <w:t xml:space="preserve"> </w:t>
+            </w:r>
+            <w:proofErr w:type="spellStart"/>
+            <w:r>
+              <w:rPr>
+                <w:b w:val="0"/>
+              </w:rPr>
+              <w:t>luctus</w:t>
+            </w:r>
+            <w:proofErr w:type="spellEnd"/>
+            <w:r>
+              <w:rPr>
+                <w:b w:val="0"/>
+              </w:rPr>
+              <w:t xml:space="preserve"> </w:t>
+            </w:r>
+            <w:proofErr w:type="spellStart"/>
+            <w:r>
+              <w:rPr>
+                <w:b w:val="0"/>
+              </w:rPr>
+              <w:t>massa</w:t>
+            </w:r>
+            <w:proofErr w:type="spellEnd"/>
+            <w:r>
+              <w:rPr>
+                <w:b w:val="0"/>
+              </w:rPr>
+              <w:t xml:space="preserve">. Integer </w:t>
+            </w:r>
+            <w:proofErr w:type="spellStart"/>
+            <w:r>
+              <w:rPr>
+                <w:b w:val="0"/>
+              </w:rPr>
+              <w:t>ut</w:t>
+            </w:r>
+            <w:proofErr w:type="spellEnd"/>
+            <w:r>
+              <w:rPr>
+                <w:b w:val="0"/>
+              </w:rPr>
+              <w:t xml:space="preserve"> </w:t>
+            </w:r>
+            <w:proofErr w:type="spellStart"/>
+            <w:r>
+              <w:rPr>
+                <w:b w:val="0"/>
+              </w:rPr>
+              <w:t>purus</w:t>
+            </w:r>
+            <w:proofErr w:type="spellEnd"/>
+            <w:r>
+              <w:rPr>
+                <w:b w:val="0"/>
+              </w:rPr>
+              <w:t xml:space="preserve"> ac </w:t>
+            </w:r>
+            <w:proofErr w:type="spellStart"/>
+            <w:r>
+              <w:rPr>
+                <w:b w:val="0"/>
+              </w:rPr>
+              <w:t>augue</w:t>
+            </w:r>
+            <w:proofErr w:type="spellEnd"/>
+            <w:r>
+              <w:rPr>
+                <w:b w:val="0"/>
+              </w:rPr>
+              <w:t xml:space="preserve"> </w:t>
+            </w:r>
+            <w:proofErr w:type="spellStart"/>
+            <w:r>
+              <w:rPr>
+                <w:b w:val="0"/>
+              </w:rPr>
+              <w:t>commodo</w:t>
+            </w:r>
+            <w:proofErr w:type="spellEnd"/>
+            <w:r>
+              <w:rPr>
+                <w:b w:val="0"/>
+              </w:rPr>
+              <w:t xml:space="preserve"> </w:t>
+            </w:r>
+            <w:proofErr w:type="spellStart"/>
+            <w:r>
+              <w:rPr>
+                <w:b w:val="0"/>
+              </w:rPr>
+              <w:t>commodo</w:t>
+            </w:r>
+            <w:proofErr w:type="spellEnd"/>
+            <w:r>
+              <w:rPr>
+                <w:b w:val="0"/>
+              </w:rPr>
+              <w:t xml:space="preserve">. </w:t>
+            </w:r>
+            <w:proofErr w:type="spellStart"/>
+            <w:r>
+              <w:rPr>
+                <w:b w:val="0"/>
+              </w:rPr>
+              <w:t>Nunc</w:t>
+            </w:r>
+            <w:proofErr w:type="spellEnd"/>
+            <w:r>
+              <w:rPr>
+                <w:b w:val="0"/>
+              </w:rPr>
+              <w:t xml:space="preserve"> </w:t>
+            </w:r>
+            <w:proofErr w:type="spellStart"/>
+            <w:r>
+              <w:rPr>
+                <w:b w:val="0"/>
+              </w:rPr>
+              <w:t>nec</w:t>
+            </w:r>
+            <w:proofErr w:type="spellEnd"/>
+            <w:r>
+              <w:rPr>
+                <w:b w:val="0"/>
+              </w:rPr>
+              <w:t xml:space="preserve"> mi </w:t>
+            </w:r>
+            <w:proofErr w:type="spellStart"/>
+            <w:r>
+              <w:rPr>
+                <w:b w:val="0"/>
+              </w:rPr>
+              <w:t>eu</w:t>
+            </w:r>
+            <w:proofErr w:type="spellEnd"/>
+            <w:r>
+              <w:rPr>
+                <w:b w:val="0"/>
+              </w:rPr>
+              <w:t xml:space="preserve"> </w:t>
+            </w:r>
+            <w:proofErr w:type="spellStart"/>
+            <w:r>
+              <w:rPr>
+                <w:b w:val="0"/>
+              </w:rPr>
+              <w:t>justo</w:t>
+            </w:r>
+            <w:proofErr w:type="spellEnd"/>
+            <w:r>
+              <w:rPr>
+                <w:b w:val="0"/>
+              </w:rPr>
+              <w:t xml:space="preserve"> </w:t>
+            </w:r>
+            <w:proofErr w:type="spellStart"/>
+            <w:r>
+              <w:rPr>
+                <w:b w:val="0"/>
+              </w:rPr>
+              <w:t>tempor</w:t>
+            </w:r>
+            <w:proofErr w:type="spellEnd"/>
+            <w:r>
+              <w:rPr>
+                <w:b w:val="0"/>
+              </w:rPr>
+              <w:t xml:space="preserve"> </w:t>
+            </w:r>
+            <w:proofErr w:type="spellStart"/>
+            <w:r>
+              <w:rPr>
+                <w:b w:val="0"/>
+              </w:rPr>
+              <w:t>consectetuer</w:t>
+            </w:r>
+            <w:proofErr w:type="spellEnd"/>
           </w:p>
         </w:tc>
       </w:tr>
@@ -569,7 +999,7 @@
               <w:left w:val="single" w:sz="4" w:space="0" w:color="006600"/>
               <w:bottom w:val="single" w:sz="4" w:space="0" w:color="006600"/>
             </w:tcBorders>
-            <w:shd w:val="clear" w:color="auto" w:fill="C7D4FA" w:themeFill="accent6" w:themeFillTint="33"/>
+            <w:shd w:val="clear" w:color="auto" w:fill="E7E6E6" w:themeFill="background2"/>
           </w:tcPr>
           <w:p>
             <w:pPr>
@@ -578,7 +1008,6 @@
             <w:r>
               <w:rPr>
                 <w:noProof/>
-                <w:lang w:val="fr-FR" w:eastAsia="zh-CN"/>
               </w:rPr>
               <w:drawing>
                 <wp:inline distT="0" distB="0" distL="0" distR="0" wp14:anchorId="00D7ACC6" wp14:editId="6D0BE4C5">
@@ -642,7 +1071,7 @@
               <w:bottom w:val="single" w:sz="4" w:space="0" w:color="006600"/>
               <w:right w:val="single" w:sz="4" w:space="0" w:color="006600"/>
             </w:tcBorders>
-            <w:shd w:val="clear" w:color="auto" w:fill="C7D4FA" w:themeFill="accent6" w:themeFillTint="33"/>
+            <w:shd w:val="clear" w:color="auto" w:fill="E7E6E6" w:themeFill="background2"/>
           </w:tcPr>
           <w:p>
             <w:pPr>
@@ -653,6 +1082,7 @@
                 <w:sz w:val="22"/>
               </w:rPr>
             </w:pPr>
+            <w:proofErr w:type="spellStart"/>
             <w:r>
               <w:rPr>
                 <w:rStyle w:val="lev"/>
@@ -661,6 +1091,7 @@
               </w:rPr>
               <w:t>Pongsathorn</w:t>
             </w:r>
+            <w:proofErr w:type="spellEnd"/>
             <w:r>
               <w:rPr>
                 <w:rStyle w:val="lev"/>
@@ -668,6 +1099,7 @@
               </w:rPr>
               <w:t xml:space="preserve"> </w:t>
             </w:r>
+            <w:proofErr w:type="spellStart"/>
             <w:r>
               <w:rPr>
                 <w:rStyle w:val="lev"/>
@@ -676,6 +1108,7 @@
               </w:rPr>
               <w:t>Tiranun</w:t>
             </w:r>
+            <w:proofErr w:type="spellEnd"/>
           </w:p>
           <w:p>
             <w:pPr>
@@ -685,8 +1118,436 @@
               <w:rPr>
                 <w:sz w:val="22"/>
               </w:rPr>
-              <w:t>Lorem ipsum dolor sit amet, consectetuer adipiscing elit. Nam nibh. Nunc varius facilisis eros. Sed erat. In in velit quis arcu ornare laoreet. Curabitur adipiscing luctus massa. Integer ut purus ac augue commodo commodo. Nunc nec mi eu justo tempor consectetuer</w:t>
-            </w:r>
+              <w:t xml:space="preserve">Lorem ipsum dolor sit </w:t>
+            </w:r>
+            <w:proofErr w:type="spellStart"/>
+            <w:r>
+              <w:rPr>
+                <w:sz w:val="22"/>
+              </w:rPr>
+              <w:t>amet</w:t>
+            </w:r>
+            <w:proofErr w:type="spellEnd"/>
+            <w:r>
+              <w:rPr>
+                <w:sz w:val="22"/>
+              </w:rPr>
+              <w:t xml:space="preserve">, </w:t>
+            </w:r>
+            <w:proofErr w:type="spellStart"/>
+            <w:r>
+              <w:rPr>
+                <w:sz w:val="22"/>
+              </w:rPr>
+              <w:t>consectetuer</w:t>
+            </w:r>
+            <w:proofErr w:type="spellEnd"/>
+            <w:r>
+              <w:rPr>
+                <w:sz w:val="22"/>
+              </w:rPr>
+              <w:t xml:space="preserve"> </w:t>
+            </w:r>
+            <w:proofErr w:type="spellStart"/>
+            <w:r>
+              <w:rPr>
+                <w:sz w:val="22"/>
+              </w:rPr>
+              <w:t>adipiscing</w:t>
+            </w:r>
+            <w:proofErr w:type="spellEnd"/>
+            <w:r>
+              <w:rPr>
+                <w:sz w:val="22"/>
+              </w:rPr>
+              <w:t xml:space="preserve"> </w:t>
+            </w:r>
+            <w:proofErr w:type="spellStart"/>
+            <w:r>
+              <w:rPr>
+                <w:sz w:val="22"/>
+              </w:rPr>
+              <w:t>elit</w:t>
+            </w:r>
+            <w:proofErr w:type="spellEnd"/>
+            <w:r>
+              <w:rPr>
+                <w:sz w:val="22"/>
+              </w:rPr>
+              <w:t xml:space="preserve">. Nam </w:t>
+            </w:r>
+            <w:proofErr w:type="spellStart"/>
+            <w:r>
+              <w:rPr>
+                <w:sz w:val="22"/>
+              </w:rPr>
+              <w:t>nibh</w:t>
+            </w:r>
+            <w:proofErr w:type="spellEnd"/>
+            <w:r>
+              <w:rPr>
+                <w:sz w:val="22"/>
+              </w:rPr>
+              <w:t xml:space="preserve">. </w:t>
+            </w:r>
+            <w:proofErr w:type="spellStart"/>
+            <w:r>
+              <w:rPr>
+                <w:sz w:val="22"/>
+              </w:rPr>
+              <w:t>Nunc</w:t>
+            </w:r>
+            <w:proofErr w:type="spellEnd"/>
+            <w:r>
+              <w:rPr>
+                <w:sz w:val="22"/>
+              </w:rPr>
+              <w:t xml:space="preserve"> </w:t>
+            </w:r>
+            <w:proofErr w:type="spellStart"/>
+            <w:r>
+              <w:rPr>
+                <w:sz w:val="22"/>
+              </w:rPr>
+              <w:t>varius</w:t>
+            </w:r>
+            <w:proofErr w:type="spellEnd"/>
+            <w:r>
+              <w:rPr>
+                <w:sz w:val="22"/>
+              </w:rPr>
+              <w:t xml:space="preserve"> </w:t>
+            </w:r>
+            <w:proofErr w:type="spellStart"/>
+            <w:r>
+              <w:rPr>
+                <w:sz w:val="22"/>
+              </w:rPr>
+              <w:t>facilisis</w:t>
+            </w:r>
+            <w:proofErr w:type="spellEnd"/>
+            <w:r>
+              <w:rPr>
+                <w:sz w:val="22"/>
+              </w:rPr>
+              <w:t xml:space="preserve"> </w:t>
+            </w:r>
+            <w:proofErr w:type="spellStart"/>
+            <w:r>
+              <w:rPr>
+                <w:sz w:val="22"/>
+              </w:rPr>
+              <w:t>eros</w:t>
+            </w:r>
+            <w:proofErr w:type="spellEnd"/>
+            <w:r>
+              <w:rPr>
+                <w:sz w:val="22"/>
+              </w:rPr>
+              <w:t xml:space="preserve">. </w:t>
+            </w:r>
+            <w:proofErr w:type="spellStart"/>
+            <w:r>
+              <w:rPr>
+                <w:sz w:val="22"/>
+              </w:rPr>
+              <w:t>Sed</w:t>
+            </w:r>
+            <w:proofErr w:type="spellEnd"/>
+            <w:r>
+              <w:rPr>
+                <w:sz w:val="22"/>
+              </w:rPr>
+              <w:t xml:space="preserve"> </w:t>
+            </w:r>
+            <w:proofErr w:type="spellStart"/>
+            <w:r>
+              <w:rPr>
+                <w:sz w:val="22"/>
+              </w:rPr>
+              <w:t>erat</w:t>
+            </w:r>
+            <w:proofErr w:type="spellEnd"/>
+            <w:r>
+              <w:rPr>
+                <w:sz w:val="22"/>
+              </w:rPr>
+              <w:t xml:space="preserve">. In in </w:t>
+            </w:r>
+            <w:proofErr w:type="spellStart"/>
+            <w:r>
+              <w:rPr>
+                <w:sz w:val="22"/>
+              </w:rPr>
+              <w:t>velit</w:t>
+            </w:r>
+            <w:proofErr w:type="spellEnd"/>
+            <w:r>
+              <w:rPr>
+                <w:sz w:val="22"/>
+              </w:rPr>
+              <w:t xml:space="preserve"> </w:t>
+            </w:r>
+            <w:proofErr w:type="spellStart"/>
+            <w:r>
+              <w:rPr>
+                <w:sz w:val="22"/>
+              </w:rPr>
+              <w:t>quis</w:t>
+            </w:r>
+            <w:proofErr w:type="spellEnd"/>
+            <w:r>
+              <w:rPr>
+                <w:sz w:val="22"/>
+              </w:rPr>
+              <w:t xml:space="preserve"> </w:t>
+            </w:r>
+            <w:proofErr w:type="spellStart"/>
+            <w:r>
+              <w:rPr>
+                <w:sz w:val="22"/>
+              </w:rPr>
+              <w:t>arcu</w:t>
+            </w:r>
+            <w:proofErr w:type="spellEnd"/>
+            <w:r>
+              <w:rPr>
+                <w:sz w:val="22"/>
+              </w:rPr>
+              <w:t xml:space="preserve"> </w:t>
+            </w:r>
+            <w:proofErr w:type="spellStart"/>
+            <w:r>
+              <w:rPr>
+                <w:sz w:val="22"/>
+              </w:rPr>
+              <w:t>ornare</w:t>
+            </w:r>
+            <w:proofErr w:type="spellEnd"/>
+            <w:r>
+              <w:rPr>
+                <w:sz w:val="22"/>
+              </w:rPr>
+              <w:t xml:space="preserve"> </w:t>
+            </w:r>
+            <w:proofErr w:type="spellStart"/>
+            <w:r>
+              <w:rPr>
+                <w:sz w:val="22"/>
+              </w:rPr>
+              <w:t>laoreet</w:t>
+            </w:r>
+            <w:proofErr w:type="spellEnd"/>
+            <w:r>
+              <w:rPr>
+                <w:sz w:val="22"/>
+              </w:rPr>
+              <w:t xml:space="preserve">. </w:t>
+            </w:r>
+            <w:proofErr w:type="spellStart"/>
+            <w:r>
+              <w:rPr>
+                <w:sz w:val="22"/>
+              </w:rPr>
+              <w:t>Curabitur</w:t>
+            </w:r>
+            <w:proofErr w:type="spellEnd"/>
+            <w:r>
+              <w:rPr>
+                <w:sz w:val="22"/>
+              </w:rPr>
+              <w:t xml:space="preserve"> </w:t>
+            </w:r>
+            <w:proofErr w:type="spellStart"/>
+            <w:r>
+              <w:rPr>
+                <w:sz w:val="22"/>
+              </w:rPr>
+              <w:t>adipiscing</w:t>
+            </w:r>
+            <w:proofErr w:type="spellEnd"/>
+            <w:r>
+              <w:rPr>
+                <w:sz w:val="22"/>
+              </w:rPr>
+              <w:t xml:space="preserve"> </w:t>
+            </w:r>
+            <w:proofErr w:type="spellStart"/>
+            <w:r>
+              <w:rPr>
+                <w:sz w:val="22"/>
+              </w:rPr>
+              <w:t>luctus</w:t>
+            </w:r>
+            <w:proofErr w:type="spellEnd"/>
+            <w:r>
+              <w:rPr>
+                <w:sz w:val="22"/>
+              </w:rPr>
+              <w:t xml:space="preserve"> </w:t>
+            </w:r>
+            <w:proofErr w:type="spellStart"/>
+            <w:r>
+              <w:rPr>
+                <w:sz w:val="22"/>
+              </w:rPr>
+              <w:t>massa</w:t>
+            </w:r>
+            <w:proofErr w:type="spellEnd"/>
+            <w:r>
+              <w:rPr>
+                <w:sz w:val="22"/>
+              </w:rPr>
+              <w:t xml:space="preserve">. Integer </w:t>
+            </w:r>
+            <w:proofErr w:type="spellStart"/>
+            <w:r>
+              <w:rPr>
+                <w:sz w:val="22"/>
+              </w:rPr>
+              <w:t>ut</w:t>
+            </w:r>
+            <w:proofErr w:type="spellEnd"/>
+            <w:r>
+              <w:rPr>
+                <w:sz w:val="22"/>
+              </w:rPr>
+              <w:t xml:space="preserve"> </w:t>
+            </w:r>
+            <w:proofErr w:type="spellStart"/>
+            <w:r>
+              <w:rPr>
+                <w:sz w:val="22"/>
+              </w:rPr>
+              <w:t>purus</w:t>
+            </w:r>
+            <w:proofErr w:type="spellEnd"/>
+            <w:r>
+              <w:rPr>
+                <w:sz w:val="22"/>
+              </w:rPr>
+              <w:t xml:space="preserve"> ac </w:t>
+            </w:r>
+            <w:proofErr w:type="spellStart"/>
+            <w:r>
+              <w:rPr>
+                <w:sz w:val="22"/>
+              </w:rPr>
+              <w:t>augue</w:t>
+            </w:r>
+            <w:proofErr w:type="spellEnd"/>
+            <w:r>
+              <w:rPr>
+                <w:sz w:val="22"/>
+              </w:rPr>
+              <w:t xml:space="preserve"> </w:t>
+            </w:r>
+            <w:proofErr w:type="spellStart"/>
+            <w:r>
+              <w:rPr>
+                <w:sz w:val="22"/>
+              </w:rPr>
+              <w:t>commodo</w:t>
+            </w:r>
+            <w:proofErr w:type="spellEnd"/>
+            <w:r>
+              <w:rPr>
+                <w:sz w:val="22"/>
+              </w:rPr>
+              <w:t xml:space="preserve"> </w:t>
+            </w:r>
+            <w:proofErr w:type="spellStart"/>
+            <w:r>
+              <w:rPr>
+                <w:sz w:val="22"/>
+              </w:rPr>
+              <w:t>commodo</w:t>
+            </w:r>
+            <w:proofErr w:type="spellEnd"/>
+            <w:r>
+              <w:rPr>
+                <w:sz w:val="22"/>
+              </w:rPr>
+              <w:t xml:space="preserve">. </w:t>
+            </w:r>
+            <w:proofErr w:type="spellStart"/>
+            <w:r>
+              <w:rPr>
+                <w:sz w:val="22"/>
+              </w:rPr>
+              <w:t>Nunc</w:t>
+            </w:r>
+            <w:proofErr w:type="spellEnd"/>
+            <w:r>
+              <w:rPr>
+                <w:sz w:val="22"/>
+              </w:rPr>
+              <w:t xml:space="preserve"> </w:t>
+            </w:r>
+            <w:proofErr w:type="spellStart"/>
+            <w:r>
+              <w:rPr>
+                <w:sz w:val="22"/>
+              </w:rPr>
+              <w:t>nec</w:t>
+            </w:r>
+            <w:proofErr w:type="spellEnd"/>
+            <w:r>
+              <w:rPr>
+                <w:sz w:val="22"/>
+              </w:rPr>
+              <w:t xml:space="preserve"> mi </w:t>
+            </w:r>
+            <w:proofErr w:type="spellStart"/>
+            <w:r>
+              <w:rPr>
+                <w:sz w:val="22"/>
+              </w:rPr>
+              <w:t>eu</w:t>
+            </w:r>
+            <w:proofErr w:type="spellEnd"/>
+            <w:r>
+              <w:rPr>
+                <w:sz w:val="22"/>
+              </w:rPr>
+              <w:t xml:space="preserve"> </w:t>
+            </w:r>
+            <w:proofErr w:type="spellStart"/>
+            <w:r>
+              <w:rPr>
+                <w:sz w:val="22"/>
+              </w:rPr>
+              <w:t>justo</w:t>
+            </w:r>
+            <w:proofErr w:type="spellEnd"/>
+            <w:r>
+              <w:rPr>
+                <w:sz w:val="22"/>
+              </w:rPr>
+              <w:t xml:space="preserve"> </w:t>
+            </w:r>
+            <w:proofErr w:type="spellStart"/>
+            <w:r>
+              <w:rPr>
+                <w:sz w:val="22"/>
+              </w:rPr>
+              <w:t>tempor</w:t>
+            </w:r>
+            <w:proofErr w:type="spellEnd"/>
+            <w:r>
+              <w:rPr>
+                <w:sz w:val="22"/>
+              </w:rPr>
+              <w:t xml:space="preserve"> </w:t>
+            </w:r>
+            <w:proofErr w:type="spellStart"/>
+            <w:r>
+              <w:rPr>
+                <w:sz w:val="22"/>
+              </w:rPr>
+              <w:t>consectetuer</w:t>
+            </w:r>
+            <w:proofErr w:type="spellEnd"/>
           </w:p>
         </w:tc>
       </w:tr>
@@ -743,7 +1604,7 @@
               <w:left w:val="single" w:sz="4" w:space="0" w:color="006600"/>
               <w:bottom w:val="single" w:sz="4" w:space="0" w:color="006600"/>
             </w:tcBorders>
-            <w:shd w:val="clear" w:color="auto" w:fill="C7D4FA" w:themeFill="accent6" w:themeFillTint="33"/>
+            <w:shd w:val="clear" w:color="auto" w:fill="E7E6E6" w:themeFill="background2"/>
           </w:tcPr>
           <w:p>
             <w:pPr>
@@ -752,7 +1613,6 @@
             <w:r>
               <w:rPr>
                 <w:noProof/>
-                <w:lang w:val="fr-FR" w:eastAsia="zh-CN"/>
               </w:rPr>
               <w:drawing>
                 <wp:inline distT="0" distB="0" distL="0" distR="0" wp14:anchorId="7C544649" wp14:editId="4819597A">
@@ -816,7 +1676,7 @@
               <w:bottom w:val="single" w:sz="4" w:space="0" w:color="006600"/>
               <w:right w:val="single" w:sz="4" w:space="0" w:color="006600"/>
             </w:tcBorders>
-            <w:shd w:val="clear" w:color="auto" w:fill="C7D4FA" w:themeFill="accent6" w:themeFillTint="33"/>
+            <w:shd w:val="clear" w:color="auto" w:fill="E7E6E6" w:themeFill="background2"/>
           </w:tcPr>
           <w:p>
             <w:pPr>
@@ -844,8 +1704,436 @@
               <w:rPr>
                 <w:sz w:val="22"/>
               </w:rPr>
-              <w:t>Lorem ipsum dolor sit amet, consectetuer adipiscing elit. Nam nibh. Nunc varius facilisis eros. Sed erat. In in velit quis arcu ornare laoreet. Curabitur adipiscing luctus massa. Integer ut purus ac augue commodo commodo. Nunc nec mi eu justo tempor consectetuer</w:t>
-            </w:r>
+              <w:t xml:space="preserve">Lorem ipsum dolor sit </w:t>
+            </w:r>
+            <w:proofErr w:type="spellStart"/>
+            <w:r>
+              <w:rPr>
+                <w:sz w:val="22"/>
+              </w:rPr>
+              <w:t>amet</w:t>
+            </w:r>
+            <w:proofErr w:type="spellEnd"/>
+            <w:r>
+              <w:rPr>
+                <w:sz w:val="22"/>
+              </w:rPr>
+              <w:t xml:space="preserve">, </w:t>
+            </w:r>
+            <w:proofErr w:type="spellStart"/>
+            <w:r>
+              <w:rPr>
+                <w:sz w:val="22"/>
+              </w:rPr>
+              <w:t>consectetuer</w:t>
+            </w:r>
+            <w:proofErr w:type="spellEnd"/>
+            <w:r>
+              <w:rPr>
+                <w:sz w:val="22"/>
+              </w:rPr>
+              <w:t xml:space="preserve"> </w:t>
+            </w:r>
+            <w:proofErr w:type="spellStart"/>
+            <w:r>
+              <w:rPr>
+                <w:sz w:val="22"/>
+              </w:rPr>
+              <w:t>adipiscing</w:t>
+            </w:r>
+            <w:proofErr w:type="spellEnd"/>
+            <w:r>
+              <w:rPr>
+                <w:sz w:val="22"/>
+              </w:rPr>
+              <w:t xml:space="preserve"> </w:t>
+            </w:r>
+            <w:proofErr w:type="spellStart"/>
+            <w:r>
+              <w:rPr>
+                <w:sz w:val="22"/>
+              </w:rPr>
+              <w:t>elit</w:t>
+            </w:r>
+            <w:proofErr w:type="spellEnd"/>
+            <w:r>
+              <w:rPr>
+                <w:sz w:val="22"/>
+              </w:rPr>
+              <w:t xml:space="preserve">. Nam </w:t>
+            </w:r>
+            <w:proofErr w:type="spellStart"/>
+            <w:r>
+              <w:rPr>
+                <w:sz w:val="22"/>
+              </w:rPr>
+              <w:t>nibh</w:t>
+            </w:r>
+            <w:proofErr w:type="spellEnd"/>
+            <w:r>
+              <w:rPr>
+                <w:sz w:val="22"/>
+              </w:rPr>
+              <w:t xml:space="preserve">. </w:t>
+            </w:r>
+            <w:proofErr w:type="spellStart"/>
+            <w:r>
+              <w:rPr>
+                <w:sz w:val="22"/>
+              </w:rPr>
+              <w:t>Nunc</w:t>
+            </w:r>
+            <w:proofErr w:type="spellEnd"/>
+            <w:r>
+              <w:rPr>
+                <w:sz w:val="22"/>
+              </w:rPr>
+              <w:t xml:space="preserve"> </w:t>
+            </w:r>
+            <w:proofErr w:type="spellStart"/>
+            <w:r>
+              <w:rPr>
+                <w:sz w:val="22"/>
+              </w:rPr>
+              <w:t>varius</w:t>
+            </w:r>
+            <w:proofErr w:type="spellEnd"/>
+            <w:r>
+              <w:rPr>
+                <w:sz w:val="22"/>
+              </w:rPr>
+              <w:t xml:space="preserve"> </w:t>
+            </w:r>
+            <w:proofErr w:type="spellStart"/>
+            <w:r>
+              <w:rPr>
+                <w:sz w:val="22"/>
+              </w:rPr>
+              <w:t>facilisis</w:t>
+            </w:r>
+            <w:proofErr w:type="spellEnd"/>
+            <w:r>
+              <w:rPr>
+                <w:sz w:val="22"/>
+              </w:rPr>
+              <w:t xml:space="preserve"> </w:t>
+            </w:r>
+            <w:proofErr w:type="spellStart"/>
+            <w:r>
+              <w:rPr>
+                <w:sz w:val="22"/>
+              </w:rPr>
+              <w:t>eros</w:t>
+            </w:r>
+            <w:proofErr w:type="spellEnd"/>
+            <w:r>
+              <w:rPr>
+                <w:sz w:val="22"/>
+              </w:rPr>
+              <w:t xml:space="preserve">. </w:t>
+            </w:r>
+            <w:proofErr w:type="spellStart"/>
+            <w:r>
+              <w:rPr>
+                <w:sz w:val="22"/>
+              </w:rPr>
+              <w:t>Sed</w:t>
+            </w:r>
+            <w:proofErr w:type="spellEnd"/>
+            <w:r>
+              <w:rPr>
+                <w:sz w:val="22"/>
+              </w:rPr>
+              <w:t xml:space="preserve"> </w:t>
+            </w:r>
+            <w:proofErr w:type="spellStart"/>
+            <w:r>
+              <w:rPr>
+                <w:sz w:val="22"/>
+              </w:rPr>
+              <w:t>erat</w:t>
+            </w:r>
+            <w:proofErr w:type="spellEnd"/>
+            <w:r>
+              <w:rPr>
+                <w:sz w:val="22"/>
+              </w:rPr>
+              <w:t xml:space="preserve">. In in </w:t>
+            </w:r>
+            <w:proofErr w:type="spellStart"/>
+            <w:r>
+              <w:rPr>
+                <w:sz w:val="22"/>
+              </w:rPr>
+              <w:t>velit</w:t>
+            </w:r>
+            <w:proofErr w:type="spellEnd"/>
+            <w:r>
+              <w:rPr>
+                <w:sz w:val="22"/>
+              </w:rPr>
+              <w:t xml:space="preserve"> </w:t>
+            </w:r>
+            <w:proofErr w:type="spellStart"/>
+            <w:r>
+              <w:rPr>
+                <w:sz w:val="22"/>
+              </w:rPr>
+              <w:t>quis</w:t>
+            </w:r>
+            <w:proofErr w:type="spellEnd"/>
+            <w:r>
+              <w:rPr>
+                <w:sz w:val="22"/>
+              </w:rPr>
+              <w:t xml:space="preserve"> </w:t>
+            </w:r>
+            <w:proofErr w:type="spellStart"/>
+            <w:r>
+              <w:rPr>
+                <w:sz w:val="22"/>
+              </w:rPr>
+              <w:t>arcu</w:t>
+            </w:r>
+            <w:proofErr w:type="spellEnd"/>
+            <w:r>
+              <w:rPr>
+                <w:sz w:val="22"/>
+              </w:rPr>
+              <w:t xml:space="preserve"> </w:t>
+            </w:r>
+            <w:proofErr w:type="spellStart"/>
+            <w:r>
+              <w:rPr>
+                <w:sz w:val="22"/>
+              </w:rPr>
+              <w:t>ornare</w:t>
+            </w:r>
+            <w:proofErr w:type="spellEnd"/>
+            <w:r>
+              <w:rPr>
+                <w:sz w:val="22"/>
+              </w:rPr>
+              <w:t xml:space="preserve"> </w:t>
+            </w:r>
+            <w:proofErr w:type="spellStart"/>
+            <w:r>
+              <w:rPr>
+                <w:sz w:val="22"/>
+              </w:rPr>
+              <w:t>laoreet</w:t>
+            </w:r>
+            <w:proofErr w:type="spellEnd"/>
+            <w:r>
+              <w:rPr>
+                <w:sz w:val="22"/>
+              </w:rPr>
+              <w:t xml:space="preserve">. </w:t>
+            </w:r>
+            <w:proofErr w:type="spellStart"/>
+            <w:r>
+              <w:rPr>
+                <w:sz w:val="22"/>
+              </w:rPr>
+              <w:t>Curabitur</w:t>
+            </w:r>
+            <w:proofErr w:type="spellEnd"/>
+            <w:r>
+              <w:rPr>
+                <w:sz w:val="22"/>
+              </w:rPr>
+              <w:t xml:space="preserve"> </w:t>
+            </w:r>
+            <w:proofErr w:type="spellStart"/>
+            <w:r>
+              <w:rPr>
+                <w:sz w:val="22"/>
+              </w:rPr>
+              <w:t>adipiscing</w:t>
+            </w:r>
+            <w:proofErr w:type="spellEnd"/>
+            <w:r>
+              <w:rPr>
+                <w:sz w:val="22"/>
+              </w:rPr>
+              <w:t xml:space="preserve"> </w:t>
+            </w:r>
+            <w:proofErr w:type="spellStart"/>
+            <w:r>
+              <w:rPr>
+                <w:sz w:val="22"/>
+              </w:rPr>
+              <w:t>luctus</w:t>
+            </w:r>
+            <w:proofErr w:type="spellEnd"/>
+            <w:r>
+              <w:rPr>
+                <w:sz w:val="22"/>
+              </w:rPr>
+              <w:t xml:space="preserve"> </w:t>
+            </w:r>
+            <w:proofErr w:type="spellStart"/>
+            <w:r>
+              <w:rPr>
+                <w:sz w:val="22"/>
+              </w:rPr>
+              <w:t>massa</w:t>
+            </w:r>
+            <w:proofErr w:type="spellEnd"/>
+            <w:r>
+              <w:rPr>
+                <w:sz w:val="22"/>
+              </w:rPr>
+              <w:t xml:space="preserve">. Integer </w:t>
+            </w:r>
+            <w:proofErr w:type="spellStart"/>
+            <w:r>
+              <w:rPr>
+                <w:sz w:val="22"/>
+              </w:rPr>
+              <w:t>ut</w:t>
+            </w:r>
+            <w:proofErr w:type="spellEnd"/>
+            <w:r>
+              <w:rPr>
+                <w:sz w:val="22"/>
+              </w:rPr>
+              <w:t xml:space="preserve"> </w:t>
+            </w:r>
+            <w:proofErr w:type="spellStart"/>
+            <w:r>
+              <w:rPr>
+                <w:sz w:val="22"/>
+              </w:rPr>
+              <w:t>purus</w:t>
+            </w:r>
+            <w:proofErr w:type="spellEnd"/>
+            <w:r>
+              <w:rPr>
+                <w:sz w:val="22"/>
+              </w:rPr>
+              <w:t xml:space="preserve"> ac </w:t>
+            </w:r>
+            <w:proofErr w:type="spellStart"/>
+            <w:r>
+              <w:rPr>
+                <w:sz w:val="22"/>
+              </w:rPr>
+              <w:t>augue</w:t>
+            </w:r>
+            <w:proofErr w:type="spellEnd"/>
+            <w:r>
+              <w:rPr>
+                <w:sz w:val="22"/>
+              </w:rPr>
+              <w:t xml:space="preserve"> </w:t>
+            </w:r>
+            <w:proofErr w:type="spellStart"/>
+            <w:r>
+              <w:rPr>
+                <w:sz w:val="22"/>
+              </w:rPr>
+              <w:t>commodo</w:t>
+            </w:r>
+            <w:proofErr w:type="spellEnd"/>
+            <w:r>
+              <w:rPr>
+                <w:sz w:val="22"/>
+              </w:rPr>
+              <w:t xml:space="preserve"> </w:t>
+            </w:r>
+            <w:proofErr w:type="spellStart"/>
+            <w:r>
+              <w:rPr>
+                <w:sz w:val="22"/>
+              </w:rPr>
+              <w:t>commodo</w:t>
+            </w:r>
+            <w:proofErr w:type="spellEnd"/>
+            <w:r>
+              <w:rPr>
+                <w:sz w:val="22"/>
+              </w:rPr>
+              <w:t xml:space="preserve">. </w:t>
+            </w:r>
+            <w:proofErr w:type="spellStart"/>
+            <w:r>
+              <w:rPr>
+                <w:sz w:val="22"/>
+              </w:rPr>
+              <w:t>Nunc</w:t>
+            </w:r>
+            <w:proofErr w:type="spellEnd"/>
+            <w:r>
+              <w:rPr>
+                <w:sz w:val="22"/>
+              </w:rPr>
+              <w:t xml:space="preserve"> </w:t>
+            </w:r>
+            <w:proofErr w:type="spellStart"/>
+            <w:r>
+              <w:rPr>
+                <w:sz w:val="22"/>
+              </w:rPr>
+              <w:t>nec</w:t>
+            </w:r>
+            <w:proofErr w:type="spellEnd"/>
+            <w:r>
+              <w:rPr>
+                <w:sz w:val="22"/>
+              </w:rPr>
+              <w:t xml:space="preserve"> mi </w:t>
+            </w:r>
+            <w:proofErr w:type="spellStart"/>
+            <w:r>
+              <w:rPr>
+                <w:sz w:val="22"/>
+              </w:rPr>
+              <w:t>eu</w:t>
+            </w:r>
+            <w:proofErr w:type="spellEnd"/>
+            <w:r>
+              <w:rPr>
+                <w:sz w:val="22"/>
+              </w:rPr>
+              <w:t xml:space="preserve"> </w:t>
+            </w:r>
+            <w:proofErr w:type="spellStart"/>
+            <w:r>
+              <w:rPr>
+                <w:sz w:val="22"/>
+              </w:rPr>
+              <w:t>justo</w:t>
+            </w:r>
+            <w:proofErr w:type="spellEnd"/>
+            <w:r>
+              <w:rPr>
+                <w:sz w:val="22"/>
+              </w:rPr>
+              <w:t xml:space="preserve"> </w:t>
+            </w:r>
+            <w:proofErr w:type="spellStart"/>
+            <w:r>
+              <w:rPr>
+                <w:sz w:val="22"/>
+              </w:rPr>
+              <w:t>tempor</w:t>
+            </w:r>
+            <w:proofErr w:type="spellEnd"/>
+            <w:r>
+              <w:rPr>
+                <w:sz w:val="22"/>
+              </w:rPr>
+              <w:t xml:space="preserve"> </w:t>
+            </w:r>
+            <w:proofErr w:type="spellStart"/>
+            <w:r>
+              <w:rPr>
+                <w:sz w:val="22"/>
+              </w:rPr>
+              <w:t>consectetuer</w:t>
+            </w:r>
+            <w:proofErr w:type="spellEnd"/>
           </w:p>
         </w:tc>
       </w:tr>
@@ -902,7 +2190,7 @@
               <w:left w:val="single" w:sz="4" w:space="0" w:color="006600"/>
               <w:bottom w:val="single" w:sz="4" w:space="0" w:color="006600"/>
             </w:tcBorders>
-            <w:shd w:val="clear" w:color="auto" w:fill="C7D4FA" w:themeFill="accent6" w:themeFillTint="33"/>
+            <w:shd w:val="clear" w:color="auto" w:fill="E7E6E6" w:themeFill="background2"/>
           </w:tcPr>
           <w:p>
             <w:pPr>
@@ -911,7 +2199,6 @@
             <w:r>
               <w:rPr>
                 <w:noProof/>
-                <w:lang w:val="fr-FR" w:eastAsia="zh-CN"/>
               </w:rPr>
               <w:drawing>
                 <wp:inline distT="0" distB="0" distL="0" distR="0" wp14:anchorId="0F8A7A03" wp14:editId="4E776CA7">
@@ -975,7 +2262,7 @@
               <w:bottom w:val="single" w:sz="4" w:space="0" w:color="006600"/>
               <w:right w:val="single" w:sz="4" w:space="0" w:color="006600"/>
             </w:tcBorders>
-            <w:shd w:val="clear" w:color="auto" w:fill="C7D4FA" w:themeFill="accent6" w:themeFillTint="33"/>
+            <w:shd w:val="clear" w:color="auto" w:fill="E7E6E6" w:themeFill="background2"/>
           </w:tcPr>
           <w:p>
             <w:pPr>
@@ -986,14 +2273,34 @@
                 <w:sz w:val="22"/>
               </w:rPr>
             </w:pPr>
+            <w:proofErr w:type="spellStart"/>
             <w:r>
               <w:rPr>
                 <w:rStyle w:val="lev"/>
                 <w:color w:val="006600" w:themeColor="accent1"/>
                 <w:sz w:val="22"/>
               </w:rPr>
-              <w:t>Shouka Arabi</w:t>
-            </w:r>
+              <w:t>Shouka</w:t>
+            </w:r>
+            <w:proofErr w:type="spellEnd"/>
+            <w:r>
+              <w:rPr>
+                <w:rStyle w:val="lev"/>
+                <w:color w:val="006600" w:themeColor="accent1"/>
+                <w:sz w:val="22"/>
+              </w:rPr>
+              <w:t xml:space="preserve"> </w:t>
+            </w:r>
+            <w:proofErr w:type="spellStart"/>
+            <w:r>
+              <w:rPr>
+                <w:rStyle w:val="lev"/>
+                <w:color w:val="006600" w:themeColor="accent1"/>
+                <w:sz w:val="22"/>
+              </w:rPr>
+              <w:t>Arabi</w:t>
+            </w:r>
+            <w:proofErr w:type="spellEnd"/>
           </w:p>
           <w:p>
             <w:pPr>
@@ -1003,8 +2310,436 @@
               <w:rPr>
                 <w:sz w:val="22"/>
               </w:rPr>
-              <w:t>Lorem ipsum dolor sit amet, consectetuer adipiscing elit. Nam nibh. Nunc varius facilisis eros. Sed erat. In in velit quis arcu ornare laoreet. Curabitur adipiscing luctus massa. Integer ut purus ac augue commodo commodo. Nunc nec mi eu justo tempor consectetuer</w:t>
-            </w:r>
+              <w:t xml:space="preserve">Lorem ipsum dolor sit </w:t>
+            </w:r>
+            <w:proofErr w:type="spellStart"/>
+            <w:r>
+              <w:rPr>
+                <w:sz w:val="22"/>
+              </w:rPr>
+              <w:t>amet</w:t>
+            </w:r>
+            <w:proofErr w:type="spellEnd"/>
+            <w:r>
+              <w:rPr>
+                <w:sz w:val="22"/>
+              </w:rPr>
+              <w:t xml:space="preserve">, </w:t>
+            </w:r>
+            <w:proofErr w:type="spellStart"/>
+            <w:r>
+              <w:rPr>
+                <w:sz w:val="22"/>
+              </w:rPr>
+              <w:t>consectetuer</w:t>
+            </w:r>
+            <w:proofErr w:type="spellEnd"/>
+            <w:r>
+              <w:rPr>
+                <w:sz w:val="22"/>
+              </w:rPr>
+              <w:t xml:space="preserve"> </w:t>
+            </w:r>
+            <w:proofErr w:type="spellStart"/>
+            <w:r>
+              <w:rPr>
+                <w:sz w:val="22"/>
+              </w:rPr>
+              <w:t>adipiscing</w:t>
+            </w:r>
+            <w:proofErr w:type="spellEnd"/>
+            <w:r>
+              <w:rPr>
+                <w:sz w:val="22"/>
+              </w:rPr>
+              <w:t xml:space="preserve"> </w:t>
+            </w:r>
+            <w:proofErr w:type="spellStart"/>
+            <w:r>
+              <w:rPr>
+                <w:sz w:val="22"/>
+              </w:rPr>
+              <w:t>elit</w:t>
+            </w:r>
+            <w:proofErr w:type="spellEnd"/>
+            <w:r>
+              <w:rPr>
+                <w:sz w:val="22"/>
+              </w:rPr>
+              <w:t xml:space="preserve">. Nam </w:t>
+            </w:r>
+            <w:proofErr w:type="spellStart"/>
+            <w:r>
+              <w:rPr>
+                <w:sz w:val="22"/>
+              </w:rPr>
+              <w:t>nibh</w:t>
+            </w:r>
+            <w:proofErr w:type="spellEnd"/>
+            <w:r>
+              <w:rPr>
+                <w:sz w:val="22"/>
+              </w:rPr>
+              <w:t xml:space="preserve">. </w:t>
+            </w:r>
+            <w:proofErr w:type="spellStart"/>
+            <w:r>
+              <w:rPr>
+                <w:sz w:val="22"/>
+              </w:rPr>
+              <w:t>Nunc</w:t>
+            </w:r>
+            <w:proofErr w:type="spellEnd"/>
+            <w:r>
+              <w:rPr>
+                <w:sz w:val="22"/>
+              </w:rPr>
+              <w:t xml:space="preserve"> </w:t>
+            </w:r>
+            <w:proofErr w:type="spellStart"/>
+            <w:r>
+              <w:rPr>
+                <w:sz w:val="22"/>
+              </w:rPr>
+              <w:t>varius</w:t>
+            </w:r>
+            <w:proofErr w:type="spellEnd"/>
+            <w:r>
+              <w:rPr>
+                <w:sz w:val="22"/>
+              </w:rPr>
+              <w:t xml:space="preserve"> </w:t>
+            </w:r>
+            <w:proofErr w:type="spellStart"/>
+            <w:r>
+              <w:rPr>
+                <w:sz w:val="22"/>
+              </w:rPr>
+              <w:t>facilisis</w:t>
+            </w:r>
+            <w:proofErr w:type="spellEnd"/>
+            <w:r>
+              <w:rPr>
+                <w:sz w:val="22"/>
+              </w:rPr>
+              <w:t xml:space="preserve"> </w:t>
+            </w:r>
+            <w:proofErr w:type="spellStart"/>
+            <w:r>
+              <w:rPr>
+                <w:sz w:val="22"/>
+              </w:rPr>
+              <w:t>eros</w:t>
+            </w:r>
+            <w:proofErr w:type="spellEnd"/>
+            <w:r>
+              <w:rPr>
+                <w:sz w:val="22"/>
+              </w:rPr>
+              <w:t xml:space="preserve">. </w:t>
+            </w:r>
+            <w:proofErr w:type="spellStart"/>
+            <w:r>
+              <w:rPr>
+                <w:sz w:val="22"/>
+              </w:rPr>
+              <w:t>Sed</w:t>
+            </w:r>
+            <w:proofErr w:type="spellEnd"/>
+            <w:r>
+              <w:rPr>
+                <w:sz w:val="22"/>
+              </w:rPr>
+              <w:t xml:space="preserve"> </w:t>
+            </w:r>
+            <w:proofErr w:type="spellStart"/>
+            <w:r>
+              <w:rPr>
+                <w:sz w:val="22"/>
+              </w:rPr>
+              <w:t>erat</w:t>
+            </w:r>
+            <w:proofErr w:type="spellEnd"/>
+            <w:r>
+              <w:rPr>
+                <w:sz w:val="22"/>
+              </w:rPr>
+              <w:t xml:space="preserve">. In in </w:t>
+            </w:r>
+            <w:proofErr w:type="spellStart"/>
+            <w:r>
+              <w:rPr>
+                <w:sz w:val="22"/>
+              </w:rPr>
+              <w:t>velit</w:t>
+            </w:r>
+            <w:proofErr w:type="spellEnd"/>
+            <w:r>
+              <w:rPr>
+                <w:sz w:val="22"/>
+              </w:rPr>
+              <w:t xml:space="preserve"> </w:t>
+            </w:r>
+            <w:proofErr w:type="spellStart"/>
+            <w:r>
+              <w:rPr>
+                <w:sz w:val="22"/>
+              </w:rPr>
+              <w:t>quis</w:t>
+            </w:r>
+            <w:proofErr w:type="spellEnd"/>
+            <w:r>
+              <w:rPr>
+                <w:sz w:val="22"/>
+              </w:rPr>
+              <w:t xml:space="preserve"> </w:t>
+            </w:r>
+            <w:proofErr w:type="spellStart"/>
+            <w:r>
+              <w:rPr>
+                <w:sz w:val="22"/>
+              </w:rPr>
+              <w:t>arcu</w:t>
+            </w:r>
+            <w:proofErr w:type="spellEnd"/>
+            <w:r>
+              <w:rPr>
+                <w:sz w:val="22"/>
+              </w:rPr>
+              <w:t xml:space="preserve"> </w:t>
+            </w:r>
+            <w:proofErr w:type="spellStart"/>
+            <w:r>
+              <w:rPr>
+                <w:sz w:val="22"/>
+              </w:rPr>
+              <w:t>ornare</w:t>
+            </w:r>
+            <w:proofErr w:type="spellEnd"/>
+            <w:r>
+              <w:rPr>
+                <w:sz w:val="22"/>
+              </w:rPr>
+              <w:t xml:space="preserve"> </w:t>
+            </w:r>
+            <w:proofErr w:type="spellStart"/>
+            <w:r>
+              <w:rPr>
+                <w:sz w:val="22"/>
+              </w:rPr>
+              <w:t>laoreet</w:t>
+            </w:r>
+            <w:proofErr w:type="spellEnd"/>
+            <w:r>
+              <w:rPr>
+                <w:sz w:val="22"/>
+              </w:rPr>
+              <w:t xml:space="preserve">. </w:t>
+            </w:r>
+            <w:proofErr w:type="spellStart"/>
+            <w:r>
+              <w:rPr>
+                <w:sz w:val="22"/>
+              </w:rPr>
+              <w:t>Curabitur</w:t>
+            </w:r>
+            <w:proofErr w:type="spellEnd"/>
+            <w:r>
+              <w:rPr>
+                <w:sz w:val="22"/>
+              </w:rPr>
+              <w:t xml:space="preserve"> </w:t>
+            </w:r>
+            <w:proofErr w:type="spellStart"/>
+            <w:r>
+              <w:rPr>
+                <w:sz w:val="22"/>
+              </w:rPr>
+              <w:t>adipiscing</w:t>
+            </w:r>
+            <w:proofErr w:type="spellEnd"/>
+            <w:r>
+              <w:rPr>
+                <w:sz w:val="22"/>
+              </w:rPr>
+              <w:t xml:space="preserve"> </w:t>
+            </w:r>
+            <w:proofErr w:type="spellStart"/>
+            <w:r>
+              <w:rPr>
+                <w:sz w:val="22"/>
+              </w:rPr>
+              <w:t>luctus</w:t>
+            </w:r>
+            <w:proofErr w:type="spellEnd"/>
+            <w:r>
+              <w:rPr>
+                <w:sz w:val="22"/>
+              </w:rPr>
+              <w:t xml:space="preserve"> </w:t>
+            </w:r>
+            <w:proofErr w:type="spellStart"/>
+            <w:r>
+              <w:rPr>
+                <w:sz w:val="22"/>
+              </w:rPr>
+              <w:t>massa</w:t>
+            </w:r>
+            <w:proofErr w:type="spellEnd"/>
+            <w:r>
+              <w:rPr>
+                <w:sz w:val="22"/>
+              </w:rPr>
+              <w:t xml:space="preserve">. Integer </w:t>
+            </w:r>
+            <w:proofErr w:type="spellStart"/>
+            <w:r>
+              <w:rPr>
+                <w:sz w:val="22"/>
+              </w:rPr>
+              <w:t>ut</w:t>
+            </w:r>
+            <w:proofErr w:type="spellEnd"/>
+            <w:r>
+              <w:rPr>
+                <w:sz w:val="22"/>
+              </w:rPr>
+              <w:t xml:space="preserve"> </w:t>
+            </w:r>
+            <w:proofErr w:type="spellStart"/>
+            <w:r>
+              <w:rPr>
+                <w:sz w:val="22"/>
+              </w:rPr>
+              <w:t>purus</w:t>
+            </w:r>
+            <w:proofErr w:type="spellEnd"/>
+            <w:r>
+              <w:rPr>
+                <w:sz w:val="22"/>
+              </w:rPr>
+              <w:t xml:space="preserve"> ac </w:t>
+            </w:r>
+            <w:proofErr w:type="spellStart"/>
+            <w:r>
+              <w:rPr>
+                <w:sz w:val="22"/>
+              </w:rPr>
+              <w:t>augue</w:t>
+            </w:r>
+            <w:proofErr w:type="spellEnd"/>
+            <w:r>
+              <w:rPr>
+                <w:sz w:val="22"/>
+              </w:rPr>
+              <w:t xml:space="preserve"> </w:t>
+            </w:r>
+            <w:proofErr w:type="spellStart"/>
+            <w:r>
+              <w:rPr>
+                <w:sz w:val="22"/>
+              </w:rPr>
+              <w:t>commodo</w:t>
+            </w:r>
+            <w:proofErr w:type="spellEnd"/>
+            <w:r>
+              <w:rPr>
+                <w:sz w:val="22"/>
+              </w:rPr>
+              <w:t xml:space="preserve"> </w:t>
+            </w:r>
+            <w:proofErr w:type="spellStart"/>
+            <w:r>
+              <w:rPr>
+                <w:sz w:val="22"/>
+              </w:rPr>
+              <w:t>commodo</w:t>
+            </w:r>
+            <w:proofErr w:type="spellEnd"/>
+            <w:r>
+              <w:rPr>
+                <w:sz w:val="22"/>
+              </w:rPr>
+              <w:t xml:space="preserve">. </w:t>
+            </w:r>
+            <w:proofErr w:type="spellStart"/>
+            <w:r>
+              <w:rPr>
+                <w:sz w:val="22"/>
+              </w:rPr>
+              <w:t>Nunc</w:t>
+            </w:r>
+            <w:proofErr w:type="spellEnd"/>
+            <w:r>
+              <w:rPr>
+                <w:sz w:val="22"/>
+              </w:rPr>
+              <w:t xml:space="preserve"> </w:t>
+            </w:r>
+            <w:proofErr w:type="spellStart"/>
+            <w:r>
+              <w:rPr>
+                <w:sz w:val="22"/>
+              </w:rPr>
+              <w:t>nec</w:t>
+            </w:r>
+            <w:proofErr w:type="spellEnd"/>
+            <w:r>
+              <w:rPr>
+                <w:sz w:val="22"/>
+              </w:rPr>
+              <w:t xml:space="preserve"> mi </w:t>
+            </w:r>
+            <w:proofErr w:type="spellStart"/>
+            <w:r>
+              <w:rPr>
+                <w:sz w:val="22"/>
+              </w:rPr>
+              <w:t>eu</w:t>
+            </w:r>
+            <w:proofErr w:type="spellEnd"/>
+            <w:r>
+              <w:rPr>
+                <w:sz w:val="22"/>
+              </w:rPr>
+              <w:t xml:space="preserve"> </w:t>
+            </w:r>
+            <w:proofErr w:type="spellStart"/>
+            <w:r>
+              <w:rPr>
+                <w:sz w:val="22"/>
+              </w:rPr>
+              <w:t>justo</w:t>
+            </w:r>
+            <w:proofErr w:type="spellEnd"/>
+            <w:r>
+              <w:rPr>
+                <w:sz w:val="22"/>
+              </w:rPr>
+              <w:t xml:space="preserve"> </w:t>
+            </w:r>
+            <w:proofErr w:type="spellStart"/>
+            <w:r>
+              <w:rPr>
+                <w:sz w:val="22"/>
+              </w:rPr>
+              <w:t>tempor</w:t>
+            </w:r>
+            <w:proofErr w:type="spellEnd"/>
+            <w:r>
+              <w:rPr>
+                <w:sz w:val="22"/>
+              </w:rPr>
+              <w:t xml:space="preserve"> </w:t>
+            </w:r>
+            <w:proofErr w:type="spellStart"/>
+            <w:r>
+              <w:rPr>
+                <w:sz w:val="22"/>
+              </w:rPr>
+              <w:t>consectetuer</w:t>
+            </w:r>
+            <w:proofErr w:type="spellEnd"/>
           </w:p>
         </w:tc>
       </w:tr>
@@ -1037,12 +2772,12 @@
           <w:docGrid w:linePitch="360"/>
         </w:sectPr>
       </w:pPr>
-      <w:bookmarkStart w:id="2" w:name="_Toc417578104"/>
+      <w:bookmarkStart w:id="1" w:name="_Toc417578104"/>
       <w:r>
         <w:lastRenderedPageBreak/>
         <w:t>Table of contents</w:t>
       </w:r>
-      <w:bookmarkEnd w:id="2"/>
+      <w:bookmarkEnd w:id="1"/>
     </w:p>
     <w:p>
       <w:pPr>
@@ -1069,7 +2804,7 @@
         <w:rPr>
           <w:b w:val="0"/>
         </w:rPr>
-        <w:instrText xml:space="preserve"> TOC \o "1-2" \h \z \u </w:instrText>
+        <w:instrText xml:space="preserve"> TOC \o "1-3" \h \z \u </w:instrText>
       </w:r>
       <w:r>
         <w:rPr>
@@ -1077,7 +2812,7 @@
         </w:rPr>
         <w:fldChar w:fldCharType="separate"/>
       </w:r>
-      <w:hyperlink w:anchor="_Toc417580183" w:history="1">
+      <w:hyperlink w:anchor="_Toc417584720" w:history="1">
         <w:r>
           <w:rPr>
             <w:rStyle w:val="Lienhypertexte"/>
@@ -1120,7 +2855,7 @@
             <w:noProof/>
             <w:webHidden/>
           </w:rPr>
-          <w:instrText xml:space="preserve"> PAGEREF _Toc417580183 \h </w:instrText>
+          <w:instrText xml:space="preserve"> PAGEREF _Toc417584720 \h </w:instrText>
         </w:r>
         <w:r>
           <w:rPr>
@@ -1162,7 +2897,7 @@
           <w:noProof/>
         </w:rPr>
       </w:pPr>
-      <w:hyperlink w:anchor="_Toc417580184" w:history="1">
+      <w:hyperlink w:anchor="_Toc417584721" w:history="1">
         <w:r>
           <w:rPr>
             <w:rStyle w:val="Lienhypertexte"/>
@@ -1202,7 +2937,7 @@
             <w:noProof/>
             <w:webHidden/>
           </w:rPr>
-          <w:instrText xml:space="preserve"> PAGEREF _Toc417580184 \h </w:instrText>
+          <w:instrText xml:space="preserve"> PAGEREF _Toc417584721 \h </w:instrText>
         </w:r>
         <w:r>
           <w:rPr>
@@ -1244,7 +2979,7 @@
           <w:noProof/>
         </w:rPr>
       </w:pPr>
-      <w:hyperlink w:anchor="_Toc417580185" w:history="1">
+      <w:hyperlink w:anchor="_Toc417584722" w:history="1">
         <w:r>
           <w:rPr>
             <w:rStyle w:val="Lienhypertexte"/>
@@ -1284,7 +3019,7 @@
             <w:noProof/>
             <w:webHidden/>
           </w:rPr>
-          <w:instrText xml:space="preserve"> PAGEREF _Toc417580185 \h </w:instrText>
+          <w:instrText xml:space="preserve"> PAGEREF _Toc417584722 \h </w:instrText>
         </w:r>
         <w:r>
           <w:rPr>
@@ -1326,7 +3061,7 @@
           <w:noProof/>
         </w:rPr>
       </w:pPr>
-      <w:hyperlink w:anchor="_Toc417580186" w:history="1">
+      <w:hyperlink w:anchor="_Toc417584723" w:history="1">
         <w:r>
           <w:rPr>
             <w:rStyle w:val="Lienhypertexte"/>
@@ -1366,7 +3101,7 @@
             <w:noProof/>
             <w:webHidden/>
           </w:rPr>
-          <w:instrText xml:space="preserve"> PAGEREF _Toc417580186 \h </w:instrText>
+          <w:instrText xml:space="preserve"> PAGEREF _Toc417584723 \h </w:instrText>
         </w:r>
         <w:r>
           <w:rPr>
@@ -1408,7 +3143,7 @@
           <w:noProof/>
         </w:rPr>
       </w:pPr>
-      <w:hyperlink w:anchor="_Toc417580187" w:history="1">
+      <w:hyperlink w:anchor="_Toc417584724" w:history="1">
         <w:r>
           <w:rPr>
             <w:rStyle w:val="Lienhypertexte"/>
@@ -1448,7 +3183,7 @@
             <w:noProof/>
             <w:webHidden/>
           </w:rPr>
-          <w:instrText xml:space="preserve"> PAGEREF _Toc417580187 \h </w:instrText>
+          <w:instrText xml:space="preserve"> PAGEREF _Toc417584724 \h </w:instrText>
         </w:r>
         <w:r>
           <w:rPr>
@@ -1493,7 +3228,7 @@
           <w:color w:val="auto"/>
         </w:rPr>
       </w:pPr>
-      <w:hyperlink w:anchor="_Toc417580188" w:history="1">
+      <w:hyperlink w:anchor="_Toc417584725" w:history="1">
         <w:r>
           <w:rPr>
             <w:rStyle w:val="Lienhypertexte"/>
@@ -1536,7 +3271,7 @@
             <w:noProof/>
             <w:webHidden/>
           </w:rPr>
-          <w:instrText xml:space="preserve"> PAGEREF _Toc417580188 \h </w:instrText>
+          <w:instrText xml:space="preserve"> PAGEREF _Toc417584725 \h </w:instrText>
         </w:r>
         <w:r>
           <w:rPr>
@@ -1578,7 +3313,7 @@
           <w:noProof/>
         </w:rPr>
       </w:pPr>
-      <w:hyperlink w:anchor="_Toc417580189" w:history="1">
+      <w:hyperlink w:anchor="_Toc417584726" w:history="1">
         <w:r>
           <w:rPr>
             <w:rStyle w:val="Lienhypertexte"/>
@@ -1618,7 +3353,7 @@
             <w:noProof/>
             <w:webHidden/>
           </w:rPr>
-          <w:instrText xml:space="preserve"> PAGEREF _Toc417580189 \h </w:instrText>
+          <w:instrText xml:space="preserve"> PAGEREF _Toc417584726 \h </w:instrText>
         </w:r>
         <w:r>
           <w:rPr>
@@ -1660,7 +3395,7 @@
           <w:noProof/>
         </w:rPr>
       </w:pPr>
-      <w:hyperlink w:anchor="_Toc417580190" w:history="1">
+      <w:hyperlink w:anchor="_Toc417584727" w:history="1">
         <w:r>
           <w:rPr>
             <w:rStyle w:val="Lienhypertexte"/>
@@ -1700,7 +3435,7 @@
             <w:noProof/>
             <w:webHidden/>
           </w:rPr>
-          <w:instrText xml:space="preserve"> PAGEREF _Toc417580190 \h </w:instrText>
+          <w:instrText xml:space="preserve"> PAGEREF _Toc417584727 \h </w:instrText>
         </w:r>
         <w:r>
           <w:rPr>
@@ -1742,7 +3477,7 @@
           <w:noProof/>
         </w:rPr>
       </w:pPr>
-      <w:hyperlink w:anchor="_Toc417580191" w:history="1">
+      <w:hyperlink w:anchor="_Toc417584728" w:history="1">
         <w:r>
           <w:rPr>
             <w:rStyle w:val="Lienhypertexte"/>
@@ -1782,7 +3517,7 @@
             <w:noProof/>
             <w:webHidden/>
           </w:rPr>
-          <w:instrText xml:space="preserve"> PAGEREF _Toc417580191 \h </w:instrText>
+          <w:instrText xml:space="preserve"> PAGEREF _Toc417584728 \h </w:instrText>
         </w:r>
         <w:r>
           <w:rPr>
@@ -1824,7 +3559,7 @@
           <w:noProof/>
         </w:rPr>
       </w:pPr>
-      <w:hyperlink w:anchor="_Toc417580192" w:history="1">
+      <w:hyperlink w:anchor="_Toc417584729" w:history="1">
         <w:r>
           <w:rPr>
             <w:rStyle w:val="Lienhypertexte"/>
@@ -1864,7 +3599,7 @@
             <w:noProof/>
             <w:webHidden/>
           </w:rPr>
-          <w:instrText xml:space="preserve"> PAGEREF _Toc417580192 \h </w:instrText>
+          <w:instrText xml:space="preserve"> PAGEREF _Toc417584729 \h </w:instrText>
         </w:r>
         <w:r>
           <w:rPr>
@@ -1909,7 +3644,7 @@
           <w:color w:val="auto"/>
         </w:rPr>
       </w:pPr>
-      <w:hyperlink w:anchor="_Toc417580193" w:history="1">
+      <w:hyperlink w:anchor="_Toc417584730" w:history="1">
         <w:r>
           <w:rPr>
             <w:rStyle w:val="Lienhypertexte"/>
@@ -1952,7 +3687,7 @@
             <w:noProof/>
             <w:webHidden/>
           </w:rPr>
-          <w:instrText xml:space="preserve"> PAGEREF _Toc417580193 \h </w:instrText>
+          <w:instrText xml:space="preserve"> PAGEREF _Toc417584730 \h </w:instrText>
         </w:r>
         <w:r>
           <w:rPr>
@@ -1994,7 +3729,7 @@
           <w:noProof/>
         </w:rPr>
       </w:pPr>
-      <w:hyperlink w:anchor="_Toc417580194" w:history="1">
+      <w:hyperlink w:anchor="_Toc417584731" w:history="1">
         <w:r>
           <w:rPr>
             <w:rStyle w:val="Lienhypertexte"/>
@@ -2034,7 +3769,7 @@
             <w:noProof/>
             <w:webHidden/>
           </w:rPr>
-          <w:instrText xml:space="preserve"> PAGEREF _Toc417580194 \h </w:instrText>
+          <w:instrText xml:space="preserve"> PAGEREF _Toc417584731 \h </w:instrText>
         </w:r>
         <w:r>
           <w:rPr>
@@ -2076,7 +3811,7 @@
           <w:noProof/>
         </w:rPr>
       </w:pPr>
-      <w:hyperlink w:anchor="_Toc417580195" w:history="1">
+      <w:hyperlink w:anchor="_Toc417584732" w:history="1">
         <w:r>
           <w:rPr>
             <w:rStyle w:val="Lienhypertexte"/>
@@ -2118,7 +3853,7 @@
             <w:noProof/>
             <w:webHidden/>
           </w:rPr>
-          <w:instrText xml:space="preserve"> PAGEREF _Toc417580195 \h </w:instrText>
+          <w:instrText xml:space="preserve"> PAGEREF _Toc417584732 \h </w:instrText>
         </w:r>
         <w:r>
           <w:rPr>
@@ -2160,7 +3895,7 @@
           <w:noProof/>
         </w:rPr>
       </w:pPr>
-      <w:hyperlink w:anchor="_Toc417580196" w:history="1">
+      <w:hyperlink w:anchor="_Toc417584733" w:history="1">
         <w:r>
           <w:rPr>
             <w:rStyle w:val="Lienhypertexte"/>
@@ -2202,7 +3937,7 @@
             <w:noProof/>
             <w:webHidden/>
           </w:rPr>
-          <w:instrText xml:space="preserve"> PAGEREF _Toc417580196 \h </w:instrText>
+          <w:instrText xml:space="preserve"> PAGEREF _Toc417584733 \h </w:instrText>
         </w:r>
         <w:r>
           <w:rPr>
@@ -2247,7 +3982,7 @@
           <w:color w:val="auto"/>
         </w:rPr>
       </w:pPr>
-      <w:hyperlink w:anchor="_Toc417580197" w:history="1">
+      <w:hyperlink w:anchor="_Toc417584734" w:history="1">
         <w:r>
           <w:rPr>
             <w:rStyle w:val="Lienhypertexte"/>
@@ -2292,7 +4027,7 @@
             <w:noProof/>
             <w:webHidden/>
           </w:rPr>
-          <w:instrText xml:space="preserve"> PAGEREF _Toc417580197 \h </w:instrText>
+          <w:instrText xml:space="preserve"> PAGEREF _Toc417584734 \h </w:instrText>
         </w:r>
         <w:r>
           <w:rPr>
@@ -2334,7 +4069,7 @@
           <w:noProof/>
         </w:rPr>
       </w:pPr>
-      <w:hyperlink w:anchor="_Toc417580198" w:history="1">
+      <w:hyperlink w:anchor="_Toc417584735" w:history="1">
         <w:r>
           <w:rPr>
             <w:rStyle w:val="Lienhypertexte"/>
@@ -2376,7 +4111,7 @@
             <w:noProof/>
             <w:webHidden/>
           </w:rPr>
-          <w:instrText xml:space="preserve"> PAGEREF _Toc417580198 \h </w:instrText>
+          <w:instrText xml:space="preserve"> PAGEREF _Toc417584735 \h </w:instrText>
         </w:r>
         <w:r>
           <w:rPr>
@@ -2418,7 +4153,7 @@
           <w:noProof/>
         </w:rPr>
       </w:pPr>
-      <w:hyperlink w:anchor="_Toc417580199" w:history="1">
+      <w:hyperlink w:anchor="_Toc417584736" w:history="1">
         <w:r>
           <w:rPr>
             <w:rStyle w:val="Lienhypertexte"/>
@@ -2460,7 +4195,7 @@
             <w:noProof/>
             <w:webHidden/>
           </w:rPr>
-          <w:instrText xml:space="preserve"> PAGEREF _Toc417580199 \h </w:instrText>
+          <w:instrText xml:space="preserve"> PAGEREF _Toc417584736 \h </w:instrText>
         </w:r>
         <w:r>
           <w:rPr>
@@ -2502,7 +4237,7 @@
           <w:noProof/>
         </w:rPr>
       </w:pPr>
-      <w:hyperlink w:anchor="_Toc417580200" w:history="1">
+      <w:hyperlink w:anchor="_Toc417584737" w:history="1">
         <w:r>
           <w:rPr>
             <w:rStyle w:val="Lienhypertexte"/>
@@ -2544,7 +4279,7 @@
             <w:noProof/>
             <w:webHidden/>
           </w:rPr>
-          <w:instrText xml:space="preserve"> PAGEREF _Toc417580200 \h </w:instrText>
+          <w:instrText xml:space="preserve"> PAGEREF _Toc417584737 \h </w:instrText>
         </w:r>
         <w:r>
           <w:rPr>
@@ -2586,7 +4321,7 @@
           <w:noProof/>
         </w:rPr>
       </w:pPr>
-      <w:hyperlink w:anchor="_Toc417580201" w:history="1">
+      <w:hyperlink w:anchor="_Toc417584738" w:history="1">
         <w:r>
           <w:rPr>
             <w:rStyle w:val="Lienhypertexte"/>
@@ -2628,7 +4363,7 @@
             <w:noProof/>
             <w:webHidden/>
           </w:rPr>
-          <w:instrText xml:space="preserve"> PAGEREF _Toc417580201 \h </w:instrText>
+          <w:instrText xml:space="preserve"> PAGEREF _Toc417584738 \h </w:instrText>
         </w:r>
         <w:r>
           <w:rPr>
@@ -2673,7 +4408,7 @@
           <w:color w:val="auto"/>
         </w:rPr>
       </w:pPr>
-      <w:hyperlink w:anchor="_Toc417580202" w:history="1">
+      <w:hyperlink w:anchor="_Toc417584739" w:history="1">
         <w:r>
           <w:rPr>
             <w:rStyle w:val="Lienhypertexte"/>
@@ -2718,7 +4453,7 @@
             <w:noProof/>
             <w:webHidden/>
           </w:rPr>
-          <w:instrText xml:space="preserve"> PAGEREF _Toc417580202 \h </w:instrText>
+          <w:instrText xml:space="preserve"> PAGEREF _Toc417584739 \h </w:instrText>
         </w:r>
         <w:r>
           <w:rPr>
@@ -2760,7 +4495,7 @@
           <w:noProof/>
         </w:rPr>
       </w:pPr>
-      <w:hyperlink w:anchor="_Toc417580203" w:history="1">
+      <w:hyperlink w:anchor="_Toc417584740" w:history="1">
         <w:r>
           <w:rPr>
             <w:rStyle w:val="Lienhypertexte"/>
@@ -2802,7 +4537,7 @@
             <w:noProof/>
             <w:webHidden/>
           </w:rPr>
-          <w:instrText xml:space="preserve"> PAGEREF _Toc417580203 \h </w:instrText>
+          <w:instrText xml:space="preserve"> PAGEREF _Toc417584740 \h </w:instrText>
         </w:r>
         <w:r>
           <w:rPr>
@@ -2844,7 +4579,7 @@
           <w:noProof/>
         </w:rPr>
       </w:pPr>
-      <w:hyperlink w:anchor="_Toc417580204" w:history="1">
+      <w:hyperlink w:anchor="_Toc417584741" w:history="1">
         <w:r>
           <w:rPr>
             <w:rStyle w:val="Lienhypertexte"/>
@@ -2886,7 +4621,7 @@
             <w:noProof/>
             <w:webHidden/>
           </w:rPr>
-          <w:instrText xml:space="preserve"> PAGEREF _Toc417580204 \h </w:instrText>
+          <w:instrText xml:space="preserve"> PAGEREF _Toc417584741 \h </w:instrText>
         </w:r>
         <w:r>
           <w:rPr>
@@ -2928,7 +4663,7 @@
           <w:noProof/>
         </w:rPr>
       </w:pPr>
-      <w:hyperlink w:anchor="_Toc417580205" w:history="1">
+      <w:hyperlink w:anchor="_Toc417584742" w:history="1">
         <w:r>
           <w:rPr>
             <w:rStyle w:val="Lienhypertexte"/>
@@ -2970,7 +4705,7 @@
             <w:noProof/>
             <w:webHidden/>
           </w:rPr>
-          <w:instrText xml:space="preserve"> PAGEREF _Toc417580205 \h </w:instrText>
+          <w:instrText xml:space="preserve"> PAGEREF _Toc417584742 \h </w:instrText>
         </w:r>
         <w:r>
           <w:rPr>
@@ -3012,7 +4747,7 @@
           <w:noProof/>
         </w:rPr>
       </w:pPr>
-      <w:hyperlink w:anchor="_Toc417580206" w:history="1">
+      <w:hyperlink w:anchor="_Toc417584743" w:history="1">
         <w:r>
           <w:rPr>
             <w:rStyle w:val="Lienhypertexte"/>
@@ -3054,7 +4789,7 @@
             <w:noProof/>
             <w:webHidden/>
           </w:rPr>
-          <w:instrText xml:space="preserve"> PAGEREF _Toc417580206 \h </w:instrText>
+          <w:instrText xml:space="preserve"> PAGEREF _Toc417584743 \h </w:instrText>
         </w:r>
         <w:r>
           <w:rPr>
@@ -3099,7 +4834,7 @@
           <w:color w:val="auto"/>
         </w:rPr>
       </w:pPr>
-      <w:hyperlink w:anchor="_Toc417580207" w:history="1">
+      <w:hyperlink w:anchor="_Toc417584744" w:history="1">
         <w:r>
           <w:rPr>
             <w:rStyle w:val="Lienhypertexte"/>
@@ -3144,7 +4879,7 @@
             <w:noProof/>
             <w:webHidden/>
           </w:rPr>
-          <w:instrText xml:space="preserve"> PAGEREF _Toc417580207 \h </w:instrText>
+          <w:instrText xml:space="preserve"> PAGEREF _Toc417584744 \h </w:instrText>
         </w:r>
         <w:r>
           <w:rPr>
@@ -3186,7 +4921,7 @@
           <w:noProof/>
         </w:rPr>
       </w:pPr>
-      <w:hyperlink w:anchor="_Toc417580208" w:history="1">
+      <w:hyperlink w:anchor="_Toc417584745" w:history="1">
         <w:r>
           <w:rPr>
             <w:rStyle w:val="Lienhypertexte"/>
@@ -3228,7 +4963,7 @@
             <w:noProof/>
             <w:webHidden/>
           </w:rPr>
-          <w:instrText xml:space="preserve"> PAGEREF _Toc417580208 \h </w:instrText>
+          <w:instrText xml:space="preserve"> PAGEREF _Toc417584745 \h </w:instrText>
         </w:r>
         <w:r>
           <w:rPr>
@@ -3270,7 +5005,7 @@
           <w:noProof/>
         </w:rPr>
       </w:pPr>
-      <w:hyperlink w:anchor="_Toc417580209" w:history="1">
+      <w:hyperlink w:anchor="_Toc417584746" w:history="1">
         <w:r>
           <w:rPr>
             <w:rStyle w:val="Lienhypertexte"/>
@@ -3312,7 +5047,7 @@
             <w:noProof/>
             <w:webHidden/>
           </w:rPr>
-          <w:instrText xml:space="preserve"> PAGEREF _Toc417580209 \h </w:instrText>
+          <w:instrText xml:space="preserve"> PAGEREF _Toc417584746 \h </w:instrText>
         </w:r>
         <w:r>
           <w:rPr>
@@ -3354,7 +5089,7 @@
           <w:noProof/>
         </w:rPr>
       </w:pPr>
-      <w:hyperlink w:anchor="_Toc417580210" w:history="1">
+      <w:hyperlink w:anchor="_Toc417584747" w:history="1">
         <w:r>
           <w:rPr>
             <w:rStyle w:val="Lienhypertexte"/>
@@ -3396,7 +5131,7 @@
             <w:noProof/>
             <w:webHidden/>
           </w:rPr>
-          <w:instrText xml:space="preserve"> PAGEREF _Toc417580210 \h </w:instrText>
+          <w:instrText xml:space="preserve"> PAGEREF _Toc417584747 \h </w:instrText>
         </w:r>
         <w:r>
           <w:rPr>
@@ -3441,7 +5176,7 @@
           <w:color w:val="auto"/>
         </w:rPr>
       </w:pPr>
-      <w:hyperlink w:anchor="_Toc417580211" w:history="1">
+      <w:hyperlink w:anchor="_Toc417584748" w:history="1">
         <w:r>
           <w:rPr>
             <w:rStyle w:val="Lienhypertexte"/>
@@ -3486,7 +5221,7 @@
             <w:noProof/>
             <w:webHidden/>
           </w:rPr>
-          <w:instrText xml:space="preserve"> PAGEREF _Toc417580211 \h </w:instrText>
+          <w:instrText xml:space="preserve"> PAGEREF _Toc417584748 \h </w:instrText>
         </w:r>
         <w:r>
           <w:rPr>
@@ -3531,7 +5266,7 @@
           <w:color w:val="auto"/>
         </w:rPr>
       </w:pPr>
-      <w:hyperlink w:anchor="_Toc417580212" w:history="1">
+      <w:hyperlink w:anchor="_Toc417584749" w:history="1">
         <w:r>
           <w:rPr>
             <w:rStyle w:val="Lienhypertexte"/>
@@ -3576,7 +5311,7 @@
             <w:noProof/>
             <w:webHidden/>
           </w:rPr>
-          <w:instrText xml:space="preserve"> PAGEREF _Toc417580212 \h </w:instrText>
+          <w:instrText xml:space="preserve"> PAGEREF _Toc417584749 \h </w:instrText>
         </w:r>
         <w:r>
           <w:rPr>
@@ -3618,7 +5353,7 @@
           <w:noProof/>
         </w:rPr>
       </w:pPr>
-      <w:hyperlink w:anchor="_Toc417580213" w:history="1">
+      <w:hyperlink w:anchor="_Toc417584750" w:history="1">
         <w:r>
           <w:rPr>
             <w:rStyle w:val="Lienhypertexte"/>
@@ -3660,7 +5395,7 @@
             <w:noProof/>
             <w:webHidden/>
           </w:rPr>
-          <w:instrText xml:space="preserve"> PAGEREF _Toc417580213 \h </w:instrText>
+          <w:instrText xml:space="preserve"> PAGEREF _Toc417584750 \h </w:instrText>
         </w:r>
         <w:r>
           <w:rPr>
@@ -3702,7 +5437,7 @@
           <w:noProof/>
         </w:rPr>
       </w:pPr>
-      <w:hyperlink w:anchor="_Toc417580214" w:history="1">
+      <w:hyperlink w:anchor="_Toc417584751" w:history="1">
         <w:r>
           <w:rPr>
             <w:rStyle w:val="Lienhypertexte"/>
@@ -3744,7 +5479,7 @@
             <w:noProof/>
             <w:webHidden/>
           </w:rPr>
-          <w:instrText xml:space="preserve"> PAGEREF _Toc417580214 \h </w:instrText>
+          <w:instrText xml:space="preserve"> PAGEREF _Toc417584751 \h </w:instrText>
         </w:r>
         <w:r>
           <w:rPr>
@@ -3786,7 +5521,7 @@
           <w:noProof/>
         </w:rPr>
       </w:pPr>
-      <w:hyperlink w:anchor="_Toc417580215" w:history="1">
+      <w:hyperlink w:anchor="_Toc417584752" w:history="1">
         <w:r>
           <w:rPr>
             <w:rStyle w:val="Lienhypertexte"/>
@@ -3828,7 +5563,7 @@
             <w:noProof/>
             <w:webHidden/>
           </w:rPr>
-          <w:instrText xml:space="preserve"> PAGEREF _Toc417580215 \h </w:instrText>
+          <w:instrText xml:space="preserve"> PAGEREF _Toc417584752 \h </w:instrText>
         </w:r>
         <w:r>
           <w:rPr>
@@ -3890,152 +5625,188 @@
       <w:pPr>
         <w:pStyle w:val="Titre1"/>
       </w:pPr>
-      <w:bookmarkStart w:id="3" w:name="_Toc417578105"/>
-      <w:bookmarkStart w:id="4" w:name="_Toc417579162"/>
-      <w:bookmarkStart w:id="5" w:name="_Toc417580183"/>
+      <w:bookmarkStart w:id="2" w:name="_Toc417578105"/>
+      <w:bookmarkStart w:id="3" w:name="_Toc417579162"/>
+      <w:bookmarkStart w:id="4" w:name="_Toc417584720"/>
       <w:r>
         <w:lastRenderedPageBreak/>
         <w:t>Introduction</w:t>
       </w:r>
+      <w:bookmarkEnd w:id="2"/>
       <w:bookmarkEnd w:id="3"/>
       <w:bookmarkEnd w:id="4"/>
-      <w:bookmarkEnd w:id="5"/>
     </w:p>
     <w:p>
       <w:pPr>
         <w:pStyle w:val="Titre2"/>
       </w:pPr>
-      <w:bookmarkStart w:id="6" w:name="_Toc417578106"/>
-      <w:bookmarkStart w:id="7" w:name="_Toc417579163"/>
-      <w:bookmarkStart w:id="8" w:name="_Toc417580184"/>
+      <w:bookmarkStart w:id="5" w:name="_Toc417578106"/>
+      <w:bookmarkStart w:id="6" w:name="_Toc417579163"/>
+      <w:bookmarkStart w:id="7" w:name="_Toc417584721"/>
       <w:r>
         <w:t>Intentions</w:t>
       </w:r>
+      <w:bookmarkEnd w:id="5"/>
       <w:bookmarkEnd w:id="6"/>
       <w:bookmarkEnd w:id="7"/>
-      <w:bookmarkEnd w:id="8"/>
     </w:p>
     <w:p>
       <w:pPr>
         <w:pStyle w:val="Titre2"/>
       </w:pPr>
-      <w:bookmarkStart w:id="9" w:name="_Toc417578107"/>
-      <w:bookmarkStart w:id="10" w:name="_Toc417579164"/>
-      <w:bookmarkStart w:id="11" w:name="_Toc417580185"/>
+      <w:bookmarkStart w:id="8" w:name="_Toc417578107"/>
+      <w:bookmarkStart w:id="9" w:name="_Toc417579164"/>
+      <w:bookmarkStart w:id="10" w:name="_Toc417584722"/>
+      <w:proofErr w:type="spellStart"/>
       <w:r>
-        <w:t>History of fuel cells</w:t>
+        <w:t>History</w:t>
       </w:r>
+      <w:proofErr w:type="spellEnd"/>
+      <w:r>
+        <w:t xml:space="preserve"> of fuel </w:t>
+      </w:r>
+      <w:proofErr w:type="spellStart"/>
+      <w:r>
+        <w:t>cells</w:t>
+      </w:r>
+      <w:bookmarkEnd w:id="8"/>
       <w:bookmarkEnd w:id="9"/>
       <w:bookmarkEnd w:id="10"/>
-      <w:bookmarkEnd w:id="11"/>
+      <w:proofErr w:type="spellEnd"/>
     </w:p>
     <w:p>
       <w:pPr>
         <w:pStyle w:val="Titre2"/>
       </w:pPr>
-      <w:bookmarkStart w:id="12" w:name="_Toc417578108"/>
-      <w:bookmarkStart w:id="13" w:name="_Toc417579165"/>
-      <w:bookmarkStart w:id="14" w:name="_Toc417580186"/>
+      <w:bookmarkStart w:id="11" w:name="_Toc417578108"/>
+      <w:bookmarkStart w:id="12" w:name="_Toc417579165"/>
+      <w:bookmarkStart w:id="13" w:name="_Toc417584723"/>
       <w:r>
-        <w:t>Fuel cell as an alternative</w:t>
+        <w:t xml:space="preserve">Fuel </w:t>
       </w:r>
+      <w:proofErr w:type="spellStart"/>
+      <w:r>
+        <w:t>cell</w:t>
+      </w:r>
+      <w:proofErr w:type="spellEnd"/>
+      <w:r>
+        <w:t xml:space="preserve"> as an alternative</w:t>
+      </w:r>
+      <w:bookmarkEnd w:id="11"/>
       <w:bookmarkEnd w:id="12"/>
       <w:bookmarkEnd w:id="13"/>
-      <w:bookmarkEnd w:id="14"/>
     </w:p>
     <w:p>
       <w:pPr>
         <w:pStyle w:val="Titre2"/>
       </w:pPr>
-      <w:bookmarkStart w:id="15" w:name="_Toc417578109"/>
-      <w:bookmarkStart w:id="16" w:name="_Toc417579166"/>
-      <w:bookmarkStart w:id="17" w:name="_Toc417580187"/>
+      <w:bookmarkStart w:id="14" w:name="_Toc417578109"/>
+      <w:bookmarkStart w:id="15" w:name="_Toc417579166"/>
+      <w:bookmarkStart w:id="16" w:name="_Toc417584724"/>
       <w:r>
-        <w:t>Short industry overview</w:t>
+        <w:t xml:space="preserve">Short </w:t>
       </w:r>
+      <w:proofErr w:type="spellStart"/>
+      <w:r>
+        <w:t>industry</w:t>
+      </w:r>
+      <w:proofErr w:type="spellEnd"/>
+      <w:r>
+        <w:t xml:space="preserve"> </w:t>
+      </w:r>
+      <w:proofErr w:type="spellStart"/>
+      <w:r>
+        <w:t>overview</w:t>
+      </w:r>
+      <w:bookmarkEnd w:id="14"/>
       <w:bookmarkEnd w:id="15"/>
       <w:bookmarkEnd w:id="16"/>
-      <w:bookmarkEnd w:id="17"/>
+      <w:proofErr w:type="spellEnd"/>
     </w:p>
     <w:p>
       <w:pPr>
         <w:pStyle w:val="Titre1"/>
       </w:pPr>
-      <w:bookmarkStart w:id="18" w:name="_Toc417578110"/>
-      <w:bookmarkStart w:id="19" w:name="_Toc417579167"/>
-      <w:bookmarkStart w:id="20" w:name="_Toc417580188"/>
+      <w:bookmarkStart w:id="17" w:name="_Toc417578110"/>
+      <w:bookmarkStart w:id="18" w:name="_Toc417579167"/>
+      <w:bookmarkStart w:id="19" w:name="_Toc417584725"/>
       <w:r>
         <w:t>Product description</w:t>
       </w:r>
+      <w:bookmarkEnd w:id="17"/>
       <w:bookmarkEnd w:id="18"/>
       <w:bookmarkEnd w:id="19"/>
-      <w:bookmarkEnd w:id="20"/>
     </w:p>
     <w:p>
       <w:pPr>
         <w:pStyle w:val="Titre2"/>
       </w:pPr>
-      <w:bookmarkStart w:id="21" w:name="_Toc417578111"/>
-      <w:bookmarkStart w:id="22" w:name="_Toc417579168"/>
-      <w:bookmarkStart w:id="23" w:name="_Toc417580189"/>
+      <w:bookmarkStart w:id="20" w:name="_Toc417578111"/>
+      <w:bookmarkStart w:id="21" w:name="_Toc417579168"/>
+      <w:bookmarkStart w:id="22" w:name="_Toc417584726"/>
       <w:r>
         <w:t>Introduction</w:t>
       </w:r>
+      <w:bookmarkEnd w:id="20"/>
       <w:bookmarkEnd w:id="21"/>
       <w:bookmarkEnd w:id="22"/>
-      <w:bookmarkEnd w:id="23"/>
     </w:p>
     <w:p>
       <w:pPr>
         <w:pStyle w:val="Titre2"/>
       </w:pPr>
-      <w:bookmarkStart w:id="24" w:name="_Toc417578112"/>
-      <w:bookmarkStart w:id="25" w:name="_Toc417579169"/>
-      <w:bookmarkStart w:id="26" w:name="_Toc417580190"/>
+      <w:bookmarkStart w:id="23" w:name="_Toc417578112"/>
+      <w:bookmarkStart w:id="24" w:name="_Toc417579169"/>
+      <w:bookmarkStart w:id="25" w:name="_Toc417584727"/>
       <w:r>
         <w:t>Technologies</w:t>
       </w:r>
+      <w:bookmarkEnd w:id="23"/>
       <w:bookmarkEnd w:id="24"/>
       <w:bookmarkEnd w:id="25"/>
-      <w:bookmarkEnd w:id="26"/>
     </w:p>
     <w:p>
       <w:pPr>
         <w:pStyle w:val="Titre2"/>
       </w:pPr>
-      <w:bookmarkStart w:id="27" w:name="_Toc417578113"/>
-      <w:bookmarkStart w:id="28" w:name="_Toc417579170"/>
-      <w:bookmarkStart w:id="29" w:name="_Toc417580191"/>
+      <w:bookmarkStart w:id="26" w:name="_Toc417578113"/>
+      <w:bookmarkStart w:id="27" w:name="_Toc417579170"/>
+      <w:bookmarkStart w:id="28" w:name="_Toc417584728"/>
       <w:r>
         <w:t>Applications</w:t>
       </w:r>
+      <w:bookmarkEnd w:id="26"/>
       <w:bookmarkEnd w:id="27"/>
       <w:bookmarkEnd w:id="28"/>
-      <w:bookmarkEnd w:id="29"/>
     </w:p>
     <w:p>
       <w:pPr>
         <w:pStyle w:val="Titre2"/>
       </w:pPr>
-      <w:bookmarkStart w:id="30" w:name="_Toc417578114"/>
-      <w:bookmarkStart w:id="31" w:name="_Toc417579171"/>
-      <w:bookmarkStart w:id="32" w:name="_Toc417580192"/>
+      <w:bookmarkStart w:id="29" w:name="_Toc417578114"/>
+      <w:bookmarkStart w:id="30" w:name="_Toc417579171"/>
+      <w:bookmarkStart w:id="31" w:name="_Toc417584729"/>
       <w:r>
         <w:t>Infrastructures</w:t>
       </w:r>
+      <w:bookmarkEnd w:id="29"/>
       <w:bookmarkEnd w:id="30"/>
       <w:bookmarkEnd w:id="31"/>
-      <w:bookmarkEnd w:id="32"/>
     </w:p>
     <w:p>
       <w:pPr>
         <w:pStyle w:val="Titre1"/>
       </w:pPr>
-      <w:bookmarkStart w:id="33" w:name="_Toc417578115"/>
-      <w:bookmarkStart w:id="34" w:name="_Toc417579172"/>
-      <w:bookmarkStart w:id="35" w:name="_Toc417580193"/>
+      <w:bookmarkStart w:id="32" w:name="_Toc417578115"/>
+      <w:bookmarkStart w:id="33" w:name="_Toc417579172"/>
+      <w:bookmarkStart w:id="34" w:name="_Toc417584730"/>
+      <w:proofErr w:type="spellStart"/>
       <w:r>
-        <w:t xml:space="preserve">Market </w:t>
+        <w:t>Market</w:t>
+      </w:r>
+      <w:proofErr w:type="spellEnd"/>
+      <w:r>
+        <w:t xml:space="preserve"> </w:t>
       </w:r>
       <w:r>
         <w:t>p</w:t>
@@ -4046,29 +5817,42 @@
       <w:r>
         <w:t>s</w:t>
       </w:r>
+      <w:bookmarkEnd w:id="32"/>
       <w:bookmarkEnd w:id="33"/>
       <w:bookmarkEnd w:id="34"/>
-      <w:bookmarkEnd w:id="35"/>
     </w:p>
     <w:p>
       <w:pPr>
         <w:pStyle w:val="Titre2"/>
       </w:pPr>
-      <w:bookmarkStart w:id="36" w:name="_Toc417578116"/>
-      <w:bookmarkStart w:id="37" w:name="_Toc417579173"/>
-      <w:bookmarkStart w:id="38" w:name="_Toc417580194"/>
+      <w:bookmarkStart w:id="35" w:name="_Toc417578116"/>
+      <w:bookmarkStart w:id="36" w:name="_Toc417579173"/>
+      <w:bookmarkStart w:id="37" w:name="_Toc417584731"/>
       <w:r>
-        <w:t xml:space="preserve">"2014" Market </w:t>
+        <w:t xml:space="preserve">"2014" </w:t>
       </w:r>
+      <w:proofErr w:type="spellStart"/>
+      <w:r>
+        <w:t>Market</w:t>
+      </w:r>
+      <w:proofErr w:type="spellEnd"/>
+      <w:r>
+        <w:t xml:space="preserve"> </w:t>
+      </w:r>
+      <w:proofErr w:type="spellStart"/>
       <w:r>
         <w:t>s</w:t>
       </w:r>
       <w:r>
-        <w:t>tatus by application</w:t>
+        <w:t>tatus</w:t>
       </w:r>
+      <w:proofErr w:type="spellEnd"/>
+      <w:r>
+        <w:t xml:space="preserve"> by application</w:t>
+      </w:r>
+      <w:bookmarkEnd w:id="35"/>
       <w:bookmarkEnd w:id="36"/>
       <w:bookmarkEnd w:id="37"/>
-      <w:bookmarkEnd w:id="38"/>
     </w:p>
     <w:p>
       <w:pPr>
@@ -4077,18 +5861,18 @@
           <w:lang w:val="en-GB"/>
         </w:rPr>
       </w:pPr>
-      <w:bookmarkStart w:id="39" w:name="_Toc417578117"/>
-      <w:bookmarkStart w:id="40" w:name="_Toc417579174"/>
-      <w:bookmarkStart w:id="41" w:name="_Toc417580195"/>
+      <w:bookmarkStart w:id="38" w:name="_Toc417578117"/>
+      <w:bookmarkStart w:id="39" w:name="_Toc417579174"/>
+      <w:bookmarkStart w:id="40" w:name="_Toc417584732"/>
       <w:r>
         <w:rPr>
           <w:lang w:val="en-GB"/>
         </w:rPr>
         <w:t>"2014" Unit shipments by fuel cell types</w:t>
       </w:r>
+      <w:bookmarkEnd w:id="38"/>
       <w:bookmarkEnd w:id="39"/>
       <w:bookmarkEnd w:id="40"/>
-      <w:bookmarkEnd w:id="41"/>
     </w:p>
     <w:p>
       <w:pPr>
@@ -4097,18 +5881,18 @@
           <w:lang w:val="en-GB"/>
         </w:rPr>
       </w:pPr>
-      <w:bookmarkStart w:id="42" w:name="_Toc417578118"/>
-      <w:bookmarkStart w:id="43" w:name="_Toc417579175"/>
-      <w:bookmarkStart w:id="44" w:name="_Toc417580196"/>
+      <w:bookmarkStart w:id="41" w:name="_Toc417578118"/>
+      <w:bookmarkStart w:id="42" w:name="_Toc417579175"/>
+      <w:bookmarkStart w:id="43" w:name="_Toc417584733"/>
       <w:r>
         <w:rPr>
           <w:lang w:val="en-GB"/>
         </w:rPr>
         <w:t>Regional Focus</w:t>
       </w:r>
+      <w:bookmarkEnd w:id="41"/>
       <w:bookmarkEnd w:id="42"/>
       <w:bookmarkEnd w:id="43"/>
-      <w:bookmarkEnd w:id="44"/>
     </w:p>
     <w:p>
       <w:pPr>
@@ -4117,18 +5901,18 @@
           <w:lang w:val="en-GB"/>
         </w:rPr>
       </w:pPr>
-      <w:bookmarkStart w:id="45" w:name="_Toc417578119"/>
-      <w:bookmarkStart w:id="46" w:name="_Toc417579176"/>
-      <w:bookmarkStart w:id="47" w:name="_Toc417580197"/>
+      <w:bookmarkStart w:id="44" w:name="_Toc417578119"/>
+      <w:bookmarkStart w:id="45" w:name="_Toc417579176"/>
+      <w:bookmarkStart w:id="46" w:name="_Toc417584734"/>
       <w:r>
         <w:rPr>
           <w:lang w:val="en-GB"/>
         </w:rPr>
         <w:t>Law and governmental regulations</w:t>
       </w:r>
+      <w:bookmarkEnd w:id="44"/>
       <w:bookmarkEnd w:id="45"/>
       <w:bookmarkEnd w:id="46"/>
-      <w:bookmarkEnd w:id="47"/>
     </w:p>
     <w:p>
       <w:pPr>
@@ -4137,18 +5921,18 @@
           <w:lang w:val="en-GB"/>
         </w:rPr>
       </w:pPr>
-      <w:bookmarkStart w:id="48" w:name="_Toc417578120"/>
-      <w:bookmarkStart w:id="49" w:name="_Toc417579177"/>
-      <w:bookmarkStart w:id="50" w:name="_Toc417580198"/>
+      <w:bookmarkStart w:id="47" w:name="_Toc417578120"/>
+      <w:bookmarkStart w:id="48" w:name="_Toc417579177"/>
+      <w:bookmarkStart w:id="49" w:name="_Toc417584735"/>
       <w:r>
         <w:rPr>
           <w:lang w:val="en-GB"/>
         </w:rPr>
         <w:t>Forms of influence</w:t>
       </w:r>
+      <w:bookmarkEnd w:id="47"/>
       <w:bookmarkEnd w:id="48"/>
       <w:bookmarkEnd w:id="49"/>
-      <w:bookmarkEnd w:id="50"/>
     </w:p>
     <w:p>
       <w:pPr>
@@ -4157,18 +5941,18 @@
           <w:lang w:val="en-GB"/>
         </w:rPr>
       </w:pPr>
-      <w:bookmarkStart w:id="51" w:name="_Toc417578121"/>
-      <w:bookmarkStart w:id="52" w:name="_Toc417579178"/>
-      <w:bookmarkStart w:id="53" w:name="_Toc417580199"/>
+      <w:bookmarkStart w:id="50" w:name="_Toc417578121"/>
+      <w:bookmarkStart w:id="51" w:name="_Toc417579178"/>
+      <w:bookmarkStart w:id="52" w:name="_Toc417584736"/>
       <w:r>
         <w:rPr>
           <w:lang w:val="en-GB"/>
         </w:rPr>
         <w:t>Situation in Japan</w:t>
       </w:r>
+      <w:bookmarkEnd w:id="50"/>
       <w:bookmarkEnd w:id="51"/>
       <w:bookmarkEnd w:id="52"/>
-      <w:bookmarkEnd w:id="53"/>
     </w:p>
     <w:p>
       <w:pPr>
@@ -4177,18 +5961,18 @@
           <w:lang w:val="en-GB"/>
         </w:rPr>
       </w:pPr>
-      <w:bookmarkStart w:id="54" w:name="_Toc417578122"/>
-      <w:bookmarkStart w:id="55" w:name="_Toc417579179"/>
-      <w:bookmarkStart w:id="56" w:name="_Toc417580200"/>
+      <w:bookmarkStart w:id="53" w:name="_Toc417578122"/>
+      <w:bookmarkStart w:id="54" w:name="_Toc417579179"/>
+      <w:bookmarkStart w:id="55" w:name="_Toc417584737"/>
       <w:r>
         <w:rPr>
           <w:lang w:val="en-GB"/>
         </w:rPr>
         <w:t>Situation in Germany</w:t>
       </w:r>
+      <w:bookmarkEnd w:id="53"/>
       <w:bookmarkEnd w:id="54"/>
       <w:bookmarkEnd w:id="55"/>
-      <w:bookmarkEnd w:id="56"/>
     </w:p>
     <w:p>
       <w:pPr>
@@ -4197,18 +5981,18 @@
           <w:lang w:val="en-GB"/>
         </w:rPr>
       </w:pPr>
-      <w:bookmarkStart w:id="57" w:name="_Toc417578123"/>
-      <w:bookmarkStart w:id="58" w:name="_Toc417579180"/>
-      <w:bookmarkStart w:id="59" w:name="_Toc417580201"/>
+      <w:bookmarkStart w:id="56" w:name="_Toc417578123"/>
+      <w:bookmarkStart w:id="57" w:name="_Toc417579180"/>
+      <w:bookmarkStart w:id="58" w:name="_Toc417584738"/>
       <w:r>
         <w:rPr>
           <w:lang w:val="en-GB"/>
         </w:rPr>
         <w:t>Situation in the U.S.A.</w:t>
       </w:r>
+      <w:bookmarkEnd w:id="56"/>
       <w:bookmarkEnd w:id="57"/>
       <w:bookmarkEnd w:id="58"/>
-      <w:bookmarkEnd w:id="59"/>
     </w:p>
     <w:p>
       <w:pPr>
@@ -4217,18 +6001,18 @@
           <w:lang w:val="en-GB"/>
         </w:rPr>
       </w:pPr>
-      <w:bookmarkStart w:id="60" w:name="_Toc417578124"/>
-      <w:bookmarkStart w:id="61" w:name="_Toc417579181"/>
-      <w:bookmarkStart w:id="62" w:name="_Toc417580202"/>
+      <w:bookmarkStart w:id="59" w:name="_Toc417578124"/>
+      <w:bookmarkStart w:id="60" w:name="_Toc417579181"/>
+      <w:bookmarkStart w:id="61" w:name="_Toc417584739"/>
       <w:r>
         <w:rPr>
           <w:lang w:val="en-GB"/>
         </w:rPr>
         <w:t>Comparison to other technologies</w:t>
       </w:r>
+      <w:bookmarkEnd w:id="59"/>
       <w:bookmarkEnd w:id="60"/>
       <w:bookmarkEnd w:id="61"/>
-      <w:bookmarkEnd w:id="62"/>
     </w:p>
     <w:p>
       <w:pPr>
@@ -4237,18 +6021,18 @@
           <w:lang w:val="en-GB"/>
         </w:rPr>
       </w:pPr>
-      <w:bookmarkStart w:id="63" w:name="_Toc417578125"/>
-      <w:bookmarkStart w:id="64" w:name="_Toc417579182"/>
-      <w:bookmarkStart w:id="65" w:name="_Toc417580203"/>
+      <w:bookmarkStart w:id="62" w:name="_Toc417578125"/>
+      <w:bookmarkStart w:id="63" w:name="_Toc417579182"/>
+      <w:bookmarkStart w:id="64" w:name="_Toc417584740"/>
       <w:r>
         <w:rPr>
           <w:lang w:val="en-GB"/>
         </w:rPr>
         <w:t>Novel technologies</w:t>
       </w:r>
+      <w:bookmarkEnd w:id="62"/>
       <w:bookmarkEnd w:id="63"/>
       <w:bookmarkEnd w:id="64"/>
-      <w:bookmarkEnd w:id="65"/>
     </w:p>
     <w:p>
       <w:pPr>
@@ -4257,18 +6041,18 @@
           <w:lang w:val="en-GB"/>
         </w:rPr>
       </w:pPr>
-      <w:bookmarkStart w:id="66" w:name="_Toc417578126"/>
-      <w:bookmarkStart w:id="67" w:name="_Toc417579183"/>
-      <w:bookmarkStart w:id="68" w:name="_Toc417580204"/>
+      <w:bookmarkStart w:id="65" w:name="_Toc417578126"/>
+      <w:bookmarkStart w:id="66" w:name="_Toc417579183"/>
+      <w:bookmarkStart w:id="67" w:name="_Toc417584741"/>
       <w:r>
         <w:rPr>
           <w:lang w:val="en-GB"/>
         </w:rPr>
         <w:t>The rate of power suppliers in different regions</w:t>
       </w:r>
+      <w:bookmarkEnd w:id="65"/>
       <w:bookmarkEnd w:id="66"/>
       <w:bookmarkEnd w:id="67"/>
-      <w:bookmarkEnd w:id="68"/>
     </w:p>
     <w:p>
       <w:pPr>
@@ -4277,9 +6061,9 @@
           <w:lang w:val="en-GB"/>
         </w:rPr>
       </w:pPr>
-      <w:bookmarkStart w:id="69" w:name="_Toc417578127"/>
-      <w:bookmarkStart w:id="70" w:name="_Toc417579184"/>
-      <w:bookmarkStart w:id="71" w:name="_Toc417580205"/>
+      <w:bookmarkStart w:id="68" w:name="_Toc417578127"/>
+      <w:bookmarkStart w:id="69" w:name="_Toc417579184"/>
+      <w:bookmarkStart w:id="70" w:name="_Toc417584742"/>
       <w:r>
         <w:rPr>
           <w:lang w:val="en-GB"/>
@@ -4287,9 +6071,9 @@
         <w:lastRenderedPageBreak/>
         <w:t>Main areas of competition</w:t>
       </w:r>
+      <w:bookmarkEnd w:id="68"/>
       <w:bookmarkEnd w:id="69"/>
       <w:bookmarkEnd w:id="70"/>
-      <w:bookmarkEnd w:id="71"/>
     </w:p>
     <w:p>
       <w:pPr>
@@ -4298,18 +6082,18 @@
           <w:lang w:val="en-GB"/>
         </w:rPr>
       </w:pPr>
-      <w:bookmarkStart w:id="72" w:name="_Toc417578128"/>
-      <w:bookmarkStart w:id="73" w:name="_Toc417579185"/>
-      <w:bookmarkStart w:id="74" w:name="_Toc417580206"/>
+      <w:bookmarkStart w:id="71" w:name="_Toc417578128"/>
+      <w:bookmarkStart w:id="72" w:name="_Toc417579185"/>
+      <w:bookmarkStart w:id="73" w:name="_Toc417584743"/>
       <w:r>
         <w:rPr>
           <w:lang w:val="en-GB"/>
         </w:rPr>
         <w:t>Advantages and disadvantages</w:t>
       </w:r>
+      <w:bookmarkEnd w:id="71"/>
       <w:bookmarkEnd w:id="72"/>
       <w:bookmarkEnd w:id="73"/>
-      <w:bookmarkEnd w:id="74"/>
     </w:p>
     <w:p>
       <w:pPr>
@@ -4318,9 +6102,9 @@
           <w:lang w:val="en-GB"/>
         </w:rPr>
       </w:pPr>
-      <w:bookmarkStart w:id="75" w:name="_Toc417578129"/>
-      <w:bookmarkStart w:id="76" w:name="_Toc417579186"/>
-      <w:bookmarkStart w:id="77" w:name="_Toc417580207"/>
+      <w:bookmarkStart w:id="74" w:name="_Toc417578129"/>
+      <w:bookmarkStart w:id="75" w:name="_Toc417579186"/>
+      <w:bookmarkStart w:id="76" w:name="_Toc417584744"/>
       <w:r>
         <w:rPr>
           <w:lang w:val="en-GB"/>
@@ -4333,9 +6117,9 @@
         </w:rPr>
         <w:t>uture perspectives</w:t>
       </w:r>
+      <w:bookmarkEnd w:id="74"/>
       <w:bookmarkEnd w:id="75"/>
       <w:bookmarkEnd w:id="76"/>
-      <w:bookmarkEnd w:id="77"/>
     </w:p>
     <w:p>
       <w:pPr>
@@ -4344,18 +6128,18 @@
           <w:lang w:val="en-GB"/>
         </w:rPr>
       </w:pPr>
-      <w:bookmarkStart w:id="78" w:name="_Toc417578130"/>
-      <w:bookmarkStart w:id="79" w:name="_Toc417579187"/>
-      <w:bookmarkStart w:id="80" w:name="_Toc417580208"/>
+      <w:bookmarkStart w:id="77" w:name="_Toc417578130"/>
+      <w:bookmarkStart w:id="78" w:name="_Toc417579187"/>
+      <w:bookmarkStart w:id="79" w:name="_Toc417584745"/>
       <w:r>
         <w:rPr>
           <w:lang w:val="en-GB"/>
         </w:rPr>
         <w:t>Opportunities</w:t>
       </w:r>
+      <w:bookmarkEnd w:id="77"/>
       <w:bookmarkEnd w:id="78"/>
       <w:bookmarkEnd w:id="79"/>
-      <w:bookmarkEnd w:id="80"/>
     </w:p>
     <w:p>
       <w:pPr>
@@ -4364,18 +6148,18 @@
           <w:lang w:val="en-GB"/>
         </w:rPr>
       </w:pPr>
-      <w:bookmarkStart w:id="81" w:name="_Toc417578131"/>
-      <w:bookmarkStart w:id="82" w:name="_Toc417579188"/>
-      <w:bookmarkStart w:id="83" w:name="_Toc417580209"/>
+      <w:bookmarkStart w:id="80" w:name="_Toc417578131"/>
+      <w:bookmarkStart w:id="81" w:name="_Toc417579188"/>
+      <w:bookmarkStart w:id="82" w:name="_Toc417584746"/>
       <w:r>
         <w:rPr>
           <w:lang w:val="en-GB"/>
         </w:rPr>
         <w:t>Limitations and risks</w:t>
       </w:r>
+      <w:bookmarkEnd w:id="80"/>
       <w:bookmarkEnd w:id="81"/>
       <w:bookmarkEnd w:id="82"/>
-      <w:bookmarkEnd w:id="83"/>
     </w:p>
     <w:p>
       <w:pPr>
@@ -4384,18 +6168,18 @@
           <w:lang w:val="en-GB"/>
         </w:rPr>
       </w:pPr>
-      <w:bookmarkStart w:id="84" w:name="_Toc417578132"/>
-      <w:bookmarkStart w:id="85" w:name="_Toc417579189"/>
-      <w:bookmarkStart w:id="86" w:name="_Toc417580210"/>
+      <w:bookmarkStart w:id="83" w:name="_Toc417578132"/>
+      <w:bookmarkStart w:id="84" w:name="_Toc417579189"/>
+      <w:bookmarkStart w:id="85" w:name="_Toc417584747"/>
       <w:r>
         <w:rPr>
           <w:lang w:val="en-GB"/>
         </w:rPr>
         <w:t>Forecast</w:t>
       </w:r>
+      <w:bookmarkEnd w:id="83"/>
       <w:bookmarkEnd w:id="84"/>
       <w:bookmarkEnd w:id="85"/>
-      <w:bookmarkEnd w:id="86"/>
     </w:p>
     <w:p>
       <w:pPr>
@@ -4404,9 +6188,9 @@
           <w:lang w:val="en-GB"/>
         </w:rPr>
       </w:pPr>
-      <w:bookmarkStart w:id="87" w:name="_Toc417578133"/>
-      <w:bookmarkStart w:id="88" w:name="_Toc417579190"/>
-      <w:bookmarkStart w:id="89" w:name="_Toc417580211"/>
+      <w:bookmarkStart w:id="86" w:name="_Toc417578133"/>
+      <w:bookmarkStart w:id="87" w:name="_Toc417579190"/>
+      <w:bookmarkStart w:id="88" w:name="_Toc417584748"/>
       <w:r>
         <w:rPr>
           <w:lang w:val="en-GB"/>
@@ -4419,9 +6203,9 @@
         </w:rPr>
         <w:t>onclusion</w:t>
       </w:r>
+      <w:bookmarkEnd w:id="86"/>
       <w:bookmarkEnd w:id="87"/>
       <w:bookmarkEnd w:id="88"/>
-      <w:bookmarkEnd w:id="89"/>
     </w:p>
     <w:p>
       <w:pPr>
@@ -4430,9 +6214,9 @@
           <w:lang w:val="en-GB"/>
         </w:rPr>
       </w:pPr>
-      <w:bookmarkStart w:id="90" w:name="_Toc417578134"/>
-      <w:bookmarkStart w:id="91" w:name="_Toc417579191"/>
-      <w:bookmarkStart w:id="92" w:name="_Toc417580212"/>
+      <w:bookmarkStart w:id="89" w:name="_Toc417578134"/>
+      <w:bookmarkStart w:id="90" w:name="_Toc417579191"/>
+      <w:bookmarkStart w:id="91" w:name="_Toc417584749"/>
       <w:r>
         <w:rPr>
           <w:lang w:val="en-GB"/>
@@ -4445,9 +6229,9 @@
         </w:rPr>
         <w:t>ppendix</w:t>
       </w:r>
+      <w:bookmarkEnd w:id="89"/>
       <w:bookmarkEnd w:id="90"/>
       <w:bookmarkEnd w:id="91"/>
-      <w:bookmarkEnd w:id="92"/>
     </w:p>
     <w:p>
       <w:pPr>
@@ -4456,9 +6240,9 @@
           <w:lang w:val="en-GB"/>
         </w:rPr>
       </w:pPr>
-      <w:bookmarkStart w:id="93" w:name="_Toc417578135"/>
-      <w:bookmarkStart w:id="94" w:name="_Toc417579192"/>
-      <w:bookmarkStart w:id="95" w:name="_Toc417580213"/>
+      <w:bookmarkStart w:id="92" w:name="_Toc417578135"/>
+      <w:bookmarkStart w:id="93" w:name="_Toc417579192"/>
+      <w:bookmarkStart w:id="94" w:name="_Toc417584750"/>
       <w:r>
         <w:rPr>
           <w:lang w:val="en-GB"/>
@@ -4483,9 +6267,9 @@
         </w:rPr>
         <w:t>ble of contents</w:t>
       </w:r>
+      <w:bookmarkEnd w:id="92"/>
       <w:bookmarkEnd w:id="93"/>
       <w:bookmarkEnd w:id="94"/>
-      <w:bookmarkEnd w:id="95"/>
     </w:p>
     <w:p>
       <w:pPr>
@@ -7305,15 +9089,17 @@
           <w:lang w:val="en-GB"/>
         </w:rPr>
       </w:pPr>
-      <w:bookmarkStart w:id="96" w:name="_Toc417578136"/>
-      <w:bookmarkStart w:id="97" w:name="_Toc417579193"/>
-      <w:bookmarkStart w:id="98" w:name="_Toc417580214"/>
+      <w:bookmarkStart w:id="95" w:name="_Toc417578136"/>
+      <w:bookmarkStart w:id="96" w:name="_Toc417579193"/>
+      <w:bookmarkStart w:id="97" w:name="_Toc417584751"/>
       <w:r>
         <w:rPr>
           <w:lang w:val="en-GB"/>
         </w:rPr>
         <w:t>Table of figures</w:t>
       </w:r>
+      <w:bookmarkStart w:id="98" w:name="_GoBack"/>
+      <w:bookmarkEnd w:id="95"/>
       <w:bookmarkEnd w:id="96"/>
       <w:bookmarkEnd w:id="97"/>
       <w:bookmarkEnd w:id="98"/>
@@ -7327,7 +9113,7 @@
       </w:pPr>
       <w:bookmarkStart w:id="99" w:name="_Toc417578137"/>
       <w:bookmarkStart w:id="100" w:name="_Toc417579194"/>
-      <w:bookmarkStart w:id="101" w:name="_Toc417580215"/>
+      <w:bookmarkStart w:id="101" w:name="_Toc417584752"/>
       <w:r>
         <w:rPr>
           <w:lang w:val="en-GB"/>
@@ -7453,6 +9239,7 @@
               <w:docPartUnique/>
             </w:docPartObj>
           </w:sdtPr>
+          <w:sdtEndPr/>
           <w:sdtContent>
             <w:p>
               <w:pPr>
@@ -7613,6 +9400,7 @@
               <w:docPartUnique/>
             </w:docPartObj>
           </w:sdtPr>
+          <w:sdtEndPr/>
           <w:sdtContent>
             <w:p>
               <w:pPr>
@@ -7648,7 +9436,7 @@
                   <w:noProof/>
                   <w:color w:val="7F7F7F" w:themeColor="text1" w:themeTint="80"/>
                 </w:rPr>
-                <w:t>4</w:t>
+                <w:t>2</w:t>
               </w:r>
               <w:r>
                 <w:rPr>
@@ -7718,6 +9506,7 @@
               <w:docPartUnique/>
             </w:docPartObj>
           </w:sdtPr>
+          <w:sdtEndPr/>
           <w:sdtContent>
             <w:p>
               <w:pPr>
@@ -7750,7 +9539,7 @@
                   <w:noProof/>
                   <w:color w:val="7F7F7F" w:themeColor="text1" w:themeTint="80"/>
                 </w:rPr>
-                <w:t>5</w:t>
+                <w:t>1</w:t>
               </w:r>
               <w:r>
                 <w:rPr>
@@ -7909,7 +9698,6 @@
             <w:rPr>
               <w:noProof/>
               <w:color w:val="FFFFFF" w:themeColor="background1"/>
-              <w:lang w:val="fr-FR" w:eastAsia="zh-CN"/>
             </w:rPr>
             <w:drawing>
               <wp:inline distT="0" distB="0" distL="0" distR="0" wp14:anchorId="64C9FFD1" wp14:editId="3467F175">
@@ -8132,7 +9920,6 @@
             <w:rPr>
               <w:noProof/>
               <w:color w:val="FFFFFF" w:themeColor="background1"/>
-              <w:lang w:val="fr-FR" w:eastAsia="zh-CN"/>
             </w:rPr>
             <w:drawing>
               <wp:inline distT="0" distB="0" distL="0" distR="0" wp14:anchorId="385CC33E" wp14:editId="59BB02DB">
@@ -8312,7 +10099,6 @@
             <w:rPr>
               <w:noProof/>
               <w:color w:val="FFFFFF" w:themeColor="background1"/>
-              <w:lang w:val="fr-FR" w:eastAsia="zh-CN"/>
             </w:rPr>
             <w:drawing>
               <wp:inline distT="0" distB="0" distL="0" distR="0" wp14:anchorId="1D466342" wp14:editId="305A8B02">
@@ -8526,7 +10312,6 @@
             <w:rPr>
               <w:noProof/>
               <w:color w:val="FFFFFF" w:themeColor="background1"/>
-              <w:lang w:val="fr-FR" w:eastAsia="zh-CN"/>
             </w:rPr>
             <w:drawing>
               <wp:inline distT="0" distB="0" distL="0" distR="0" wp14:anchorId="243EE674" wp14:editId="1C1BC4AA">
@@ -9640,6 +11425,7 @@
   <w:style w:type="character" w:default="1" w:styleId="Policepardfaut">
     <w:name w:val="Default Paragraph Font"/>
     <w:uiPriority w:val="1"/>
+    <w:semiHidden/>
     <w:unhideWhenUsed/>
   </w:style>
   <w:style w:type="table" w:default="1" w:styleId="TableauNormal">
@@ -10007,9 +11793,9 @@
     <w:autoRedefine/>
     <w:uiPriority w:val="39"/>
     <w:unhideWhenUsed/>
-    <w:rsid w:val="009363FE"/>
+    <w:rsid w:val="001F0D25"/>
     <w:pPr>
-      <w:shd w:val="clear" w:color="auto" w:fill="006600" w:themeFill="accent1"/>
+      <w:shd w:val="clear" w:color="auto" w:fill="595959" w:themeFill="accent3"/>
       <w:spacing w:after="100"/>
     </w:pPr>
     <w:rPr>
@@ -10197,8 +11983,9 @@
     <w:panose1 w:val="020B0502040204020203"/>
     <w:charset w:val="00"/>
     <w:family w:val="swiss"/>
+    <w:notTrueType/>
     <w:pitch w:val="variable"/>
-    <w:sig w:usb0="E4002EFF" w:usb1="C000E47F" w:usb2="00000009" w:usb3="00000000" w:csb0="000001FF" w:csb1="00000000"/>
+    <w:sig w:usb0="00000003" w:usb1="00000000" w:usb2="00000000" w:usb3="00000000" w:csb0="00000001" w:csb1="00000000"/>
   </w:font>
   <w:font w:name="Calibri">
     <w:panose1 w:val="020F0502020204030204"/>
@@ -10242,6 +12029,8 @@
   <w:rsids>
     <w:rsidRoot w:val="006422BA"/>
     <w:rsid w:val="006422BA"/>
+    <w:rsid w:val="00780239"/>
+    <w:rsid w:val="008001AC"/>
   </w:rsids>
   <m:mathPr>
     <m:mathFont m:val="Cambria Math"/>
@@ -10669,7 +12458,6 @@
     <w:uiPriority w:val="1"/>
     <w:semiHidden/>
     <w:unhideWhenUsed/>
-    <w:rsid w:val="006422BA"/>
   </w:style>
   <w:style w:type="table" w:default="1" w:styleId="TableauNormal">
     <w:name w:val="Normal Table"/>
@@ -11021,7 +12809,7 @@
 </file>
 
 <file path=customXml/itemProps2.xml><?xml version="1.0" encoding="utf-8"?>
-<ds:datastoreItem xmlns:ds="http://schemas.openxmlformats.org/officeDocument/2006/customXml" ds:itemID="{A5D5667C-51C7-4B97-BE01-B63D0A9935E1}">
+<ds:datastoreItem xmlns:ds="http://schemas.openxmlformats.org/officeDocument/2006/customXml" ds:itemID="{208DCCA9-629B-4405-9CFB-D868684A40B7}">
   <ds:schemaRefs>
     <ds:schemaRef ds:uri="http://schemas.openxmlformats.org/officeDocument/2006/bibliography"/>
   </ds:schemaRefs>

</xml_diff>

<commit_message>
Made some trials on the beginning of sections on the ReportLayout
</commit_message>
<xml_diff>
--- a/Project/Report/ReportLayout.docx
+++ b/Project/Report/ReportLayout.docx
@@ -2735,6 +2735,1672 @@
       </w:tr>
     </w:tbl>
     <w:p/>
+    <w:p>
+      <w:pPr>
+        <w:jc w:val="left"/>
+      </w:pPr>
+      <w:r>
+        <w:br w:type="page"/>
+      </w:r>
+    </w:p>
+    <w:sdt>
+      <w:sdtPr>
+        <w:id w:val="-666326076"/>
+        <w:docPartObj>
+          <w:docPartGallery w:val="Table of Contents"/>
+          <w:docPartUnique/>
+        </w:docPartObj>
+      </w:sdtPr>
+      <w:sdtEndPr>
+        <w:rPr>
+          <w:rFonts w:asciiTheme="minorHAnsi" w:hAnsiTheme="minorHAnsi"/>
+          <w:bCs/>
+          <w:smallCaps w:val="0"/>
+          <w:color w:val="auto"/>
+          <w:sz w:val="22"/>
+        </w:rPr>
+      </w:sdtEndPr>
+      <w:sdtContent>
+        <w:p>
+          <w:pPr>
+            <w:pStyle w:val="TitleUnindexed"/>
+          </w:pPr>
+          <w:r>
+            <w:t>Table of contents</w:t>
+          </w:r>
+        </w:p>
+        <w:p>
+          <w:pPr>
+            <w:pStyle w:val="TM1"/>
+            <w:tabs>
+              <w:tab w:val="left" w:pos="880"/>
+            </w:tabs>
+            <w:rPr>
+              <w:b w:val="0"/>
+              <w:smallCaps w:val="0"/>
+              <w:noProof/>
+              <w:color w:val="auto"/>
+            </w:rPr>
+          </w:pPr>
+          <w:r>
+            <w:rPr>
+              <w:b w:val="0"/>
+              <w:smallCaps w:val="0"/>
+            </w:rPr>
+            <w:fldChar w:fldCharType="begin"/>
+          </w:r>
+          <w:r>
+            <w:rPr>
+              <w:b w:val="0"/>
+              <w:smallCaps w:val="0"/>
+            </w:rPr>
+            <w:instrText xml:space="preserve"> TOC \o "1-2" \h \z \u </w:instrText>
+          </w:r>
+          <w:r>
+            <w:rPr>
+              <w:b w:val="0"/>
+              <w:smallCaps w:val="0"/>
+            </w:rPr>
+            <w:fldChar w:fldCharType="separate"/>
+          </w:r>
+          <w:hyperlink w:anchor="_Toc417860537" w:history="1">
+            <w:r>
+              <w:rPr>
+                <w:rStyle w:val="Lienhypertexte"/>
+                <w:noProof/>
+              </w:rPr>
+              <w:t>Part 1:</w:t>
+            </w:r>
+            <w:r>
+              <w:rPr>
+                <w:b w:val="0"/>
+                <w:smallCaps w:val="0"/>
+                <w:noProof/>
+                <w:color w:val="auto"/>
+              </w:rPr>
+              <w:tab/>
+            </w:r>
+            <w:r>
+              <w:rPr>
+                <w:rStyle w:val="Lienhypertexte"/>
+                <w:noProof/>
+              </w:rPr>
+              <w:t>Introduction</w:t>
+            </w:r>
+            <w:r>
+              <w:rPr>
+                <w:noProof/>
+                <w:webHidden/>
+              </w:rPr>
+              <w:tab/>
+            </w:r>
+            <w:r>
+              <w:rPr>
+                <w:noProof/>
+                <w:webHidden/>
+              </w:rPr>
+              <w:fldChar w:fldCharType="begin"/>
+            </w:r>
+            <w:r>
+              <w:rPr>
+                <w:noProof/>
+                <w:webHidden/>
+              </w:rPr>
+              <w:instrText xml:space="preserve"> PAGEREF _Toc417860537 \h </w:instrText>
+            </w:r>
+            <w:r>
+              <w:rPr>
+                <w:noProof/>
+                <w:webHidden/>
+              </w:rPr>
+            </w:r>
+            <w:r>
+              <w:rPr>
+                <w:noProof/>
+                <w:webHidden/>
+              </w:rPr>
+              <w:fldChar w:fldCharType="separate"/>
+            </w:r>
+            <w:r>
+              <w:rPr>
+                <w:noProof/>
+                <w:webHidden/>
+              </w:rPr>
+              <w:t>3</w:t>
+            </w:r>
+            <w:r>
+              <w:rPr>
+                <w:noProof/>
+                <w:webHidden/>
+              </w:rPr>
+              <w:fldChar w:fldCharType="end"/>
+            </w:r>
+          </w:hyperlink>
+        </w:p>
+        <w:p>
+          <w:pPr>
+            <w:pStyle w:val="TM2"/>
+            <w:tabs>
+              <w:tab w:val="left" w:pos="880"/>
+              <w:tab w:val="right" w:leader="dot" w:pos="9060"/>
+            </w:tabs>
+            <w:rPr>
+              <w:noProof/>
+            </w:rPr>
+          </w:pPr>
+          <w:hyperlink w:anchor="_Toc417860538" w:history="1">
+            <w:r>
+              <w:rPr>
+                <w:rStyle w:val="Lienhypertexte"/>
+                <w:noProof/>
+              </w:rPr>
+              <w:t>1.1</w:t>
+            </w:r>
+            <w:r>
+              <w:rPr>
+                <w:noProof/>
+              </w:rPr>
+              <w:tab/>
+            </w:r>
+            <w:r>
+              <w:rPr>
+                <w:rStyle w:val="Lienhypertexte"/>
+                <w:noProof/>
+              </w:rPr>
+              <w:t>Intentions</w:t>
+            </w:r>
+            <w:r>
+              <w:rPr>
+                <w:noProof/>
+                <w:webHidden/>
+              </w:rPr>
+              <w:tab/>
+            </w:r>
+            <w:r>
+              <w:rPr>
+                <w:noProof/>
+                <w:webHidden/>
+              </w:rPr>
+              <w:fldChar w:fldCharType="begin"/>
+            </w:r>
+            <w:r>
+              <w:rPr>
+                <w:noProof/>
+                <w:webHidden/>
+              </w:rPr>
+              <w:instrText xml:space="preserve"> PAGEREF _Toc417860538 \h </w:instrText>
+            </w:r>
+            <w:r>
+              <w:rPr>
+                <w:noProof/>
+                <w:webHidden/>
+              </w:rPr>
+            </w:r>
+            <w:r>
+              <w:rPr>
+                <w:noProof/>
+                <w:webHidden/>
+              </w:rPr>
+              <w:fldChar w:fldCharType="separate"/>
+            </w:r>
+            <w:r>
+              <w:rPr>
+                <w:noProof/>
+                <w:webHidden/>
+              </w:rPr>
+              <w:t>3</w:t>
+            </w:r>
+            <w:r>
+              <w:rPr>
+                <w:noProof/>
+                <w:webHidden/>
+              </w:rPr>
+              <w:fldChar w:fldCharType="end"/>
+            </w:r>
+          </w:hyperlink>
+        </w:p>
+        <w:p>
+          <w:pPr>
+            <w:pStyle w:val="TM2"/>
+            <w:tabs>
+              <w:tab w:val="left" w:pos="880"/>
+              <w:tab w:val="right" w:leader="dot" w:pos="9060"/>
+            </w:tabs>
+            <w:rPr>
+              <w:noProof/>
+            </w:rPr>
+          </w:pPr>
+          <w:hyperlink w:anchor="_Toc417860539" w:history="1">
+            <w:r>
+              <w:rPr>
+                <w:rStyle w:val="Lienhypertexte"/>
+                <w:noProof/>
+              </w:rPr>
+              <w:t>1.2</w:t>
+            </w:r>
+            <w:r>
+              <w:rPr>
+                <w:noProof/>
+              </w:rPr>
+              <w:tab/>
+            </w:r>
+            <w:r>
+              <w:rPr>
+                <w:rStyle w:val="Lienhypertexte"/>
+                <w:noProof/>
+              </w:rPr>
+              <w:t>History of fuel cells</w:t>
+            </w:r>
+            <w:r>
+              <w:rPr>
+                <w:noProof/>
+                <w:webHidden/>
+              </w:rPr>
+              <w:tab/>
+            </w:r>
+            <w:r>
+              <w:rPr>
+                <w:noProof/>
+                <w:webHidden/>
+              </w:rPr>
+              <w:fldChar w:fldCharType="begin"/>
+            </w:r>
+            <w:r>
+              <w:rPr>
+                <w:noProof/>
+                <w:webHidden/>
+              </w:rPr>
+              <w:instrText xml:space="preserve"> PAGEREF _Toc417860539 \h </w:instrText>
+            </w:r>
+            <w:r>
+              <w:rPr>
+                <w:noProof/>
+                <w:webHidden/>
+              </w:rPr>
+            </w:r>
+            <w:r>
+              <w:rPr>
+                <w:noProof/>
+                <w:webHidden/>
+              </w:rPr>
+              <w:fldChar w:fldCharType="separate"/>
+            </w:r>
+            <w:r>
+              <w:rPr>
+                <w:noProof/>
+                <w:webHidden/>
+              </w:rPr>
+              <w:t>4</w:t>
+            </w:r>
+            <w:r>
+              <w:rPr>
+                <w:noProof/>
+                <w:webHidden/>
+              </w:rPr>
+              <w:fldChar w:fldCharType="end"/>
+            </w:r>
+          </w:hyperlink>
+        </w:p>
+        <w:p>
+          <w:pPr>
+            <w:pStyle w:val="TM2"/>
+            <w:tabs>
+              <w:tab w:val="left" w:pos="880"/>
+              <w:tab w:val="right" w:leader="dot" w:pos="9060"/>
+            </w:tabs>
+            <w:rPr>
+              <w:noProof/>
+            </w:rPr>
+          </w:pPr>
+          <w:hyperlink w:anchor="_Toc417860540" w:history="1">
+            <w:r>
+              <w:rPr>
+                <w:rStyle w:val="Lienhypertexte"/>
+                <w:noProof/>
+              </w:rPr>
+              <w:t>1.3</w:t>
+            </w:r>
+            <w:r>
+              <w:rPr>
+                <w:noProof/>
+              </w:rPr>
+              <w:tab/>
+            </w:r>
+            <w:r>
+              <w:rPr>
+                <w:rStyle w:val="Lienhypertexte"/>
+                <w:noProof/>
+              </w:rPr>
+              <w:t>Fuel cell as an alternative</w:t>
+            </w:r>
+            <w:r>
+              <w:rPr>
+                <w:noProof/>
+                <w:webHidden/>
+              </w:rPr>
+              <w:tab/>
+            </w:r>
+            <w:r>
+              <w:rPr>
+                <w:noProof/>
+                <w:webHidden/>
+              </w:rPr>
+              <w:fldChar w:fldCharType="begin"/>
+            </w:r>
+            <w:r>
+              <w:rPr>
+                <w:noProof/>
+                <w:webHidden/>
+              </w:rPr>
+              <w:instrText xml:space="preserve"> PAGEREF _Toc417860540 \h </w:instrText>
+            </w:r>
+            <w:r>
+              <w:rPr>
+                <w:noProof/>
+                <w:webHidden/>
+              </w:rPr>
+            </w:r>
+            <w:r>
+              <w:rPr>
+                <w:noProof/>
+                <w:webHidden/>
+              </w:rPr>
+              <w:fldChar w:fldCharType="separate"/>
+            </w:r>
+            <w:r>
+              <w:rPr>
+                <w:noProof/>
+                <w:webHidden/>
+              </w:rPr>
+              <w:t>4</w:t>
+            </w:r>
+            <w:r>
+              <w:rPr>
+                <w:noProof/>
+                <w:webHidden/>
+              </w:rPr>
+              <w:fldChar w:fldCharType="end"/>
+            </w:r>
+          </w:hyperlink>
+        </w:p>
+        <w:p>
+          <w:pPr>
+            <w:pStyle w:val="TM2"/>
+            <w:tabs>
+              <w:tab w:val="left" w:pos="880"/>
+              <w:tab w:val="right" w:leader="dot" w:pos="9060"/>
+            </w:tabs>
+            <w:rPr>
+              <w:noProof/>
+            </w:rPr>
+          </w:pPr>
+          <w:hyperlink w:anchor="_Toc417860541" w:history="1">
+            <w:r>
+              <w:rPr>
+                <w:rStyle w:val="Lienhypertexte"/>
+                <w:noProof/>
+              </w:rPr>
+              <w:t>1.4</w:t>
+            </w:r>
+            <w:r>
+              <w:rPr>
+                <w:noProof/>
+              </w:rPr>
+              <w:tab/>
+            </w:r>
+            <w:r>
+              <w:rPr>
+                <w:rStyle w:val="Lienhypertexte"/>
+                <w:noProof/>
+              </w:rPr>
+              <w:t>Short industry overview</w:t>
+            </w:r>
+            <w:r>
+              <w:rPr>
+                <w:noProof/>
+                <w:webHidden/>
+              </w:rPr>
+              <w:tab/>
+            </w:r>
+            <w:r>
+              <w:rPr>
+                <w:noProof/>
+                <w:webHidden/>
+              </w:rPr>
+              <w:fldChar w:fldCharType="begin"/>
+            </w:r>
+            <w:r>
+              <w:rPr>
+                <w:noProof/>
+                <w:webHidden/>
+              </w:rPr>
+              <w:instrText xml:space="preserve"> PAGEREF _Toc417860541 \h </w:instrText>
+            </w:r>
+            <w:r>
+              <w:rPr>
+                <w:noProof/>
+                <w:webHidden/>
+              </w:rPr>
+            </w:r>
+            <w:r>
+              <w:rPr>
+                <w:noProof/>
+                <w:webHidden/>
+              </w:rPr>
+              <w:fldChar w:fldCharType="separate"/>
+            </w:r>
+            <w:r>
+              <w:rPr>
+                <w:noProof/>
+                <w:webHidden/>
+              </w:rPr>
+              <w:t>4</w:t>
+            </w:r>
+            <w:r>
+              <w:rPr>
+                <w:noProof/>
+                <w:webHidden/>
+              </w:rPr>
+              <w:fldChar w:fldCharType="end"/>
+            </w:r>
+          </w:hyperlink>
+        </w:p>
+        <w:p>
+          <w:pPr>
+            <w:pStyle w:val="TM1"/>
+            <w:tabs>
+              <w:tab w:val="left" w:pos="880"/>
+            </w:tabs>
+            <w:rPr>
+              <w:b w:val="0"/>
+              <w:smallCaps w:val="0"/>
+              <w:noProof/>
+              <w:color w:val="auto"/>
+            </w:rPr>
+          </w:pPr>
+          <w:hyperlink w:anchor="_Toc417860542" w:history="1">
+            <w:r>
+              <w:rPr>
+                <w:rStyle w:val="Lienhypertexte"/>
+                <w:noProof/>
+              </w:rPr>
+              <w:t>Part 2:</w:t>
+            </w:r>
+            <w:r>
+              <w:rPr>
+                <w:b w:val="0"/>
+                <w:smallCaps w:val="0"/>
+                <w:noProof/>
+                <w:color w:val="auto"/>
+              </w:rPr>
+              <w:tab/>
+            </w:r>
+            <w:r>
+              <w:rPr>
+                <w:rStyle w:val="Lienhypertexte"/>
+                <w:noProof/>
+              </w:rPr>
+              <w:t>Product description</w:t>
+            </w:r>
+            <w:r>
+              <w:rPr>
+                <w:noProof/>
+                <w:webHidden/>
+              </w:rPr>
+              <w:tab/>
+            </w:r>
+            <w:r>
+              <w:rPr>
+                <w:noProof/>
+                <w:webHidden/>
+              </w:rPr>
+              <w:fldChar w:fldCharType="begin"/>
+            </w:r>
+            <w:r>
+              <w:rPr>
+                <w:noProof/>
+                <w:webHidden/>
+              </w:rPr>
+              <w:instrText xml:space="preserve"> PAGEREF _Toc417860542 \h </w:instrText>
+            </w:r>
+            <w:r>
+              <w:rPr>
+                <w:noProof/>
+                <w:webHidden/>
+              </w:rPr>
+              <w:fldChar w:fldCharType="separate"/>
+            </w:r>
+            <w:r>
+              <w:rPr>
+                <w:b w:val="0"/>
+                <w:bCs/>
+                <w:noProof/>
+                <w:webHidden/>
+              </w:rPr>
+              <w:t>Erreur ! Signet non défini.</w:t>
+            </w:r>
+            <w:r>
+              <w:rPr>
+                <w:noProof/>
+                <w:webHidden/>
+              </w:rPr>
+              <w:fldChar w:fldCharType="end"/>
+            </w:r>
+          </w:hyperlink>
+        </w:p>
+        <w:p>
+          <w:pPr>
+            <w:pStyle w:val="TM2"/>
+            <w:tabs>
+              <w:tab w:val="left" w:pos="880"/>
+              <w:tab w:val="right" w:leader="dot" w:pos="9060"/>
+            </w:tabs>
+            <w:rPr>
+              <w:noProof/>
+            </w:rPr>
+          </w:pPr>
+          <w:hyperlink w:anchor="_Toc417860543" w:history="1">
+            <w:r>
+              <w:rPr>
+                <w:rStyle w:val="Lienhypertexte"/>
+                <w:noProof/>
+              </w:rPr>
+              <w:t>2.1</w:t>
+            </w:r>
+            <w:r>
+              <w:rPr>
+                <w:noProof/>
+              </w:rPr>
+              <w:tab/>
+            </w:r>
+            <w:r>
+              <w:rPr>
+                <w:rStyle w:val="Lienhypertexte"/>
+                <w:noProof/>
+              </w:rPr>
+              <w:t>Introduction</w:t>
+            </w:r>
+            <w:r>
+              <w:rPr>
+                <w:noProof/>
+                <w:webHidden/>
+              </w:rPr>
+              <w:tab/>
+            </w:r>
+            <w:r>
+              <w:rPr>
+                <w:noProof/>
+                <w:webHidden/>
+              </w:rPr>
+              <w:fldChar w:fldCharType="begin"/>
+            </w:r>
+            <w:r>
+              <w:rPr>
+                <w:noProof/>
+                <w:webHidden/>
+              </w:rPr>
+              <w:instrText xml:space="preserve"> PAGEREF _Toc417860543 \h </w:instrText>
+            </w:r>
+            <w:r>
+              <w:rPr>
+                <w:noProof/>
+                <w:webHidden/>
+              </w:rPr>
+            </w:r>
+            <w:r>
+              <w:rPr>
+                <w:noProof/>
+                <w:webHidden/>
+              </w:rPr>
+              <w:fldChar w:fldCharType="separate"/>
+            </w:r>
+            <w:r>
+              <w:rPr>
+                <w:noProof/>
+                <w:webHidden/>
+              </w:rPr>
+              <w:t>5</w:t>
+            </w:r>
+            <w:r>
+              <w:rPr>
+                <w:noProof/>
+                <w:webHidden/>
+              </w:rPr>
+              <w:fldChar w:fldCharType="end"/>
+            </w:r>
+          </w:hyperlink>
+        </w:p>
+        <w:p>
+          <w:pPr>
+            <w:pStyle w:val="TM2"/>
+            <w:tabs>
+              <w:tab w:val="left" w:pos="880"/>
+              <w:tab w:val="right" w:leader="dot" w:pos="9060"/>
+            </w:tabs>
+            <w:rPr>
+              <w:noProof/>
+            </w:rPr>
+          </w:pPr>
+          <w:hyperlink w:anchor="_Toc417860544" w:history="1">
+            <w:r>
+              <w:rPr>
+                <w:rStyle w:val="Lienhypertexte"/>
+                <w:noProof/>
+              </w:rPr>
+              <w:t>2.2</w:t>
+            </w:r>
+            <w:r>
+              <w:rPr>
+                <w:noProof/>
+              </w:rPr>
+              <w:tab/>
+            </w:r>
+            <w:r>
+              <w:rPr>
+                <w:rStyle w:val="Lienhypertexte"/>
+                <w:noProof/>
+              </w:rPr>
+              <w:t>Technologies</w:t>
+            </w:r>
+            <w:r>
+              <w:rPr>
+                <w:noProof/>
+                <w:webHidden/>
+              </w:rPr>
+              <w:tab/>
+            </w:r>
+            <w:r>
+              <w:rPr>
+                <w:noProof/>
+                <w:webHidden/>
+              </w:rPr>
+              <w:fldChar w:fldCharType="begin"/>
+            </w:r>
+            <w:r>
+              <w:rPr>
+                <w:noProof/>
+                <w:webHidden/>
+              </w:rPr>
+              <w:instrText xml:space="preserve"> PAGEREF _Toc417860544 \h </w:instrText>
+            </w:r>
+            <w:r>
+              <w:rPr>
+                <w:noProof/>
+                <w:webHidden/>
+              </w:rPr>
+            </w:r>
+            <w:r>
+              <w:rPr>
+                <w:noProof/>
+                <w:webHidden/>
+              </w:rPr>
+              <w:fldChar w:fldCharType="separate"/>
+            </w:r>
+            <w:r>
+              <w:rPr>
+                <w:noProof/>
+                <w:webHidden/>
+              </w:rPr>
+              <w:t>5</w:t>
+            </w:r>
+            <w:r>
+              <w:rPr>
+                <w:noProof/>
+                <w:webHidden/>
+              </w:rPr>
+              <w:fldChar w:fldCharType="end"/>
+            </w:r>
+          </w:hyperlink>
+        </w:p>
+        <w:p>
+          <w:pPr>
+            <w:pStyle w:val="TM2"/>
+            <w:tabs>
+              <w:tab w:val="left" w:pos="880"/>
+              <w:tab w:val="right" w:leader="dot" w:pos="9060"/>
+            </w:tabs>
+            <w:rPr>
+              <w:noProof/>
+            </w:rPr>
+          </w:pPr>
+          <w:hyperlink w:anchor="_Toc417860545" w:history="1">
+            <w:r>
+              <w:rPr>
+                <w:rStyle w:val="Lienhypertexte"/>
+                <w:noProof/>
+              </w:rPr>
+              <w:t>2.3</w:t>
+            </w:r>
+            <w:r>
+              <w:rPr>
+                <w:noProof/>
+              </w:rPr>
+              <w:tab/>
+            </w:r>
+            <w:r>
+              <w:rPr>
+                <w:rStyle w:val="Lienhypertexte"/>
+                <w:noProof/>
+              </w:rPr>
+              <w:t>Applications</w:t>
+            </w:r>
+            <w:r>
+              <w:rPr>
+                <w:noProof/>
+                <w:webHidden/>
+              </w:rPr>
+              <w:tab/>
+            </w:r>
+            <w:r>
+              <w:rPr>
+                <w:noProof/>
+                <w:webHidden/>
+              </w:rPr>
+              <w:fldChar w:fldCharType="begin"/>
+            </w:r>
+            <w:r>
+              <w:rPr>
+                <w:noProof/>
+                <w:webHidden/>
+              </w:rPr>
+              <w:instrText xml:space="preserve"> PAGEREF _Toc417860545 \h </w:instrText>
+            </w:r>
+            <w:r>
+              <w:rPr>
+                <w:noProof/>
+                <w:webHidden/>
+              </w:rPr>
+            </w:r>
+            <w:r>
+              <w:rPr>
+                <w:noProof/>
+                <w:webHidden/>
+              </w:rPr>
+              <w:fldChar w:fldCharType="separate"/>
+            </w:r>
+            <w:r>
+              <w:rPr>
+                <w:noProof/>
+                <w:webHidden/>
+              </w:rPr>
+              <w:t>5</w:t>
+            </w:r>
+            <w:r>
+              <w:rPr>
+                <w:noProof/>
+                <w:webHidden/>
+              </w:rPr>
+              <w:fldChar w:fldCharType="end"/>
+            </w:r>
+          </w:hyperlink>
+        </w:p>
+        <w:p>
+          <w:pPr>
+            <w:pStyle w:val="TM2"/>
+            <w:tabs>
+              <w:tab w:val="left" w:pos="880"/>
+              <w:tab w:val="right" w:leader="dot" w:pos="9060"/>
+            </w:tabs>
+            <w:rPr>
+              <w:noProof/>
+            </w:rPr>
+          </w:pPr>
+          <w:hyperlink w:anchor="_Toc417860546" w:history="1">
+            <w:r>
+              <w:rPr>
+                <w:rStyle w:val="Lienhypertexte"/>
+                <w:noProof/>
+                <w:lang w:val="en-GB"/>
+              </w:rPr>
+              <w:t>2.4</w:t>
+            </w:r>
+            <w:r>
+              <w:rPr>
+                <w:noProof/>
+              </w:rPr>
+              <w:tab/>
+            </w:r>
+            <w:r>
+              <w:rPr>
+                <w:rStyle w:val="Lienhypertexte"/>
+                <w:noProof/>
+                <w:lang w:val="en-GB"/>
+              </w:rPr>
+              <w:t>Infrastructure</w:t>
+            </w:r>
+            <w:r>
+              <w:rPr>
+                <w:noProof/>
+                <w:webHidden/>
+              </w:rPr>
+              <w:tab/>
+            </w:r>
+            <w:r>
+              <w:rPr>
+                <w:noProof/>
+                <w:webHidden/>
+              </w:rPr>
+              <w:fldChar w:fldCharType="begin"/>
+            </w:r>
+            <w:r>
+              <w:rPr>
+                <w:noProof/>
+                <w:webHidden/>
+              </w:rPr>
+              <w:instrText xml:space="preserve"> PAGEREF _Toc417860546 \h </w:instrText>
+            </w:r>
+            <w:r>
+              <w:rPr>
+                <w:noProof/>
+                <w:webHidden/>
+              </w:rPr>
+            </w:r>
+            <w:r>
+              <w:rPr>
+                <w:noProof/>
+                <w:webHidden/>
+              </w:rPr>
+              <w:fldChar w:fldCharType="separate"/>
+            </w:r>
+            <w:r>
+              <w:rPr>
+                <w:noProof/>
+                <w:webHidden/>
+              </w:rPr>
+              <w:t>5</w:t>
+            </w:r>
+            <w:r>
+              <w:rPr>
+                <w:noProof/>
+                <w:webHidden/>
+              </w:rPr>
+              <w:fldChar w:fldCharType="end"/>
+            </w:r>
+          </w:hyperlink>
+        </w:p>
+        <w:p>
+          <w:pPr>
+            <w:pStyle w:val="TM1"/>
+            <w:tabs>
+              <w:tab w:val="left" w:pos="880"/>
+            </w:tabs>
+            <w:rPr>
+              <w:b w:val="0"/>
+              <w:smallCaps w:val="0"/>
+              <w:noProof/>
+              <w:color w:val="auto"/>
+            </w:rPr>
+          </w:pPr>
+          <w:hyperlink w:anchor="_Toc417860547" w:history="1">
+            <w:r>
+              <w:rPr>
+                <w:rStyle w:val="Lienhypertexte"/>
+                <w:noProof/>
+                <w:lang w:val="en-GB"/>
+              </w:rPr>
+              <w:t>Part 3:</w:t>
+            </w:r>
+            <w:r>
+              <w:rPr>
+                <w:b w:val="0"/>
+                <w:smallCaps w:val="0"/>
+                <w:noProof/>
+                <w:color w:val="auto"/>
+              </w:rPr>
+              <w:tab/>
+            </w:r>
+            <w:r>
+              <w:rPr>
+                <w:rStyle w:val="Lienhypertexte"/>
+                <w:noProof/>
+                <w:lang w:val="en-GB"/>
+              </w:rPr>
+              <w:t>Future perspectives</w:t>
+            </w:r>
+            <w:r>
+              <w:rPr>
+                <w:noProof/>
+                <w:webHidden/>
+              </w:rPr>
+              <w:tab/>
+            </w:r>
+            <w:r>
+              <w:rPr>
+                <w:noProof/>
+                <w:webHidden/>
+              </w:rPr>
+              <w:fldChar w:fldCharType="begin"/>
+            </w:r>
+            <w:r>
+              <w:rPr>
+                <w:noProof/>
+                <w:webHidden/>
+              </w:rPr>
+              <w:instrText xml:space="preserve"> PAGEREF _Toc417860547 \h </w:instrText>
+            </w:r>
+            <w:r>
+              <w:rPr>
+                <w:noProof/>
+                <w:webHidden/>
+              </w:rPr>
+            </w:r>
+            <w:r>
+              <w:rPr>
+                <w:noProof/>
+                <w:webHidden/>
+              </w:rPr>
+              <w:fldChar w:fldCharType="separate"/>
+            </w:r>
+            <w:r>
+              <w:rPr>
+                <w:noProof/>
+                <w:webHidden/>
+              </w:rPr>
+              <w:t>6</w:t>
+            </w:r>
+            <w:r>
+              <w:rPr>
+                <w:noProof/>
+                <w:webHidden/>
+              </w:rPr>
+              <w:fldChar w:fldCharType="end"/>
+            </w:r>
+          </w:hyperlink>
+        </w:p>
+        <w:p>
+          <w:pPr>
+            <w:pStyle w:val="TM2"/>
+            <w:tabs>
+              <w:tab w:val="left" w:pos="880"/>
+              <w:tab w:val="right" w:leader="dot" w:pos="9060"/>
+            </w:tabs>
+            <w:rPr>
+              <w:noProof/>
+            </w:rPr>
+          </w:pPr>
+          <w:hyperlink w:anchor="_Toc417860548" w:history="1">
+            <w:r>
+              <w:rPr>
+                <w:rStyle w:val="Lienhypertexte"/>
+                <w:noProof/>
+                <w:lang w:val="en-GB"/>
+              </w:rPr>
+              <w:t>3.1</w:t>
+            </w:r>
+            <w:r>
+              <w:rPr>
+                <w:noProof/>
+              </w:rPr>
+              <w:tab/>
+            </w:r>
+            <w:r>
+              <w:rPr>
+                <w:rStyle w:val="Lienhypertexte"/>
+                <w:noProof/>
+                <w:lang w:val="en-GB"/>
+              </w:rPr>
+              <w:t>Opportunities</w:t>
+            </w:r>
+            <w:r>
+              <w:rPr>
+                <w:noProof/>
+                <w:webHidden/>
+              </w:rPr>
+              <w:tab/>
+            </w:r>
+            <w:r>
+              <w:rPr>
+                <w:noProof/>
+                <w:webHidden/>
+              </w:rPr>
+              <w:fldChar w:fldCharType="begin"/>
+            </w:r>
+            <w:r>
+              <w:rPr>
+                <w:noProof/>
+                <w:webHidden/>
+              </w:rPr>
+              <w:instrText xml:space="preserve"> PAGEREF _Toc417860548 \h </w:instrText>
+            </w:r>
+            <w:r>
+              <w:rPr>
+                <w:noProof/>
+                <w:webHidden/>
+              </w:rPr>
+            </w:r>
+            <w:r>
+              <w:rPr>
+                <w:noProof/>
+                <w:webHidden/>
+              </w:rPr>
+              <w:fldChar w:fldCharType="separate"/>
+            </w:r>
+            <w:r>
+              <w:rPr>
+                <w:noProof/>
+                <w:webHidden/>
+              </w:rPr>
+              <w:t>6</w:t>
+            </w:r>
+            <w:r>
+              <w:rPr>
+                <w:noProof/>
+                <w:webHidden/>
+              </w:rPr>
+              <w:fldChar w:fldCharType="end"/>
+            </w:r>
+          </w:hyperlink>
+        </w:p>
+        <w:p>
+          <w:pPr>
+            <w:pStyle w:val="TM2"/>
+            <w:tabs>
+              <w:tab w:val="left" w:pos="880"/>
+              <w:tab w:val="right" w:leader="dot" w:pos="9060"/>
+            </w:tabs>
+            <w:rPr>
+              <w:noProof/>
+            </w:rPr>
+          </w:pPr>
+          <w:hyperlink w:anchor="_Toc417860549" w:history="1">
+            <w:r>
+              <w:rPr>
+                <w:rStyle w:val="Lienhypertexte"/>
+                <w:noProof/>
+                <w:lang w:val="en-GB"/>
+              </w:rPr>
+              <w:t>3.2</w:t>
+            </w:r>
+            <w:r>
+              <w:rPr>
+                <w:noProof/>
+              </w:rPr>
+              <w:tab/>
+            </w:r>
+            <w:r>
+              <w:rPr>
+                <w:rStyle w:val="Lienhypertexte"/>
+                <w:noProof/>
+                <w:lang w:val="en-GB"/>
+              </w:rPr>
+              <w:t>Limitations and risks</w:t>
+            </w:r>
+            <w:r>
+              <w:rPr>
+                <w:noProof/>
+                <w:webHidden/>
+              </w:rPr>
+              <w:tab/>
+            </w:r>
+            <w:r>
+              <w:rPr>
+                <w:noProof/>
+                <w:webHidden/>
+              </w:rPr>
+              <w:fldChar w:fldCharType="begin"/>
+            </w:r>
+            <w:r>
+              <w:rPr>
+                <w:noProof/>
+                <w:webHidden/>
+              </w:rPr>
+              <w:instrText xml:space="preserve"> PAGEREF _Toc417860549 \h </w:instrText>
+            </w:r>
+            <w:r>
+              <w:rPr>
+                <w:noProof/>
+                <w:webHidden/>
+              </w:rPr>
+            </w:r>
+            <w:r>
+              <w:rPr>
+                <w:noProof/>
+                <w:webHidden/>
+              </w:rPr>
+              <w:fldChar w:fldCharType="separate"/>
+            </w:r>
+            <w:r>
+              <w:rPr>
+                <w:noProof/>
+                <w:webHidden/>
+              </w:rPr>
+              <w:t>6</w:t>
+            </w:r>
+            <w:r>
+              <w:rPr>
+                <w:noProof/>
+                <w:webHidden/>
+              </w:rPr>
+              <w:fldChar w:fldCharType="end"/>
+            </w:r>
+          </w:hyperlink>
+        </w:p>
+        <w:p>
+          <w:pPr>
+            <w:pStyle w:val="TM2"/>
+            <w:tabs>
+              <w:tab w:val="left" w:pos="880"/>
+              <w:tab w:val="right" w:leader="dot" w:pos="9060"/>
+            </w:tabs>
+            <w:rPr>
+              <w:noProof/>
+            </w:rPr>
+          </w:pPr>
+          <w:hyperlink w:anchor="_Toc417860550" w:history="1">
+            <w:r>
+              <w:rPr>
+                <w:rStyle w:val="Lienhypertexte"/>
+                <w:noProof/>
+                <w:lang w:val="en-GB"/>
+              </w:rPr>
+              <w:t>3.3</w:t>
+            </w:r>
+            <w:r>
+              <w:rPr>
+                <w:noProof/>
+              </w:rPr>
+              <w:tab/>
+            </w:r>
+            <w:r>
+              <w:rPr>
+                <w:rStyle w:val="Lienhypertexte"/>
+                <w:noProof/>
+                <w:lang w:val="en-GB"/>
+              </w:rPr>
+              <w:t>Forecast</w:t>
+            </w:r>
+            <w:r>
+              <w:rPr>
+                <w:noProof/>
+                <w:webHidden/>
+              </w:rPr>
+              <w:tab/>
+            </w:r>
+            <w:r>
+              <w:rPr>
+                <w:noProof/>
+                <w:webHidden/>
+              </w:rPr>
+              <w:fldChar w:fldCharType="begin"/>
+            </w:r>
+            <w:r>
+              <w:rPr>
+                <w:noProof/>
+                <w:webHidden/>
+              </w:rPr>
+              <w:instrText xml:space="preserve"> PAGEREF _Toc417860550 \h </w:instrText>
+            </w:r>
+            <w:r>
+              <w:rPr>
+                <w:noProof/>
+                <w:webHidden/>
+              </w:rPr>
+            </w:r>
+            <w:r>
+              <w:rPr>
+                <w:noProof/>
+                <w:webHidden/>
+              </w:rPr>
+              <w:fldChar w:fldCharType="separate"/>
+            </w:r>
+            <w:r>
+              <w:rPr>
+                <w:noProof/>
+                <w:webHidden/>
+              </w:rPr>
+              <w:t>6</w:t>
+            </w:r>
+            <w:r>
+              <w:rPr>
+                <w:noProof/>
+                <w:webHidden/>
+              </w:rPr>
+              <w:fldChar w:fldCharType="end"/>
+            </w:r>
+          </w:hyperlink>
+        </w:p>
+        <w:p>
+          <w:pPr>
+            <w:pStyle w:val="TM1"/>
+            <w:tabs>
+              <w:tab w:val="left" w:pos="880"/>
+            </w:tabs>
+            <w:rPr>
+              <w:b w:val="0"/>
+              <w:smallCaps w:val="0"/>
+              <w:noProof/>
+              <w:color w:val="auto"/>
+            </w:rPr>
+          </w:pPr>
+          <w:hyperlink w:anchor="_Toc417860551" w:history="1">
+            <w:r>
+              <w:rPr>
+                <w:rStyle w:val="Lienhypertexte"/>
+                <w:noProof/>
+                <w:lang w:val="en-GB"/>
+              </w:rPr>
+              <w:t>Part 4:</w:t>
+            </w:r>
+            <w:r>
+              <w:rPr>
+                <w:b w:val="0"/>
+                <w:smallCaps w:val="0"/>
+                <w:noProof/>
+                <w:color w:val="auto"/>
+              </w:rPr>
+              <w:tab/>
+            </w:r>
+            <w:r>
+              <w:rPr>
+                <w:rStyle w:val="Lienhypertexte"/>
+                <w:noProof/>
+                <w:lang w:val="en-GB"/>
+              </w:rPr>
+              <w:t>Conclusion</w:t>
+            </w:r>
+            <w:r>
+              <w:rPr>
+                <w:noProof/>
+                <w:webHidden/>
+              </w:rPr>
+              <w:tab/>
+            </w:r>
+            <w:r>
+              <w:rPr>
+                <w:noProof/>
+                <w:webHidden/>
+              </w:rPr>
+              <w:fldChar w:fldCharType="begin"/>
+            </w:r>
+            <w:r>
+              <w:rPr>
+                <w:noProof/>
+                <w:webHidden/>
+              </w:rPr>
+              <w:instrText xml:space="preserve"> PAGEREF _Toc417860551 \h </w:instrText>
+            </w:r>
+            <w:r>
+              <w:rPr>
+                <w:noProof/>
+                <w:webHidden/>
+              </w:rPr>
+            </w:r>
+            <w:r>
+              <w:rPr>
+                <w:noProof/>
+                <w:webHidden/>
+              </w:rPr>
+              <w:fldChar w:fldCharType="separate"/>
+            </w:r>
+            <w:r>
+              <w:rPr>
+                <w:noProof/>
+                <w:webHidden/>
+              </w:rPr>
+              <w:t>6</w:t>
+            </w:r>
+            <w:r>
+              <w:rPr>
+                <w:noProof/>
+                <w:webHidden/>
+              </w:rPr>
+              <w:fldChar w:fldCharType="end"/>
+            </w:r>
+          </w:hyperlink>
+        </w:p>
+        <w:p>
+          <w:pPr>
+            <w:pStyle w:val="TM1"/>
+            <w:tabs>
+              <w:tab w:val="left" w:pos="880"/>
+            </w:tabs>
+            <w:rPr>
+              <w:b w:val="0"/>
+              <w:smallCaps w:val="0"/>
+              <w:noProof/>
+              <w:color w:val="auto"/>
+            </w:rPr>
+          </w:pPr>
+          <w:hyperlink w:anchor="_Toc417860552" w:history="1">
+            <w:r>
+              <w:rPr>
+                <w:rStyle w:val="Lienhypertexte"/>
+                <w:noProof/>
+                <w:lang w:val="en-GB"/>
+              </w:rPr>
+              <w:t>Part 5:</w:t>
+            </w:r>
+            <w:r>
+              <w:rPr>
+                <w:b w:val="0"/>
+                <w:smallCaps w:val="0"/>
+                <w:noProof/>
+                <w:color w:val="auto"/>
+              </w:rPr>
+              <w:tab/>
+            </w:r>
+            <w:r>
+              <w:rPr>
+                <w:rStyle w:val="Lienhypertexte"/>
+                <w:noProof/>
+                <w:lang w:val="en-GB"/>
+              </w:rPr>
+              <w:t>Appendix</w:t>
+            </w:r>
+            <w:r>
+              <w:rPr>
+                <w:noProof/>
+                <w:webHidden/>
+              </w:rPr>
+              <w:tab/>
+            </w:r>
+            <w:r>
+              <w:rPr>
+                <w:noProof/>
+                <w:webHidden/>
+              </w:rPr>
+              <w:fldChar w:fldCharType="begin"/>
+            </w:r>
+            <w:r>
+              <w:rPr>
+                <w:noProof/>
+                <w:webHidden/>
+              </w:rPr>
+              <w:instrText xml:space="preserve"> PAGEREF _Toc417860552 \h </w:instrText>
+            </w:r>
+            <w:r>
+              <w:rPr>
+                <w:noProof/>
+                <w:webHidden/>
+              </w:rPr>
+            </w:r>
+            <w:r>
+              <w:rPr>
+                <w:noProof/>
+                <w:webHidden/>
+              </w:rPr>
+              <w:fldChar w:fldCharType="separate"/>
+            </w:r>
+            <w:r>
+              <w:rPr>
+                <w:noProof/>
+                <w:webHidden/>
+              </w:rPr>
+              <w:t>7</w:t>
+            </w:r>
+            <w:r>
+              <w:rPr>
+                <w:noProof/>
+                <w:webHidden/>
+              </w:rPr>
+              <w:fldChar w:fldCharType="end"/>
+            </w:r>
+          </w:hyperlink>
+        </w:p>
+        <w:p>
+          <w:pPr>
+            <w:pStyle w:val="TM2"/>
+            <w:tabs>
+              <w:tab w:val="left" w:pos="880"/>
+              <w:tab w:val="right" w:leader="dot" w:pos="9060"/>
+            </w:tabs>
+            <w:rPr>
+              <w:noProof/>
+            </w:rPr>
+          </w:pPr>
+          <w:hyperlink w:anchor="_Toc417860553" w:history="1">
+            <w:r>
+              <w:rPr>
+                <w:rStyle w:val="Lienhypertexte"/>
+                <w:noProof/>
+                <w:lang w:val="en-GB"/>
+              </w:rPr>
+              <w:t>5.1</w:t>
+            </w:r>
+            <w:r>
+              <w:rPr>
+                <w:noProof/>
+              </w:rPr>
+              <w:tab/>
+            </w:r>
+            <w:r>
+              <w:rPr>
+                <w:rStyle w:val="Lienhypertexte"/>
+                <w:noProof/>
+                <w:lang w:val="en-GB"/>
+              </w:rPr>
+              <w:t>Detailed table of contents</w:t>
+            </w:r>
+            <w:r>
+              <w:rPr>
+                <w:noProof/>
+                <w:webHidden/>
+              </w:rPr>
+              <w:tab/>
+            </w:r>
+            <w:r>
+              <w:rPr>
+                <w:noProof/>
+                <w:webHidden/>
+              </w:rPr>
+              <w:fldChar w:fldCharType="begin"/>
+            </w:r>
+            <w:r>
+              <w:rPr>
+                <w:noProof/>
+                <w:webHidden/>
+              </w:rPr>
+              <w:instrText xml:space="preserve"> PAGEREF _Toc417860553 \h </w:instrText>
+            </w:r>
+            <w:r>
+              <w:rPr>
+                <w:noProof/>
+                <w:webHidden/>
+              </w:rPr>
+            </w:r>
+            <w:r>
+              <w:rPr>
+                <w:noProof/>
+                <w:webHidden/>
+              </w:rPr>
+              <w:fldChar w:fldCharType="separate"/>
+            </w:r>
+            <w:r>
+              <w:rPr>
+                <w:noProof/>
+                <w:webHidden/>
+              </w:rPr>
+              <w:t>7</w:t>
+            </w:r>
+            <w:r>
+              <w:rPr>
+                <w:noProof/>
+                <w:webHidden/>
+              </w:rPr>
+              <w:fldChar w:fldCharType="end"/>
+            </w:r>
+          </w:hyperlink>
+        </w:p>
+        <w:p>
+          <w:pPr>
+            <w:pStyle w:val="TM2"/>
+            <w:tabs>
+              <w:tab w:val="left" w:pos="880"/>
+              <w:tab w:val="right" w:leader="dot" w:pos="9060"/>
+            </w:tabs>
+            <w:rPr>
+              <w:noProof/>
+            </w:rPr>
+          </w:pPr>
+          <w:hyperlink w:anchor="_Toc417860554" w:history="1">
+            <w:r>
+              <w:rPr>
+                <w:rStyle w:val="Lienhypertexte"/>
+                <w:noProof/>
+                <w:lang w:val="en-GB"/>
+              </w:rPr>
+              <w:t>5.2</w:t>
+            </w:r>
+            <w:r>
+              <w:rPr>
+                <w:noProof/>
+              </w:rPr>
+              <w:tab/>
+            </w:r>
+            <w:r>
+              <w:rPr>
+                <w:rStyle w:val="Lienhypertexte"/>
+                <w:noProof/>
+                <w:lang w:val="en-GB"/>
+              </w:rPr>
+              <w:t>Table of figures</w:t>
+            </w:r>
+            <w:r>
+              <w:rPr>
+                <w:noProof/>
+                <w:webHidden/>
+              </w:rPr>
+              <w:tab/>
+            </w:r>
+            <w:r>
+              <w:rPr>
+                <w:noProof/>
+                <w:webHidden/>
+              </w:rPr>
+              <w:fldChar w:fldCharType="begin"/>
+            </w:r>
+            <w:r>
+              <w:rPr>
+                <w:noProof/>
+                <w:webHidden/>
+              </w:rPr>
+              <w:instrText xml:space="preserve"> PAGEREF _Toc417860554 \h </w:instrText>
+            </w:r>
+            <w:r>
+              <w:rPr>
+                <w:noProof/>
+                <w:webHidden/>
+              </w:rPr>
+            </w:r>
+            <w:r>
+              <w:rPr>
+                <w:noProof/>
+                <w:webHidden/>
+              </w:rPr>
+              <w:fldChar w:fldCharType="separate"/>
+            </w:r>
+            <w:r>
+              <w:rPr>
+                <w:noProof/>
+                <w:webHidden/>
+              </w:rPr>
+              <w:t>8</w:t>
+            </w:r>
+            <w:r>
+              <w:rPr>
+                <w:noProof/>
+                <w:webHidden/>
+              </w:rPr>
+              <w:fldChar w:fldCharType="end"/>
+            </w:r>
+          </w:hyperlink>
+        </w:p>
+        <w:p>
+          <w:pPr>
+            <w:pStyle w:val="TM2"/>
+            <w:tabs>
+              <w:tab w:val="left" w:pos="880"/>
+              <w:tab w:val="right" w:leader="dot" w:pos="9060"/>
+            </w:tabs>
+            <w:rPr>
+              <w:noProof/>
+            </w:rPr>
+          </w:pPr>
+          <w:hyperlink w:anchor="_Toc417860555" w:history="1">
+            <w:r>
+              <w:rPr>
+                <w:rStyle w:val="Lienhypertexte"/>
+                <w:noProof/>
+                <w:lang w:val="en-GB"/>
+              </w:rPr>
+              <w:t>5.3</w:t>
+            </w:r>
+            <w:r>
+              <w:rPr>
+                <w:noProof/>
+              </w:rPr>
+              <w:tab/>
+            </w:r>
+            <w:r>
+              <w:rPr>
+                <w:rStyle w:val="Lienhypertexte"/>
+                <w:noProof/>
+                <w:lang w:val="en-GB"/>
+              </w:rPr>
+              <w:t>References</w:t>
+            </w:r>
+            <w:r>
+              <w:rPr>
+                <w:noProof/>
+                <w:webHidden/>
+              </w:rPr>
+              <w:tab/>
+            </w:r>
+            <w:r>
+              <w:rPr>
+                <w:noProof/>
+                <w:webHidden/>
+              </w:rPr>
+              <w:fldChar w:fldCharType="begin"/>
+            </w:r>
+            <w:r>
+              <w:rPr>
+                <w:noProof/>
+                <w:webHidden/>
+              </w:rPr>
+              <w:instrText xml:space="preserve"> PAGEREF _Toc417860555 \h </w:instrText>
+            </w:r>
+            <w:r>
+              <w:rPr>
+                <w:noProof/>
+                <w:webHidden/>
+              </w:rPr>
+            </w:r>
+            <w:r>
+              <w:rPr>
+                <w:noProof/>
+                <w:webHidden/>
+              </w:rPr>
+              <w:fldChar w:fldCharType="separate"/>
+            </w:r>
+            <w:r>
+              <w:rPr>
+                <w:noProof/>
+                <w:webHidden/>
+              </w:rPr>
+              <w:t>8</w:t>
+            </w:r>
+            <w:r>
+              <w:rPr>
+                <w:noProof/>
+                <w:webHidden/>
+              </w:rPr>
+              <w:fldChar w:fldCharType="end"/>
+            </w:r>
+          </w:hyperlink>
+        </w:p>
+        <w:p>
+          <w:r>
+            <w:rPr>
+              <w:b/>
+              <w:smallCaps/>
+              <w:color w:val="E7E6E6" w:themeColor="background2"/>
+            </w:rPr>
+            <w:fldChar w:fldCharType="end"/>
+          </w:r>
+        </w:p>
+      </w:sdtContent>
+    </w:sdt>
     <w:p/>
     <w:p>
       <w:pPr>
@@ -2792,6 +4458,7 @@
       <w:bookmarkStart w:id="1" w:name="_Toc417578105"/>
       <w:bookmarkStart w:id="2" w:name="_Toc417579162"/>
       <w:bookmarkStart w:id="3" w:name="_Toc417584720"/>
+      <w:bookmarkStart w:id="4" w:name="_Toc417860537"/>
       <w:r>
         <w:lastRenderedPageBreak/>
         <w:t>Introduction</w:t>
@@ -2799,22 +4466,36 @@
       <w:bookmarkEnd w:id="1"/>
       <w:bookmarkEnd w:id="2"/>
       <w:bookmarkEnd w:id="3"/>
+      <w:bookmarkEnd w:id="4"/>
     </w:p>
     <w:p>
       <w:pPr>
         <w:pStyle w:val="Titre2"/>
       </w:pPr>
-      <w:bookmarkStart w:id="4" w:name="_Toc417578106"/>
-      <w:bookmarkStart w:id="5" w:name="_Toc417579163"/>
-      <w:bookmarkStart w:id="6" w:name="_Toc417584721"/>
+      <w:bookmarkStart w:id="5" w:name="_Toc417578106"/>
+      <w:bookmarkStart w:id="6" w:name="_Toc417579163"/>
+      <w:bookmarkStart w:id="7" w:name="_Toc417584721"/>
+      <w:bookmarkStart w:id="8" w:name="_Toc417860538"/>
       <w:r>
         <w:t>Intentions</w:t>
       </w:r>
-      <w:bookmarkEnd w:id="4"/>
       <w:bookmarkEnd w:id="5"/>
       <w:bookmarkEnd w:id="6"/>
+      <w:bookmarkEnd w:id="7"/>
+      <w:bookmarkEnd w:id="8"/>
     </w:p>
     <w:p>
+      <w:pPr>
+        <w:tabs>
+          <w:tab w:val="left" w:pos="1534"/>
+        </w:tabs>
+      </w:pPr>
+      <w:r>
+        <w:rPr>
+          <w:lang w:val="en-GB"/>
+        </w:rPr>
+        <w:tab/>
+      </w:r>
       <w:r>
         <w:rPr>
           <w:lang w:val="en-GB"/>
@@ -5906,9 +7587,10 @@
       <w:pPr>
         <w:pStyle w:val="Titre2"/>
       </w:pPr>
-      <w:bookmarkStart w:id="7" w:name="_Toc417578107"/>
-      <w:bookmarkStart w:id="8" w:name="_Toc417579164"/>
-      <w:bookmarkStart w:id="9" w:name="_Toc417584722"/>
+      <w:bookmarkStart w:id="9" w:name="_Toc417578107"/>
+      <w:bookmarkStart w:id="10" w:name="_Toc417579164"/>
+      <w:bookmarkStart w:id="11" w:name="_Toc417584722"/>
+      <w:bookmarkStart w:id="12" w:name="_Toc417860539"/>
       <w:proofErr w:type="spellStart"/>
       <w:r>
         <w:t>History</w:t>
@@ -5921,18 +7603,20 @@
       <w:r>
         <w:t>cells</w:t>
       </w:r>
-      <w:bookmarkEnd w:id="7"/>
-      <w:bookmarkEnd w:id="8"/>
       <w:bookmarkEnd w:id="9"/>
+      <w:bookmarkEnd w:id="10"/>
+      <w:bookmarkEnd w:id="11"/>
+      <w:bookmarkEnd w:id="12"/>
       <w:proofErr w:type="spellEnd"/>
     </w:p>
     <w:p>
       <w:pPr>
         <w:pStyle w:val="Titre2"/>
       </w:pPr>
-      <w:bookmarkStart w:id="10" w:name="_Toc417578108"/>
-      <w:bookmarkStart w:id="11" w:name="_Toc417579165"/>
-      <w:bookmarkStart w:id="12" w:name="_Toc417584723"/>
+      <w:bookmarkStart w:id="13" w:name="_Toc417578108"/>
+      <w:bookmarkStart w:id="14" w:name="_Toc417579165"/>
+      <w:bookmarkStart w:id="15" w:name="_Toc417584723"/>
+      <w:bookmarkStart w:id="16" w:name="_Toc417860540"/>
       <w:r>
         <w:t xml:space="preserve">Fuel </w:t>
       </w:r>
@@ -5944,17 +7628,19 @@
       <w:r>
         <w:t xml:space="preserve"> as an alternative</w:t>
       </w:r>
-      <w:bookmarkEnd w:id="10"/>
-      <w:bookmarkEnd w:id="11"/>
-      <w:bookmarkEnd w:id="12"/>
+      <w:bookmarkEnd w:id="13"/>
+      <w:bookmarkEnd w:id="14"/>
+      <w:bookmarkEnd w:id="15"/>
+      <w:bookmarkEnd w:id="16"/>
     </w:p>
     <w:p>
       <w:pPr>
         <w:pStyle w:val="Titre2"/>
       </w:pPr>
-      <w:bookmarkStart w:id="13" w:name="_Toc417578109"/>
-      <w:bookmarkStart w:id="14" w:name="_Toc417579166"/>
-      <w:bookmarkStart w:id="15" w:name="_Toc417584724"/>
+      <w:bookmarkStart w:id="17" w:name="_Toc417578109"/>
+      <w:bookmarkStart w:id="18" w:name="_Toc417579166"/>
+      <w:bookmarkStart w:id="19" w:name="_Toc417584724"/>
+      <w:bookmarkStart w:id="20" w:name="_Toc417860541"/>
       <w:r>
         <w:t xml:space="preserve">Short </w:t>
       </w:r>
@@ -5970,65 +7656,51 @@
       <w:r>
         <w:t>overview</w:t>
       </w:r>
-      <w:bookmarkEnd w:id="13"/>
-      <w:bookmarkEnd w:id="14"/>
-      <w:bookmarkEnd w:id="15"/>
+      <w:bookmarkEnd w:id="17"/>
+      <w:bookmarkEnd w:id="18"/>
+      <w:bookmarkEnd w:id="19"/>
+      <w:bookmarkEnd w:id="20"/>
       <w:proofErr w:type="spellEnd"/>
     </w:p>
     <w:p/>
     <w:p>
       <w:pPr>
         <w:pStyle w:val="Titre1"/>
+        <w:sectPr>
+          <w:pgSz w:w="11906" w:h="16838"/>
+          <w:pgMar w:top="1077" w:right="3119" w:bottom="1418" w:left="1418" w:header="1077" w:footer="709" w:gutter="0"/>
+          <w:cols w:space="708"/>
+          <w:docGrid w:linePitch="360"/>
+        </w:sectPr>
       </w:pPr>
-      <w:bookmarkStart w:id="16" w:name="_Toc417578110"/>
-      <w:bookmarkStart w:id="17" w:name="_Toc417579167"/>
-      <w:bookmarkStart w:id="18" w:name="_Toc417584725"/>
+      <w:bookmarkStart w:id="21" w:name="_Toc417578110"/>
+      <w:bookmarkStart w:id="22" w:name="_Toc417579167"/>
+      <w:bookmarkStart w:id="23" w:name="_Toc417584725"/>
+    </w:p>
+    <w:p>
+      <w:pPr>
+        <w:pStyle w:val="Titre1"/>
+      </w:pPr>
+      <w:bookmarkStart w:id="24" w:name="_Toc417578111"/>
+      <w:bookmarkStart w:id="25" w:name="_Toc417579168"/>
+      <w:bookmarkStart w:id="26" w:name="_Toc417584726"/>
+      <w:bookmarkStart w:id="27" w:name="_Toc417860543"/>
+      <w:bookmarkEnd w:id="21"/>
+      <w:bookmarkEnd w:id="22"/>
+      <w:bookmarkEnd w:id="23"/>
       <w:r>
         <w:lastRenderedPageBreak/>
         <w:t>Product description</w:t>
       </w:r>
-      <w:bookmarkEnd w:id="16"/>
-      <w:bookmarkEnd w:id="17"/>
-      <w:bookmarkEnd w:id="18"/>
     </w:p>
     <w:p>
       <w:pPr>
         <w:pStyle w:val="Titre2"/>
       </w:pPr>
-      <w:bookmarkStart w:id="19" w:name="_Toc417578111"/>
-      <w:bookmarkStart w:id="20" w:name="_Toc417579168"/>
-      <w:bookmarkStart w:id="21" w:name="_Toc417584726"/>
       <w:r>
         <w:t>Introduction</w:t>
       </w:r>
-      <w:bookmarkEnd w:id="19"/>
-      <w:bookmarkEnd w:id="20"/>
-      <w:bookmarkEnd w:id="21"/>
-    </w:p>
-    <w:p>
-      <w:pPr>
-        <w:pStyle w:val="Titre2"/>
-      </w:pPr>
-      <w:bookmarkStart w:id="22" w:name="_Toc417578112"/>
-      <w:bookmarkStart w:id="23" w:name="_Toc417579169"/>
-      <w:bookmarkStart w:id="24" w:name="_Toc417584727"/>
-      <w:r>
-        <w:t>Technologies</w:t>
-      </w:r>
-      <w:bookmarkEnd w:id="22"/>
-      <w:bookmarkEnd w:id="23"/>
       <w:bookmarkEnd w:id="24"/>
-    </w:p>
-    <w:p>
-      <w:pPr>
-        <w:pStyle w:val="Titre2"/>
-      </w:pPr>
-      <w:bookmarkStart w:id="25" w:name="_Toc417578113"/>
-      <w:bookmarkStart w:id="26" w:name="_Toc417579170"/>
-      <w:bookmarkStart w:id="27" w:name="_Toc417584728"/>
-      <w:r>
-        <w:t>Applications</w:t>
-      </w:r>
       <w:bookmarkEnd w:id="25"/>
       <w:bookmarkEnd w:id="26"/>
       <w:bookmarkEnd w:id="27"/>
@@ -6037,96 +7709,165 @@
       <w:pPr>
         <w:pStyle w:val="Titre2"/>
       </w:pPr>
-      <w:bookmarkStart w:id="28" w:name="_Toc417578114"/>
-      <w:bookmarkStart w:id="29" w:name="_Toc417579171"/>
-      <w:bookmarkStart w:id="30" w:name="_Toc417584729"/>
-      <w:r>
-        <w:t>Infrastructures</w:t>
+      <w:bookmarkStart w:id="28" w:name="_Toc417578112"/>
+      <w:bookmarkStart w:id="29" w:name="_Toc417579169"/>
+      <w:bookmarkStart w:id="30" w:name="_Toc417584727"/>
+      <w:bookmarkStart w:id="31" w:name="_Toc417860544"/>
+      <w:r>
+        <w:t>Technologies</w:t>
       </w:r>
       <w:bookmarkEnd w:id="28"/>
       <w:bookmarkEnd w:id="29"/>
       <w:bookmarkEnd w:id="30"/>
+      <w:bookmarkEnd w:id="31"/>
     </w:p>
     <w:p>
       <w:pPr>
-        <w:pStyle w:val="Titre1"/>
+        <w:pStyle w:val="Titre3"/>
       </w:pPr>
-      <w:bookmarkStart w:id="31" w:name="_Toc417578115"/>
-      <w:bookmarkStart w:id="32" w:name="_Toc417579172"/>
-      <w:bookmarkStart w:id="33" w:name="_Toc417584730"/>
-      <w:proofErr w:type="spellStart"/>
-      <w:r>
-        <w:t>Market</w:t>
-      </w:r>
-      <w:proofErr w:type="spellEnd"/>
-      <w:r>
-        <w:t xml:space="preserve"> </w:t>
-      </w:r>
-      <w:r>
-        <w:t>p</w:t>
-      </w:r>
-      <w:r>
-        <w:t>erspective</w:t>
-      </w:r>
-      <w:r>
-        <w:t>s</w:t>
-      </w:r>
-      <w:bookmarkEnd w:id="31"/>
+      <w:r>
+        <w:rPr>
+          <w:shd w:val="clear" w:color="auto" w:fill="FFFFFF"/>
+        </w:rPr>
+        <w:t>PEMFC</w:t>
+      </w:r>
+    </w:p>
+    <w:p>
+      <w:pPr>
+        <w:pStyle w:val="Titre3"/>
+      </w:pPr>
+      <w:r>
+        <w:rPr>
+          <w:shd w:val="clear" w:color="auto" w:fill="FFFFFF"/>
+        </w:rPr>
+        <w:t>AFC</w:t>
+      </w:r>
+      <w:bookmarkStart w:id="32" w:name="_GoBack"/>
       <w:bookmarkEnd w:id="32"/>
-      <w:bookmarkEnd w:id="33"/>
+    </w:p>
+    <w:p>
+      <w:pPr>
+        <w:pStyle w:val="Titre3"/>
+      </w:pPr>
+      <w:r>
+        <w:rPr>
+          <w:shd w:val="clear" w:color="auto" w:fill="FFFFFF"/>
+        </w:rPr>
+        <w:t>PAFC</w:t>
+      </w:r>
+    </w:p>
+    <w:p>
+      <w:pPr>
+        <w:pStyle w:val="Titre3"/>
+      </w:pPr>
+      <w:r>
+        <w:rPr>
+          <w:shd w:val="clear" w:color="auto" w:fill="FFFFFF"/>
+        </w:rPr>
+        <w:t>SOFC</w:t>
+      </w:r>
+    </w:p>
+    <w:p>
+      <w:pPr>
+        <w:pStyle w:val="Titre3"/>
+      </w:pPr>
+      <w:r>
+        <w:rPr>
+          <w:shd w:val="clear" w:color="auto" w:fill="FFFFFF"/>
+        </w:rPr>
+        <w:t>MCFC</w:t>
+      </w:r>
+    </w:p>
+    <w:p>
+      <w:pPr>
+        <w:pStyle w:val="Titre3"/>
+      </w:pPr>
+      <w:r>
+        <w:rPr>
+          <w:shd w:val="clear" w:color="auto" w:fill="FFFFFF"/>
+        </w:rPr>
+        <w:t>DMFC</w:t>
+      </w:r>
+    </w:p>
+    <w:p>
+      <w:pPr>
+        <w:pStyle w:val="Titre3"/>
+      </w:pPr>
+      <w:proofErr w:type="spellStart"/>
+      <w:r>
+        <w:t>Summary</w:t>
+      </w:r>
+      <w:proofErr w:type="spellEnd"/>
     </w:p>
     <w:p>
       <w:pPr>
         <w:pStyle w:val="Titre2"/>
       </w:pPr>
-      <w:bookmarkStart w:id="34" w:name="_Toc417578116"/>
-      <w:bookmarkStart w:id="35" w:name="_Toc417579173"/>
-      <w:bookmarkStart w:id="36" w:name="_Toc417584731"/>
-      <w:r>
-        <w:t xml:space="preserve">"2014" </w:t>
-      </w:r>
-      <w:proofErr w:type="spellStart"/>
-      <w:r>
-        <w:t>Market</w:t>
-      </w:r>
-      <w:proofErr w:type="spellEnd"/>
-      <w:r>
-        <w:t xml:space="preserve"> </w:t>
-      </w:r>
-      <w:proofErr w:type="spellStart"/>
-      <w:r>
-        <w:t>s</w:t>
-      </w:r>
-      <w:r>
-        <w:t>tatus</w:t>
-      </w:r>
-      <w:proofErr w:type="spellEnd"/>
-      <w:r>
-        <w:t xml:space="preserve"> by application</w:t>
-      </w:r>
+      <w:bookmarkStart w:id="33" w:name="_Toc417578113"/>
+      <w:bookmarkStart w:id="34" w:name="_Toc417579170"/>
+      <w:bookmarkStart w:id="35" w:name="_Toc417584728"/>
+      <w:bookmarkStart w:id="36" w:name="_Toc417860545"/>
+      <w:r>
+        <w:t>Applications</w:t>
+      </w:r>
+      <w:bookmarkEnd w:id="33"/>
       <w:bookmarkEnd w:id="34"/>
       <w:bookmarkEnd w:id="35"/>
       <w:bookmarkEnd w:id="36"/>
     </w:p>
     <w:p>
       <w:pPr>
-        <w:pStyle w:val="Titre2"/>
-        <w:rPr>
-          <w:lang w:val="en-GB"/>
-        </w:rPr>
+        <w:pStyle w:val="Titre3"/>
       </w:pPr>
-      <w:bookmarkStart w:id="37" w:name="_Toc417578117"/>
-      <w:bookmarkStart w:id="38" w:name="_Toc417579174"/>
-      <w:bookmarkStart w:id="39" w:name="_Toc417584732"/>
-      <w:r>
-        <w:rPr>
-          <w:lang w:val="en-GB"/>
-        </w:rPr>
-        <w:t>"2014" Unit shipments by fuel cell types</w:t>
-      </w:r>
-      <w:bookmarkEnd w:id="37"/>
-      <w:bookmarkEnd w:id="38"/>
-      <w:bookmarkEnd w:id="39"/>
+      <w:proofErr w:type="spellStart"/>
+      <w:r>
+        <w:t>Categorisation</w:t>
+      </w:r>
+      <w:proofErr w:type="spellEnd"/>
+      <w:r>
+        <w:t xml:space="preserve"> </w:t>
+      </w:r>
+      <w:proofErr w:type="spellStart"/>
+      <w:r>
+        <w:t>choices</w:t>
+      </w:r>
+      <w:proofErr w:type="spellEnd"/>
+    </w:p>
+    <w:p>
+      <w:pPr>
+        <w:pStyle w:val="Titre3"/>
+      </w:pPr>
+      <w:r>
+        <w:t>Transport</w:t>
+      </w:r>
+    </w:p>
+    <w:p>
+      <w:pPr>
+        <w:pStyle w:val="Titre3"/>
+        <w:rPr>
+          <w:lang w:val="en-GB"/>
+        </w:rPr>
+      </w:pPr>
+      <w:r>
+        <w:rPr>
+          <w:lang w:val="en-GB"/>
+        </w:rPr>
+        <w:t>Portable</w:t>
+      </w:r>
+    </w:p>
+    <w:p>
+      <w:pPr>
+        <w:pStyle w:val="Titre3"/>
+        <w:rPr>
+          <w:lang w:val="en-GB"/>
+        </w:rPr>
+      </w:pPr>
+      <w:r>
+        <w:rPr>
+          <w:lang w:val="en-GB"/>
+        </w:rPr>
+        <w:t>Stationary</w:t>
+      </w:r>
     </w:p>
     <w:p>
       <w:pPr>
@@ -6135,18 +7876,127 @@
           <w:lang w:val="en-GB"/>
         </w:rPr>
       </w:pPr>
-      <w:bookmarkStart w:id="40" w:name="_Toc417578118"/>
-      <w:bookmarkStart w:id="41" w:name="_Toc417579175"/>
-      <w:bookmarkStart w:id="42" w:name="_Toc417584733"/>
-      <w:r>
-        <w:rPr>
-          <w:lang w:val="en-GB"/>
-        </w:rPr>
-        <w:t>Regional Focus</w:t>
-      </w:r>
-      <w:bookmarkEnd w:id="40"/>
-      <w:bookmarkEnd w:id="41"/>
-      <w:bookmarkEnd w:id="42"/>
+      <w:bookmarkStart w:id="37" w:name="_Toc417860546"/>
+      <w:r>
+        <w:rPr>
+          <w:lang w:val="en-GB"/>
+        </w:rPr>
+        <w:t>Infrastructure</w:t>
+      </w:r>
+      <w:bookmarkEnd w:id="37"/>
+    </w:p>
+    <w:p>
+      <w:pPr>
+        <w:pStyle w:val="Titre3"/>
+        <w:rPr>
+          <w:lang w:val="en-GB"/>
+        </w:rPr>
+      </w:pPr>
+      <w:r>
+        <w:rPr>
+          <w:lang w:val="en-GB"/>
+        </w:rPr>
+        <w:t>Distribution facilities</w:t>
+      </w:r>
+    </w:p>
+    <w:p>
+      <w:pPr>
+        <w:pStyle w:val="Titre4"/>
+        <w:rPr>
+          <w:lang w:val="en-GB"/>
+        </w:rPr>
+      </w:pPr>
+      <w:r>
+        <w:rPr>
+          <w:lang w:val="en-GB"/>
+        </w:rPr>
+        <w:t>Delivery</w:t>
+      </w:r>
+    </w:p>
+    <w:p>
+      <w:pPr>
+        <w:pStyle w:val="Titre4"/>
+        <w:rPr>
+          <w:lang w:val="en-GB"/>
+        </w:rPr>
+      </w:pPr>
+      <w:r>
+        <w:rPr>
+          <w:lang w:val="en-GB"/>
+        </w:rPr>
+        <w:lastRenderedPageBreak/>
+        <w:t>Hydrogen storage</w:t>
+      </w:r>
+    </w:p>
+    <w:p>
+      <w:pPr>
+        <w:pStyle w:val="Titre3"/>
+        <w:rPr>
+          <w:lang w:val="en-GB"/>
+        </w:rPr>
+      </w:pPr>
+      <w:r>
+        <w:rPr>
+          <w:lang w:val="en-GB"/>
+        </w:rPr>
+        <w:t>Hydrogen production</w:t>
+      </w:r>
+    </w:p>
+    <w:p>
+      <w:pPr>
+        <w:pStyle w:val="Titre4"/>
+        <w:rPr>
+          <w:lang w:val="en-GB"/>
+        </w:rPr>
+      </w:pPr>
+      <w:r>
+        <w:rPr>
+          <w:lang w:val="en-GB"/>
+        </w:rPr>
+        <w:t>Introduction</w:t>
+      </w:r>
+    </w:p>
+    <w:p>
+      <w:pPr>
+        <w:pStyle w:val="Titre4"/>
+        <w:rPr>
+          <w:lang w:val="en-GB"/>
+        </w:rPr>
+      </w:pPr>
+      <w:r>
+        <w:rPr>
+          <w:lang w:val="en-GB"/>
+        </w:rPr>
+        <w:t>Electrolysis</w:t>
+      </w:r>
+    </w:p>
+    <w:p>
+      <w:pPr>
+        <w:pStyle w:val="Titre4"/>
+        <w:rPr>
+          <w:lang w:val="en-GB"/>
+        </w:rPr>
+      </w:pPr>
+      <w:r>
+        <w:rPr>
+          <w:lang w:val="en-GB"/>
+        </w:rPr>
+        <w:t>Steam reforming</w:t>
+      </w:r>
+    </w:p>
+    <w:p>
+      <w:pPr>
+        <w:pStyle w:val="Titre4"/>
+        <w:rPr>
+          <w:lang w:val="en-GB"/>
+        </w:rPr>
+      </w:pPr>
+      <w:r>
+        <w:rPr>
+          <w:lang w:val="en-GB"/>
+        </w:rPr>
+        <w:t>Summary</w:t>
+      </w:r>
     </w:p>
     <w:p>
       <w:pPr>
@@ -6155,15 +8005,45 @@
           <w:lang w:val="en-GB"/>
         </w:rPr>
       </w:pPr>
-      <w:bookmarkStart w:id="43" w:name="_Toc417578119"/>
-      <w:bookmarkStart w:id="44" w:name="_Toc417579176"/>
-      <w:bookmarkStart w:id="45" w:name="_Toc417584734"/>
-      <w:r>
-        <w:rPr>
-          <w:lang w:val="en-GB"/>
-        </w:rPr>
-        <w:t>Law and governmental regulations</w:t>
-      </w:r>
+      <w:bookmarkStart w:id="38" w:name="_Toc417578129"/>
+      <w:bookmarkStart w:id="39" w:name="_Toc417579186"/>
+      <w:bookmarkStart w:id="40" w:name="_Toc417584744"/>
+      <w:bookmarkStart w:id="41" w:name="_Toc417860547"/>
+      <w:r>
+        <w:rPr>
+          <w:lang w:val="en-GB"/>
+        </w:rPr>
+        <w:t>F</w:t>
+      </w:r>
+      <w:r>
+        <w:rPr>
+          <w:lang w:val="en-GB"/>
+        </w:rPr>
+        <w:t>uture perspectives</w:t>
+      </w:r>
+      <w:bookmarkEnd w:id="38"/>
+      <w:bookmarkEnd w:id="39"/>
+      <w:bookmarkEnd w:id="40"/>
+      <w:bookmarkEnd w:id="41"/>
+    </w:p>
+    <w:p>
+      <w:pPr>
+        <w:pStyle w:val="Titre2"/>
+        <w:rPr>
+          <w:lang w:val="en-GB"/>
+        </w:rPr>
+      </w:pPr>
+      <w:bookmarkStart w:id="42" w:name="_Toc417578130"/>
+      <w:bookmarkStart w:id="43" w:name="_Toc417579187"/>
+      <w:bookmarkStart w:id="44" w:name="_Toc417584745"/>
+      <w:bookmarkStart w:id="45" w:name="_Toc417860548"/>
+      <w:r>
+        <w:rPr>
+          <w:lang w:val="en-GB"/>
+        </w:rPr>
+        <w:t>Opportunities</w:t>
+      </w:r>
+      <w:bookmarkEnd w:id="42"/>
       <w:bookmarkEnd w:id="43"/>
       <w:bookmarkEnd w:id="44"/>
       <w:bookmarkEnd w:id="45"/>
@@ -6175,18 +8055,20 @@
           <w:lang w:val="en-GB"/>
         </w:rPr>
       </w:pPr>
-      <w:bookmarkStart w:id="46" w:name="_Toc417578120"/>
-      <w:bookmarkStart w:id="47" w:name="_Toc417579177"/>
-      <w:bookmarkStart w:id="48" w:name="_Toc417584735"/>
-      <w:r>
-        <w:rPr>
-          <w:lang w:val="en-GB"/>
-        </w:rPr>
-        <w:t>Forms of influence</w:t>
+      <w:bookmarkStart w:id="46" w:name="_Toc417578131"/>
+      <w:bookmarkStart w:id="47" w:name="_Toc417579188"/>
+      <w:bookmarkStart w:id="48" w:name="_Toc417584746"/>
+      <w:bookmarkStart w:id="49" w:name="_Toc417860549"/>
+      <w:r>
+        <w:rPr>
+          <w:lang w:val="en-GB"/>
+        </w:rPr>
+        <w:t>Limitations and risks</w:t>
       </w:r>
       <w:bookmarkEnd w:id="46"/>
       <w:bookmarkEnd w:id="47"/>
       <w:bookmarkEnd w:id="48"/>
+      <w:bookmarkEnd w:id="49"/>
     </w:p>
     <w:p>
       <w:pPr>
@@ -6195,78 +8077,94 @@
           <w:lang w:val="en-GB"/>
         </w:rPr>
       </w:pPr>
-      <w:bookmarkStart w:id="49" w:name="_Toc417578121"/>
-      <w:bookmarkStart w:id="50" w:name="_Toc417579178"/>
-      <w:bookmarkStart w:id="51" w:name="_Toc417584736"/>
-      <w:r>
-        <w:rPr>
-          <w:lang w:val="en-GB"/>
-        </w:rPr>
-        <w:t>Situation in Japan</w:t>
-      </w:r>
-      <w:bookmarkEnd w:id="49"/>
+      <w:bookmarkStart w:id="50" w:name="_Toc417578132"/>
+      <w:bookmarkStart w:id="51" w:name="_Toc417579189"/>
+      <w:bookmarkStart w:id="52" w:name="_Toc417584747"/>
+      <w:bookmarkStart w:id="53" w:name="_Toc417860550"/>
+      <w:r>
+        <w:rPr>
+          <w:lang w:val="en-GB"/>
+        </w:rPr>
+        <w:t>Forecast</w:t>
+      </w:r>
       <w:bookmarkEnd w:id="50"/>
       <w:bookmarkEnd w:id="51"/>
+      <w:bookmarkEnd w:id="52"/>
+      <w:bookmarkEnd w:id="53"/>
     </w:p>
     <w:p>
       <w:pPr>
-        <w:pStyle w:val="Titre2"/>
+        <w:pStyle w:val="Titre1"/>
         <w:rPr>
           <w:lang w:val="en-GB"/>
         </w:rPr>
       </w:pPr>
-      <w:bookmarkStart w:id="52" w:name="_Toc417578122"/>
-      <w:bookmarkStart w:id="53" w:name="_Toc417579179"/>
-      <w:bookmarkStart w:id="54" w:name="_Toc417584737"/>
-      <w:r>
-        <w:rPr>
-          <w:lang w:val="en-GB"/>
-        </w:rPr>
-        <w:t>Situation in Germany</w:t>
-      </w:r>
-      <w:bookmarkEnd w:id="52"/>
-      <w:bookmarkEnd w:id="53"/>
+      <w:bookmarkStart w:id="54" w:name="_Toc417578133"/>
+      <w:bookmarkStart w:id="55" w:name="_Toc417579190"/>
+      <w:bookmarkStart w:id="56" w:name="_Toc417584748"/>
+      <w:bookmarkStart w:id="57" w:name="_Toc417860551"/>
+      <w:r>
+        <w:rPr>
+          <w:lang w:val="en-GB"/>
+        </w:rPr>
+        <w:t>C</w:t>
+      </w:r>
+      <w:r>
+        <w:rPr>
+          <w:lang w:val="en-GB"/>
+        </w:rPr>
+        <w:t>onclusion</w:t>
+      </w:r>
       <w:bookmarkEnd w:id="54"/>
-    </w:p>
-    <w:p>
-      <w:pPr>
-        <w:pStyle w:val="Titre2"/>
-        <w:rPr>
-          <w:lang w:val="en-GB"/>
-        </w:rPr>
-      </w:pPr>
-      <w:bookmarkStart w:id="55" w:name="_Toc417578123"/>
-      <w:bookmarkStart w:id="56" w:name="_Toc417579180"/>
-      <w:bookmarkStart w:id="57" w:name="_Toc417584738"/>
-      <w:r>
-        <w:rPr>
-          <w:lang w:val="en-GB"/>
-        </w:rPr>
-        <w:t>Situation in the U.S.A.</w:t>
-      </w:r>
       <w:bookmarkEnd w:id="55"/>
       <w:bookmarkEnd w:id="56"/>
       <w:bookmarkEnd w:id="57"/>
     </w:p>
     <w:p>
       <w:pPr>
+        <w:rPr>
+          <w:rFonts w:asciiTheme="majorHAnsi" w:eastAsiaTheme="majorEastAsia" w:hAnsiTheme="majorHAnsi" w:cstheme="majorBidi"/>
+          <w:color w:val="404040" w:themeColor="text1" w:themeTint="BF"/>
+          <w:sz w:val="36"/>
+          <w:szCs w:val="32"/>
+          <w:lang w:val="en-GB"/>
+        </w:rPr>
+      </w:pPr>
+      <w:r>
+        <w:rPr>
+          <w:lang w:val="en-GB"/>
+        </w:rPr>
+        <w:br w:type="page"/>
+      </w:r>
+    </w:p>
+    <w:p>
+      <w:pPr>
         <w:pStyle w:val="Titre1"/>
         <w:rPr>
           <w:lang w:val="en-GB"/>
         </w:rPr>
       </w:pPr>
-      <w:bookmarkStart w:id="58" w:name="_Toc417578124"/>
-      <w:bookmarkStart w:id="59" w:name="_Toc417579181"/>
-      <w:bookmarkStart w:id="60" w:name="_Toc417584739"/>
-      <w:r>
-        <w:rPr>
-          <w:lang w:val="en-GB"/>
-        </w:rPr>
-        <w:t>Comparison to other technologies</w:t>
+      <w:bookmarkStart w:id="58" w:name="_Toc417578134"/>
+      <w:bookmarkStart w:id="59" w:name="_Toc417579191"/>
+      <w:bookmarkStart w:id="60" w:name="_Toc417584749"/>
+      <w:bookmarkStart w:id="61" w:name="_Toc417860552"/>
+      <w:r>
+        <w:rPr>
+          <w:lang w:val="en-GB"/>
+        </w:rPr>
+        <w:lastRenderedPageBreak/>
+        <w:t>A</w:t>
+      </w:r>
+      <w:r>
+        <w:rPr>
+          <w:lang w:val="en-GB"/>
+        </w:rPr>
+        <w:t>ppendix</w:t>
       </w:r>
       <w:bookmarkEnd w:id="58"/>
       <w:bookmarkEnd w:id="59"/>
       <w:bookmarkEnd w:id="60"/>
+      <w:bookmarkEnd w:id="61"/>
     </w:p>
     <w:p>
       <w:pPr>
@@ -6275,275 +8173,38 @@
           <w:lang w:val="en-GB"/>
         </w:rPr>
       </w:pPr>
-      <w:bookmarkStart w:id="61" w:name="_Toc417578125"/>
-      <w:bookmarkStart w:id="62" w:name="_Toc417579182"/>
-      <w:bookmarkStart w:id="63" w:name="_Toc417584740"/>
-      <w:r>
-        <w:rPr>
-          <w:lang w:val="en-GB"/>
-        </w:rPr>
-        <w:t>Novel technologies</w:t>
-      </w:r>
-      <w:bookmarkEnd w:id="61"/>
+      <w:bookmarkStart w:id="62" w:name="_Toc417578135"/>
+      <w:bookmarkStart w:id="63" w:name="_Toc417579192"/>
+      <w:bookmarkStart w:id="64" w:name="_Toc417584750"/>
+      <w:bookmarkStart w:id="65" w:name="_Toc417860553"/>
+      <w:r>
+        <w:rPr>
+          <w:lang w:val="en-GB"/>
+        </w:rPr>
+        <w:t>Det</w:t>
+      </w:r>
+      <w:r>
+        <w:rPr>
+          <w:lang w:val="en-GB"/>
+        </w:rPr>
+        <w:t>a</w:t>
+      </w:r>
+      <w:r>
+        <w:rPr>
+          <w:lang w:val="en-GB"/>
+        </w:rPr>
+        <w:t>iled ta</w:t>
+      </w:r>
+      <w:r>
+        <w:rPr>
+          <w:lang w:val="en-GB"/>
+        </w:rPr>
+        <w:t>ble of contents</w:t>
+      </w:r>
       <w:bookmarkEnd w:id="62"/>
       <w:bookmarkEnd w:id="63"/>
-    </w:p>
-    <w:p>
-      <w:pPr>
-        <w:pStyle w:val="Titre2"/>
-        <w:rPr>
-          <w:lang w:val="en-GB"/>
-        </w:rPr>
-      </w:pPr>
-      <w:bookmarkStart w:id="64" w:name="_Toc417578126"/>
-      <w:bookmarkStart w:id="65" w:name="_Toc417579183"/>
-      <w:bookmarkStart w:id="66" w:name="_Toc417584741"/>
-      <w:r>
-        <w:rPr>
-          <w:lang w:val="en-GB"/>
-        </w:rPr>
-        <w:t>The rate of power suppliers in different regions</w:t>
-      </w:r>
       <w:bookmarkEnd w:id="64"/>
       <w:bookmarkEnd w:id="65"/>
-      <w:bookmarkEnd w:id="66"/>
-    </w:p>
-    <w:p>
-      <w:pPr>
-        <w:pStyle w:val="Titre2"/>
-        <w:rPr>
-          <w:lang w:val="en-GB"/>
-        </w:rPr>
-      </w:pPr>
-      <w:bookmarkStart w:id="67" w:name="_Toc417578127"/>
-      <w:bookmarkStart w:id="68" w:name="_Toc417579184"/>
-      <w:bookmarkStart w:id="69" w:name="_Toc417584742"/>
-      <w:r>
-        <w:rPr>
-          <w:lang w:val="en-GB"/>
-        </w:rPr>
-        <w:t>Main areas of competition</w:t>
-      </w:r>
-      <w:bookmarkEnd w:id="67"/>
-      <w:bookmarkEnd w:id="68"/>
-      <w:bookmarkEnd w:id="69"/>
-    </w:p>
-    <w:p>
-      <w:pPr>
-        <w:pStyle w:val="Titre2"/>
-        <w:rPr>
-          <w:lang w:val="en-GB"/>
-        </w:rPr>
-      </w:pPr>
-      <w:bookmarkStart w:id="70" w:name="_Toc417578128"/>
-      <w:bookmarkStart w:id="71" w:name="_Toc417579185"/>
-      <w:bookmarkStart w:id="72" w:name="_Toc417584743"/>
-      <w:r>
-        <w:rPr>
-          <w:lang w:val="en-GB"/>
-        </w:rPr>
-        <w:t>Advantages and disadvantages</w:t>
-      </w:r>
-      <w:bookmarkEnd w:id="70"/>
-      <w:bookmarkEnd w:id="71"/>
-      <w:bookmarkEnd w:id="72"/>
-    </w:p>
-    <w:p>
-      <w:pPr>
-        <w:pStyle w:val="Titre1"/>
-        <w:rPr>
-          <w:lang w:val="en-GB"/>
-        </w:rPr>
-      </w:pPr>
-      <w:bookmarkStart w:id="73" w:name="_Toc417578129"/>
-      <w:bookmarkStart w:id="74" w:name="_Toc417579186"/>
-      <w:bookmarkStart w:id="75" w:name="_Toc417584744"/>
-      <w:r>
-        <w:rPr>
-          <w:lang w:val="en-GB"/>
-        </w:rPr>
-        <w:t>F</w:t>
-      </w:r>
-      <w:r>
-        <w:rPr>
-          <w:lang w:val="en-GB"/>
-        </w:rPr>
-        <w:t>uture perspectives</w:t>
-      </w:r>
-      <w:bookmarkEnd w:id="73"/>
-      <w:bookmarkEnd w:id="74"/>
-      <w:bookmarkEnd w:id="75"/>
-    </w:p>
-    <w:p>
-      <w:pPr>
-        <w:pStyle w:val="Titre2"/>
-        <w:rPr>
-          <w:lang w:val="en-GB"/>
-        </w:rPr>
-      </w:pPr>
-      <w:bookmarkStart w:id="76" w:name="_Toc417578130"/>
-      <w:bookmarkStart w:id="77" w:name="_Toc417579187"/>
-      <w:bookmarkStart w:id="78" w:name="_Toc417584745"/>
-      <w:r>
-        <w:rPr>
-          <w:lang w:val="en-GB"/>
-        </w:rPr>
-        <w:t>Opportunities</w:t>
-      </w:r>
-      <w:bookmarkEnd w:id="76"/>
-      <w:bookmarkEnd w:id="77"/>
-      <w:bookmarkEnd w:id="78"/>
-    </w:p>
-    <w:p>
-      <w:pPr>
-        <w:pStyle w:val="Titre2"/>
-        <w:rPr>
-          <w:lang w:val="en-GB"/>
-        </w:rPr>
-      </w:pPr>
-      <w:bookmarkStart w:id="79" w:name="_Toc417578131"/>
-      <w:bookmarkStart w:id="80" w:name="_Toc417579188"/>
-      <w:bookmarkStart w:id="81" w:name="_Toc417584746"/>
-      <w:r>
-        <w:rPr>
-          <w:lang w:val="en-GB"/>
-        </w:rPr>
-        <w:t>Limitations and risks</w:t>
-      </w:r>
-      <w:bookmarkEnd w:id="79"/>
-      <w:bookmarkEnd w:id="80"/>
-      <w:bookmarkEnd w:id="81"/>
-    </w:p>
-    <w:p>
-      <w:pPr>
-        <w:pStyle w:val="Titre2"/>
-        <w:rPr>
-          <w:lang w:val="en-GB"/>
-        </w:rPr>
-      </w:pPr>
-      <w:bookmarkStart w:id="82" w:name="_Toc417578132"/>
-      <w:bookmarkStart w:id="83" w:name="_Toc417579189"/>
-      <w:bookmarkStart w:id="84" w:name="_Toc417584747"/>
-      <w:r>
-        <w:rPr>
-          <w:lang w:val="en-GB"/>
-        </w:rPr>
-        <w:t>Forecast</w:t>
-      </w:r>
-      <w:bookmarkEnd w:id="82"/>
-      <w:bookmarkEnd w:id="83"/>
-      <w:bookmarkEnd w:id="84"/>
-    </w:p>
-    <w:p>
-      <w:pPr>
-        <w:pStyle w:val="Titre1"/>
-        <w:rPr>
-          <w:lang w:val="en-GB"/>
-        </w:rPr>
-      </w:pPr>
-      <w:bookmarkStart w:id="85" w:name="_Toc417578133"/>
-      <w:bookmarkStart w:id="86" w:name="_Toc417579190"/>
-      <w:bookmarkStart w:id="87" w:name="_Toc417584748"/>
-      <w:r>
-        <w:rPr>
-          <w:lang w:val="en-GB"/>
-        </w:rPr>
-        <w:lastRenderedPageBreak/>
-        <w:t>C</w:t>
-      </w:r>
-      <w:r>
-        <w:rPr>
-          <w:lang w:val="en-GB"/>
-        </w:rPr>
-        <w:t>onclusion</w:t>
-      </w:r>
-      <w:bookmarkEnd w:id="85"/>
-      <w:bookmarkEnd w:id="86"/>
-      <w:bookmarkEnd w:id="87"/>
-    </w:p>
-    <w:p>
-      <w:pPr>
-        <w:rPr>
-          <w:rFonts w:asciiTheme="majorHAnsi" w:eastAsiaTheme="majorEastAsia" w:hAnsiTheme="majorHAnsi" w:cstheme="majorBidi"/>
-          <w:color w:val="404040" w:themeColor="text1" w:themeTint="BF"/>
-          <w:sz w:val="36"/>
-          <w:szCs w:val="32"/>
-          <w:lang w:val="en-GB"/>
-        </w:rPr>
-      </w:pPr>
-      <w:r>
-        <w:rPr>
-          <w:lang w:val="en-GB"/>
-        </w:rPr>
-        <w:br w:type="page"/>
-      </w:r>
-      <w:bookmarkStart w:id="88" w:name="_GoBack"/>
-      <w:bookmarkEnd w:id="88"/>
-    </w:p>
-    <w:p>
-      <w:pPr>
-        <w:pStyle w:val="Titre1"/>
-        <w:rPr>
-          <w:lang w:val="en-GB"/>
-        </w:rPr>
-      </w:pPr>
-      <w:bookmarkStart w:id="89" w:name="_Toc417578134"/>
-      <w:bookmarkStart w:id="90" w:name="_Toc417579191"/>
-      <w:bookmarkStart w:id="91" w:name="_Toc417584749"/>
-      <w:r>
-        <w:rPr>
-          <w:lang w:val="en-GB"/>
-        </w:rPr>
-        <w:lastRenderedPageBreak/>
-        <w:t>A</w:t>
-      </w:r>
-      <w:r>
-        <w:rPr>
-          <w:lang w:val="en-GB"/>
-        </w:rPr>
-        <w:t>ppendix</w:t>
-      </w:r>
-      <w:bookmarkEnd w:id="89"/>
-      <w:bookmarkEnd w:id="90"/>
-      <w:bookmarkEnd w:id="91"/>
-    </w:p>
-    <w:p>
-      <w:pPr>
-        <w:pStyle w:val="Titre2"/>
-        <w:rPr>
-          <w:lang w:val="en-GB"/>
-        </w:rPr>
-      </w:pPr>
-      <w:bookmarkStart w:id="92" w:name="_Toc417578135"/>
-      <w:bookmarkStart w:id="93" w:name="_Toc417579192"/>
-      <w:bookmarkStart w:id="94" w:name="_Toc417584750"/>
-      <w:r>
-        <w:rPr>
-          <w:lang w:val="en-GB"/>
-        </w:rPr>
-        <w:t>Det</w:t>
-      </w:r>
-      <w:r>
-        <w:rPr>
-          <w:lang w:val="en-GB"/>
-        </w:rPr>
-        <w:t>a</w:t>
-      </w:r>
-      <w:r>
-        <w:rPr>
-          <w:lang w:val="en-GB"/>
-        </w:rPr>
-        <w:t>iled ta</w:t>
-      </w:r>
-      <w:r>
-        <w:rPr>
-          <w:lang w:val="en-GB"/>
-        </w:rPr>
-        <w:t>ble of contents</w:t>
-      </w:r>
-      <w:bookmarkEnd w:id="92"/>
-      <w:bookmarkEnd w:id="93"/>
-      <w:bookmarkEnd w:id="94"/>
     </w:p>
     <w:p>
       <w:pPr>
@@ -6630,7 +8291,7 @@
             <w:noProof/>
             <w:webHidden/>
           </w:rPr>
-          <w:t>2</w:t>
+          <w:t>3</w:t>
         </w:r>
         <w:r>
           <w:rPr>
@@ -6712,7 +8373,7 @@
             <w:noProof/>
             <w:webHidden/>
           </w:rPr>
-          <w:t>2</w:t>
+          <w:t>3</w:t>
         </w:r>
         <w:r>
           <w:rPr>
@@ -6794,7 +8455,7 @@
             <w:noProof/>
             <w:webHidden/>
           </w:rPr>
-          <w:t>3</w:t>
+          <w:t>4</w:t>
         </w:r>
         <w:r>
           <w:rPr>
@@ -6876,7 +8537,7 @@
             <w:noProof/>
             <w:webHidden/>
           </w:rPr>
-          <w:t>3</w:t>
+          <w:t>4</w:t>
         </w:r>
         <w:r>
           <w:rPr>
@@ -6958,7 +8619,7 @@
             <w:noProof/>
             <w:webHidden/>
           </w:rPr>
-          <w:t>3</w:t>
+          <w:t>4</w:t>
         </w:r>
         <w:r>
           <w:rPr>
@@ -7118,7 +8779,7 @@
             <w:noProof/>
             <w:webHidden/>
           </w:rPr>
-          <w:t>4</w:t>
+          <w:t>5</w:t>
         </w:r>
         <w:r>
           <w:rPr>
@@ -7200,7 +8861,7 @@
             <w:noProof/>
             <w:webHidden/>
           </w:rPr>
-          <w:t>4</w:t>
+          <w:t>5</w:t>
         </w:r>
         <w:r>
           <w:rPr>
@@ -7282,7 +8943,7 @@
             <w:noProof/>
             <w:webHidden/>
           </w:rPr>
-          <w:t>4</w:t>
+          <w:t>5</w:t>
         </w:r>
         <w:r>
           <w:rPr>
@@ -7351,20 +9012,16 @@
             <w:noProof/>
             <w:webHidden/>
           </w:rPr>
-        </w:r>
-        <w:r>
-          <w:rPr>
-            <w:noProof/>
-            <w:webHidden/>
-          </w:rPr>
           <w:fldChar w:fldCharType="separate"/>
         </w:r>
         <w:r>
           <w:rPr>
-            <w:noProof/>
-            <w:webHidden/>
-          </w:rPr>
-          <w:t>4</w:t>
+            <w:b/>
+            <w:bCs/>
+            <w:noProof/>
+            <w:webHidden/>
+          </w:rPr>
+          <w:t>Erreur ! Signet non défini.</w:t>
         </w:r>
         <w:r>
           <w:rPr>
@@ -7429,20 +9086,16 @@
             <w:noProof/>
             <w:webHidden/>
           </w:rPr>
-        </w:r>
-        <w:r>
-          <w:rPr>
-            <w:noProof/>
-            <w:webHidden/>
-          </w:rPr>
           <w:fldChar w:fldCharType="separate"/>
         </w:r>
         <w:r>
           <w:rPr>
-            <w:noProof/>
-            <w:webHidden/>
-          </w:rPr>
-          <w:t>4</w:t>
+            <w:b w:val="0"/>
+            <w:bCs/>
+            <w:noProof/>
+            <w:webHidden/>
+          </w:rPr>
+          <w:t>Erreur ! Signet non défini.</w:t>
         </w:r>
         <w:r>
           <w:rPr>
@@ -7511,20 +9164,16 @@
             <w:noProof/>
             <w:webHidden/>
           </w:rPr>
-        </w:r>
-        <w:r>
-          <w:rPr>
-            <w:noProof/>
-            <w:webHidden/>
-          </w:rPr>
           <w:fldChar w:fldCharType="separate"/>
         </w:r>
         <w:r>
           <w:rPr>
-            <w:noProof/>
-            <w:webHidden/>
-          </w:rPr>
-          <w:t>4</w:t>
+            <w:b/>
+            <w:bCs/>
+            <w:noProof/>
+            <w:webHidden/>
+          </w:rPr>
+          <w:t>Erreur ! Signet non défini.</w:t>
         </w:r>
         <w:r>
           <w:rPr>
@@ -7595,20 +9244,16 @@
             <w:noProof/>
             <w:webHidden/>
           </w:rPr>
-        </w:r>
-        <w:r>
-          <w:rPr>
-            <w:noProof/>
-            <w:webHidden/>
-          </w:rPr>
           <w:fldChar w:fldCharType="separate"/>
         </w:r>
         <w:r>
           <w:rPr>
-            <w:noProof/>
-            <w:webHidden/>
-          </w:rPr>
-          <w:t>4</w:t>
+            <w:b/>
+            <w:bCs/>
+            <w:noProof/>
+            <w:webHidden/>
+          </w:rPr>
+          <w:t>Erreur ! Signet non défini.</w:t>
         </w:r>
         <w:r>
           <w:rPr>
@@ -7679,20 +9324,16 @@
             <w:noProof/>
             <w:webHidden/>
           </w:rPr>
-        </w:r>
-        <w:r>
-          <w:rPr>
-            <w:noProof/>
-            <w:webHidden/>
-          </w:rPr>
           <w:fldChar w:fldCharType="separate"/>
         </w:r>
         <w:r>
           <w:rPr>
-            <w:noProof/>
-            <w:webHidden/>
-          </w:rPr>
-          <w:t>4</w:t>
+            <w:b/>
+            <w:bCs/>
+            <w:noProof/>
+            <w:webHidden/>
+          </w:rPr>
+          <w:t>Erreur ! Signet non défini.</w:t>
         </w:r>
         <w:r>
           <w:rPr>
@@ -7759,20 +9400,16 @@
             <w:noProof/>
             <w:webHidden/>
           </w:rPr>
-        </w:r>
-        <w:r>
-          <w:rPr>
-            <w:noProof/>
-            <w:webHidden/>
-          </w:rPr>
           <w:fldChar w:fldCharType="separate"/>
         </w:r>
         <w:r>
           <w:rPr>
-            <w:noProof/>
-            <w:webHidden/>
-          </w:rPr>
-          <w:t>4</w:t>
+            <w:b w:val="0"/>
+            <w:bCs/>
+            <w:noProof/>
+            <w:webHidden/>
+          </w:rPr>
+          <w:t>Erreur ! Signet non défini.</w:t>
         </w:r>
         <w:r>
           <w:rPr>
@@ -7843,20 +9480,16 @@
             <w:noProof/>
             <w:webHidden/>
           </w:rPr>
-        </w:r>
-        <w:r>
-          <w:rPr>
-            <w:noProof/>
-            <w:webHidden/>
-          </w:rPr>
           <w:fldChar w:fldCharType="separate"/>
         </w:r>
         <w:r>
           <w:rPr>
-            <w:noProof/>
-            <w:webHidden/>
-          </w:rPr>
-          <w:t>4</w:t>
+            <w:b/>
+            <w:bCs/>
+            <w:noProof/>
+            <w:webHidden/>
+          </w:rPr>
+          <w:t>Erreur ! Signet non défini.</w:t>
         </w:r>
         <w:r>
           <w:rPr>
@@ -7927,20 +9560,16 @@
             <w:noProof/>
             <w:webHidden/>
           </w:rPr>
-        </w:r>
-        <w:r>
-          <w:rPr>
-            <w:noProof/>
-            <w:webHidden/>
-          </w:rPr>
           <w:fldChar w:fldCharType="separate"/>
         </w:r>
         <w:r>
           <w:rPr>
-            <w:noProof/>
-            <w:webHidden/>
-          </w:rPr>
-          <w:t>4</w:t>
+            <w:b/>
+            <w:bCs/>
+            <w:noProof/>
+            <w:webHidden/>
+          </w:rPr>
+          <w:t>Erreur ! Signet non défini.</w:t>
         </w:r>
         <w:r>
           <w:rPr>
@@ -8011,20 +9640,16 @@
             <w:noProof/>
             <w:webHidden/>
           </w:rPr>
-        </w:r>
-        <w:r>
-          <w:rPr>
-            <w:noProof/>
-            <w:webHidden/>
-          </w:rPr>
           <w:fldChar w:fldCharType="separate"/>
         </w:r>
         <w:r>
           <w:rPr>
-            <w:noProof/>
-            <w:webHidden/>
-          </w:rPr>
-          <w:t>4</w:t>
+            <w:b/>
+            <w:bCs/>
+            <w:noProof/>
+            <w:webHidden/>
+          </w:rPr>
+          <w:t>Erreur ! Signet non défini.</w:t>
         </w:r>
         <w:r>
           <w:rPr>
@@ -8095,20 +9720,16 @@
             <w:noProof/>
             <w:webHidden/>
           </w:rPr>
-        </w:r>
-        <w:r>
-          <w:rPr>
-            <w:noProof/>
-            <w:webHidden/>
-          </w:rPr>
           <w:fldChar w:fldCharType="separate"/>
         </w:r>
         <w:r>
           <w:rPr>
-            <w:noProof/>
-            <w:webHidden/>
-          </w:rPr>
-          <w:t>4</w:t>
+            <w:b/>
+            <w:bCs/>
+            <w:noProof/>
+            <w:webHidden/>
+          </w:rPr>
+          <w:t>Erreur ! Signet non défini.</w:t>
         </w:r>
         <w:r>
           <w:rPr>
@@ -8175,20 +9796,16 @@
             <w:noProof/>
             <w:webHidden/>
           </w:rPr>
-        </w:r>
-        <w:r>
-          <w:rPr>
-            <w:noProof/>
-            <w:webHidden/>
-          </w:rPr>
           <w:fldChar w:fldCharType="separate"/>
         </w:r>
         <w:r>
           <w:rPr>
-            <w:noProof/>
-            <w:webHidden/>
-          </w:rPr>
-          <w:t>4</w:t>
+            <w:b w:val="0"/>
+            <w:bCs/>
+            <w:noProof/>
+            <w:webHidden/>
+          </w:rPr>
+          <w:t>Erreur ! Signet non défini.</w:t>
         </w:r>
         <w:r>
           <w:rPr>
@@ -8259,20 +9876,16 @@
             <w:noProof/>
             <w:webHidden/>
           </w:rPr>
-        </w:r>
-        <w:r>
-          <w:rPr>
-            <w:noProof/>
-            <w:webHidden/>
-          </w:rPr>
           <w:fldChar w:fldCharType="separate"/>
         </w:r>
         <w:r>
           <w:rPr>
-            <w:noProof/>
-            <w:webHidden/>
-          </w:rPr>
-          <w:t>4</w:t>
+            <w:b/>
+            <w:bCs/>
+            <w:noProof/>
+            <w:webHidden/>
+          </w:rPr>
+          <w:t>Erreur ! Signet non défini.</w:t>
         </w:r>
         <w:r>
           <w:rPr>
@@ -8343,20 +9956,16 @@
             <w:noProof/>
             <w:webHidden/>
           </w:rPr>
-        </w:r>
-        <w:r>
-          <w:rPr>
-            <w:noProof/>
-            <w:webHidden/>
-          </w:rPr>
           <w:fldChar w:fldCharType="separate"/>
         </w:r>
         <w:r>
           <w:rPr>
-            <w:noProof/>
-            <w:webHidden/>
-          </w:rPr>
-          <w:t>4</w:t>
+            <w:b/>
+            <w:bCs/>
+            <w:noProof/>
+            <w:webHidden/>
+          </w:rPr>
+          <w:t>Erreur ! Signet non défini.</w:t>
         </w:r>
         <w:r>
           <w:rPr>
@@ -8427,20 +10036,16 @@
             <w:noProof/>
             <w:webHidden/>
           </w:rPr>
-        </w:r>
-        <w:r>
-          <w:rPr>
-            <w:noProof/>
-            <w:webHidden/>
-          </w:rPr>
           <w:fldChar w:fldCharType="separate"/>
         </w:r>
         <w:r>
           <w:rPr>
-            <w:noProof/>
-            <w:webHidden/>
-          </w:rPr>
-          <w:t>4</w:t>
+            <w:b/>
+            <w:bCs/>
+            <w:noProof/>
+            <w:webHidden/>
+          </w:rPr>
+          <w:t>Erreur ! Signet non défini.</w:t>
         </w:r>
         <w:r>
           <w:rPr>
@@ -8511,20 +10116,16 @@
             <w:noProof/>
             <w:webHidden/>
           </w:rPr>
-        </w:r>
-        <w:r>
-          <w:rPr>
-            <w:noProof/>
-            <w:webHidden/>
-          </w:rPr>
           <w:fldChar w:fldCharType="separate"/>
         </w:r>
         <w:r>
           <w:rPr>
-            <w:noProof/>
-            <w:webHidden/>
-          </w:rPr>
-          <w:t>4</w:t>
+            <w:b/>
+            <w:bCs/>
+            <w:noProof/>
+            <w:webHidden/>
+          </w:rPr>
+          <w:t>Erreur ! Signet non défini.</w:t>
         </w:r>
         <w:r>
           <w:rPr>
@@ -8604,7 +10205,7 @@
             <w:noProof/>
             <w:webHidden/>
           </w:rPr>
-          <w:t>4</w:t>
+          <w:t>6</w:t>
         </w:r>
         <w:r>
           <w:rPr>
@@ -8688,7 +10289,7 @@
             <w:noProof/>
             <w:webHidden/>
           </w:rPr>
-          <w:t>4</w:t>
+          <w:t>6</w:t>
         </w:r>
         <w:r>
           <w:rPr>
@@ -8772,7 +10373,7 @@
             <w:noProof/>
             <w:webHidden/>
           </w:rPr>
-          <w:t>4</w:t>
+          <w:t>6</w:t>
         </w:r>
         <w:r>
           <w:rPr>
@@ -8856,7 +10457,7 @@
             <w:noProof/>
             <w:webHidden/>
           </w:rPr>
-          <w:t>4</w:t>
+          <w:t>6</w:t>
         </w:r>
         <w:r>
           <w:rPr>
@@ -8936,7 +10537,7 @@
             <w:noProof/>
             <w:webHidden/>
           </w:rPr>
-          <w:t>5</w:t>
+          <w:t>6</w:t>
         </w:r>
         <w:r>
           <w:rPr>
@@ -9016,7 +10617,7 @@
             <w:noProof/>
             <w:webHidden/>
           </w:rPr>
-          <w:t>6</w:t>
+          <w:t>7</w:t>
         </w:r>
         <w:r>
           <w:rPr>
@@ -9100,7 +10701,7 @@
             <w:noProof/>
             <w:webHidden/>
           </w:rPr>
-          <w:t>6</w:t>
+          <w:t>7</w:t>
         </w:r>
         <w:r>
           <w:rPr>
@@ -9184,7 +10785,7 @@
             <w:noProof/>
             <w:webHidden/>
           </w:rPr>
-          <w:t>7</w:t>
+          <w:t>8</w:t>
         </w:r>
         <w:r>
           <w:rPr>
@@ -9268,7 +10869,7 @@
             <w:noProof/>
             <w:webHidden/>
           </w:rPr>
-          <w:t>7</w:t>
+          <w:t>8</w:t>
         </w:r>
         <w:r>
           <w:rPr>
@@ -9289,7 +10890,6 @@
         <w:rPr>
           <w:lang w:val="en-GB"/>
         </w:rPr>
-        <w:lastRenderedPageBreak/>
         <w:fldChar w:fldCharType="end"/>
       </w:r>
     </w:p>
@@ -9300,18 +10900,20 @@
           <w:lang w:val="en-GB"/>
         </w:rPr>
       </w:pPr>
-      <w:bookmarkStart w:id="95" w:name="_Toc417578136"/>
-      <w:bookmarkStart w:id="96" w:name="_Toc417579193"/>
-      <w:bookmarkStart w:id="97" w:name="_Toc417584751"/>
+      <w:bookmarkStart w:id="66" w:name="_Toc417578136"/>
+      <w:bookmarkStart w:id="67" w:name="_Toc417579193"/>
+      <w:bookmarkStart w:id="68" w:name="_Toc417584751"/>
+      <w:bookmarkStart w:id="69" w:name="_Toc417860554"/>
       <w:r>
         <w:rPr>
           <w:lang w:val="en-GB"/>
         </w:rPr>
         <w:t>Table of figures</w:t>
       </w:r>
-      <w:bookmarkEnd w:id="95"/>
-      <w:bookmarkEnd w:id="96"/>
-      <w:bookmarkEnd w:id="97"/>
+      <w:bookmarkEnd w:id="66"/>
+      <w:bookmarkEnd w:id="67"/>
+      <w:bookmarkEnd w:id="68"/>
+      <w:bookmarkEnd w:id="69"/>
     </w:p>
     <w:p>
       <w:pPr>
@@ -9320,23 +10922,26 @@
           <w:lang w:val="en-GB"/>
         </w:rPr>
       </w:pPr>
-      <w:bookmarkStart w:id="98" w:name="_Toc417578137"/>
-      <w:bookmarkStart w:id="99" w:name="_Toc417579194"/>
-      <w:bookmarkStart w:id="100" w:name="_Toc417584752"/>
+      <w:bookmarkStart w:id="70" w:name="_Toc417578137"/>
+      <w:bookmarkStart w:id="71" w:name="_Toc417579194"/>
+      <w:bookmarkStart w:id="72" w:name="_Toc417584752"/>
+      <w:bookmarkStart w:id="73" w:name="_Toc417860555"/>
       <w:r>
         <w:rPr>
           <w:lang w:val="en-GB"/>
         </w:rPr>
         <w:t>References</w:t>
       </w:r>
-      <w:bookmarkEnd w:id="98"/>
-      <w:bookmarkEnd w:id="99"/>
-      <w:bookmarkEnd w:id="100"/>
+      <w:bookmarkEnd w:id="70"/>
+      <w:bookmarkEnd w:id="71"/>
+      <w:bookmarkEnd w:id="72"/>
+      <w:bookmarkEnd w:id="73"/>
     </w:p>
     <w:sectPr>
       <w:pgSz w:w="11906" w:h="16838"/>
-      <w:pgMar w:top="1077" w:right="1418" w:bottom="1418" w:left="3119" w:header="1077" w:footer="709" w:gutter="0"/>
+      <w:pgMar w:top="1077" w:right="3119" w:bottom="1418" w:left="1418" w:header="1077" w:footer="709" w:gutter="0"/>
       <w:cols w:space="708"/>
+      <w:titlePg/>
       <w:docGrid w:linePitch="360"/>
     </w:sectPr>
   </w:body>
@@ -9448,6 +11053,7 @@
               <w:docPartUnique/>
             </w:docPartObj>
           </w:sdtPr>
+          <w:sdtEndPr/>
           <w:sdtContent>
             <w:p>
               <w:pPr>
@@ -9534,6 +11140,7 @@
     <w:tblPr>
       <w:tblStyle w:val="Grilledutableau"/>
       <w:tblW w:w="9355" w:type="dxa"/>
+      <w:jc w:val="right"/>
       <w:tblBorders>
         <w:top w:val="none" w:sz="0" w:space="0" w:color="auto"/>
         <w:left w:val="none" w:sz="0" w:space="0" w:color="auto"/>
@@ -9552,6 +11159,7 @@
     <w:tr>
       <w:trPr>
         <w:cnfStyle w:val="100000000000" w:firstRow="1" w:lastRow="0" w:firstColumn="0" w:lastColumn="0" w:oddVBand="0" w:evenVBand="0" w:oddHBand="0" w:evenHBand="0" w:firstRowFirstColumn="0" w:firstRowLastColumn="0" w:lastRowFirstColumn="0" w:lastRowLastColumn="0"/>
+        <w:jc w:val="right"/>
       </w:trPr>
       <w:tc>
         <w:tcPr>
@@ -9591,7 +11199,7 @@
               <w:noProof/>
               <w:color w:val="7F7F7F" w:themeColor="text1" w:themeTint="80"/>
             </w:rPr>
-            <w:t>6</w:t>
+            <w:t>4</w:t>
           </w:r>
           <w:r>
             <w:rPr>
@@ -9652,13 +11260,13 @@
         <w:color w:val="7F7F7F" w:themeColor="text1" w:themeTint="80"/>
       </w:rPr>
       <w:drawing>
-        <wp:anchor distT="0" distB="0" distL="114300" distR="114300" simplePos="0" relativeHeight="251693056" behindDoc="1" locked="0" layoutInCell="1" allowOverlap="1" wp14:anchorId="5673D909" wp14:editId="3559FFF1">
+        <wp:anchor distT="0" distB="0" distL="114300" distR="114300" simplePos="0" relativeHeight="251693056" behindDoc="1" locked="0" layoutInCell="1" allowOverlap="1" wp14:anchorId="7882A76B" wp14:editId="475DB413">
           <wp:simplePos x="0" y="0"/>
           <wp:positionH relativeFrom="page">
             <wp:posOffset>-18415</wp:posOffset>
           </wp:positionH>
-          <wp:positionV relativeFrom="page">
-            <wp:posOffset>9851285</wp:posOffset>
+          <wp:positionV relativeFrom="bottomMargin">
+            <wp:align>top</wp:align>
           </wp:positionV>
           <wp:extent cx="1008000" cy="921600"/>
           <wp:effectExtent l="76200" t="76200" r="78105" b="69215"/>
@@ -9723,7 +11331,6 @@
     <w:tblPr>
       <w:tblStyle w:val="Grilledutableau"/>
       <w:tblW w:w="9355" w:type="dxa"/>
-      <w:jc w:val="right"/>
       <w:tblBorders>
         <w:top w:val="none" w:sz="0" w:space="0" w:color="auto"/>
         <w:left w:val="none" w:sz="0" w:space="0" w:color="auto"/>
@@ -9742,7 +11349,6 @@
     <w:tr>
       <w:trPr>
         <w:cnfStyle w:val="100000000000" w:firstRow="1" w:lastRow="0" w:firstColumn="0" w:lastColumn="0" w:oddVBand="0" w:evenVBand="0" w:oddHBand="0" w:evenHBand="0" w:firstRowFirstColumn="0" w:firstRowLastColumn="0" w:lastRowFirstColumn="0" w:lastRowLastColumn="0"/>
-        <w:jc w:val="right"/>
       </w:trPr>
       <w:tc>
         <w:tcPr>
@@ -9822,7 +11428,7 @@
               <w:noProof/>
               <w:color w:val="7F7F7F" w:themeColor="text1" w:themeTint="80"/>
             </w:rPr>
-            <w:t>7</w:t>
+            <w:t>3</w:t>
           </w:r>
           <w:r>
             <w:rPr>
@@ -9847,6 +11453,67 @@
         <w:lang w:val="en-GB"/>
       </w:rPr>
     </w:pPr>
+    <w:r>
+      <w:rPr>
+        <w:noProof/>
+        <w:color w:val="7F7F7F" w:themeColor="text1" w:themeTint="80"/>
+      </w:rPr>
+      <w:drawing>
+        <wp:anchor distT="0" distB="0" distL="114300" distR="114300" simplePos="0" relativeHeight="251697152" behindDoc="1" locked="0" layoutInCell="1" allowOverlap="1" wp14:anchorId="70D20EA5" wp14:editId="4588D6AA">
+          <wp:simplePos x="0" y="0"/>
+          <wp:positionH relativeFrom="page">
+            <wp:posOffset>6571420</wp:posOffset>
+          </wp:positionH>
+          <wp:positionV relativeFrom="bottomMargin">
+            <wp:align>top</wp:align>
+          </wp:positionV>
+          <wp:extent cx="1008000" cy="921600"/>
+          <wp:effectExtent l="76200" t="76200" r="78105" b="69215"/>
+          <wp:wrapNone/>
+          <wp:docPr id="2" name="Picture 15"/>
+          <wp:cNvGraphicFramePr>
+            <a:graphicFrameLocks xmlns:a="http://schemas.openxmlformats.org/drawingml/2006/main" noChangeAspect="1"/>
+          </wp:cNvGraphicFramePr>
+          <a:graphic xmlns:a="http://schemas.openxmlformats.org/drawingml/2006/main">
+            <a:graphicData uri="http://schemas.openxmlformats.org/drawingml/2006/picture">
+              <pic:pic xmlns:pic="http://schemas.openxmlformats.org/drawingml/2006/picture">
+                <pic:nvPicPr>
+                  <pic:cNvPr id="2" name="Leaf.png"/>
+                  <pic:cNvPicPr/>
+                </pic:nvPicPr>
+                <pic:blipFill>
+                  <a:blip r:embed="rId1">
+                    <a:extLst>
+                      <a:ext uri="{28A0092B-C50C-407E-A947-70E740481C1C}">
+                        <a14:useLocalDpi xmlns:a14="http://schemas.microsoft.com/office/drawing/2010/main" val="0"/>
+                      </a:ext>
+                    </a:extLst>
+                  </a:blip>
+                  <a:stretch>
+                    <a:fillRect/>
+                  </a:stretch>
+                </pic:blipFill>
+                <pic:spPr>
+                  <a:xfrm rot="21120000">
+                    <a:off x="0" y="0"/>
+                    <a:ext cx="1008000" cy="921600"/>
+                  </a:xfrm>
+                  <a:prstGeom prst="rect">
+                    <a:avLst/>
+                  </a:prstGeom>
+                </pic:spPr>
+              </pic:pic>
+            </a:graphicData>
+          </a:graphic>
+          <wp14:sizeRelH relativeFrom="margin">
+            <wp14:pctWidth>0</wp14:pctWidth>
+          </wp14:sizeRelH>
+          <wp14:sizeRelV relativeFrom="margin">
+            <wp14:pctHeight>0</wp14:pctHeight>
+          </wp14:sizeRelV>
+        </wp:anchor>
+      </w:drawing>
+    </w:r>
     <w:r>
       <w:rPr>
         <w:lang w:val="en-GB"/>
@@ -10119,6 +11786,7 @@
     <w:tblPr>
       <w:tblStyle w:val="Grilledutableau"/>
       <w:tblW w:w="9070" w:type="dxa"/>
+      <w:jc w:val="right"/>
       <w:tblBorders>
         <w:top w:val="none" w:sz="0" w:space="0" w:color="auto"/>
         <w:left w:val="none" w:sz="0" w:space="0" w:color="auto"/>
@@ -10138,6 +11806,7 @@
       <w:trPr>
         <w:cnfStyle w:val="100000000000" w:firstRow="1" w:lastRow="0" w:firstColumn="0" w:lastColumn="0" w:oddVBand="0" w:evenVBand="0" w:oddHBand="0" w:evenHBand="0" w:firstRowFirstColumn="0" w:firstRowLastColumn="0" w:lastRowFirstColumn="0" w:lastRowLastColumn="0"/>
         <w:trHeight w:val="564"/>
+        <w:jc w:val="right"/>
       </w:trPr>
       <w:tc>
         <w:tcPr>
@@ -10155,7 +11824,7 @@
               <w:color w:val="FFFFFF" w:themeColor="background1"/>
             </w:rPr>
             <w:drawing>
-              <wp:anchor distT="0" distB="0" distL="114300" distR="114300" simplePos="0" relativeHeight="251691008" behindDoc="1" locked="0" layoutInCell="1" allowOverlap="1" wp14:anchorId="3CB96CC3" wp14:editId="308E4E4E">
+              <wp:anchor distT="0" distB="0" distL="114300" distR="114300" simplePos="0" relativeHeight="251691008" behindDoc="1" locked="0" layoutInCell="1" allowOverlap="1" wp14:anchorId="13965F70" wp14:editId="0AD7F880">
                 <wp:simplePos x="0" y="0"/>
                 <wp:positionH relativeFrom="column">
                   <wp:posOffset>-276860</wp:posOffset>
@@ -10263,7 +11932,7 @@
       <mc:AlternateContent>
         <mc:Choice Requires="wps">
           <w:drawing>
-            <wp:anchor distT="0" distB="0" distL="114300" distR="114300" simplePos="0" relativeHeight="251663360" behindDoc="1" locked="0" layoutInCell="1" allowOverlap="1" wp14:anchorId="3957F317" wp14:editId="7E158AF3">
+            <wp:anchor distT="0" distB="0" distL="114300" distR="114300" simplePos="0" relativeHeight="251663360" behindDoc="1" locked="0" layoutInCell="1" allowOverlap="1" wp14:anchorId="1A64EB71" wp14:editId="2CA91695">
               <wp:simplePos x="0" y="0"/>
               <wp:positionH relativeFrom="page">
                 <wp:posOffset>-356235</wp:posOffset>
@@ -10409,7 +12078,7 @@
               <w:color w:val="FFFFFF" w:themeColor="background1"/>
             </w:rPr>
             <w:drawing>
-              <wp:anchor distT="0" distB="0" distL="114300" distR="114300" simplePos="0" relativeHeight="251688960" behindDoc="1" locked="0" layoutInCell="1" allowOverlap="1" wp14:anchorId="14032AB4" wp14:editId="588A04E5">
+              <wp:anchor distT="0" distB="0" distL="114300" distR="114300" simplePos="0" relativeHeight="251688960" behindDoc="1" locked="0" layoutInCell="1" allowOverlap="1" wp14:anchorId="6DD4255F" wp14:editId="7EAAA625">
                 <wp:simplePos x="0" y="0"/>
                 <wp:positionH relativeFrom="column">
                   <wp:posOffset>500380</wp:posOffset>
@@ -10493,7 +12162,7 @@
       <mc:AlternateContent>
         <mc:Choice Requires="wps">
           <w:drawing>
-            <wp:anchor distT="0" distB="0" distL="114300" distR="114300" simplePos="0" relativeHeight="251675648" behindDoc="1" locked="0" layoutInCell="1" allowOverlap="1" wp14:anchorId="41EAA64C" wp14:editId="61FA9B08">
+            <wp:anchor distT="0" distB="0" distL="114300" distR="114300" simplePos="0" relativeHeight="251675648" behindDoc="1" locked="0" layoutInCell="1" allowOverlap="1" wp14:anchorId="73B4C45C" wp14:editId="78DE056A">
               <wp:simplePos x="0" y="0"/>
               <wp:positionH relativeFrom="page">
                 <wp:posOffset>-360045</wp:posOffset>
@@ -10578,6 +12247,354 @@
     <w:pPr>
       <w:pStyle w:val="En-tte"/>
     </w:pPr>
+    <w:r>
+      <w:rPr>
+        <w:noProof/>
+      </w:rPr>
+      <mc:AlternateContent>
+        <mc:Choice Requires="wps">
+          <w:drawing>
+            <wp:anchor distT="0" distB="0" distL="114300" distR="114300" simplePos="0" relativeHeight="251700224" behindDoc="0" locked="0" layoutInCell="1" allowOverlap="1" wp14:anchorId="7EAF7E78" wp14:editId="2D93C34C">
+              <wp:simplePos x="0" y="0"/>
+              <wp:positionH relativeFrom="page">
+                <wp:align>right</wp:align>
+              </wp:positionH>
+              <wp:positionV relativeFrom="paragraph">
+                <wp:posOffset>3152609</wp:posOffset>
+              </wp:positionV>
+              <wp:extent cx="7254240" cy="720000"/>
+              <wp:effectExtent l="0" t="0" r="0" b="0"/>
+              <wp:wrapNone/>
+              <wp:docPr id="25" name="Zone de texte 25"/>
+              <wp:cNvGraphicFramePr/>
+              <a:graphic xmlns:a="http://schemas.openxmlformats.org/drawingml/2006/main">
+                <a:graphicData uri="http://schemas.microsoft.com/office/word/2010/wordprocessingShape">
+                  <wps:wsp>
+                    <wps:cNvSpPr txBox="1"/>
+                    <wps:spPr>
+                      <a:xfrm>
+                        <a:off x="0" y="0"/>
+                        <a:ext cx="7254240" cy="720000"/>
+                      </a:xfrm>
+                      <a:prstGeom prst="rect">
+                        <a:avLst/>
+                      </a:prstGeom>
+                      <a:noFill/>
+                      <a:ln w="38100">
+                        <a:noFill/>
+                      </a:ln>
+                      <a:effectLst/>
+                    </wps:spPr>
+                    <wps:style>
+                      <a:lnRef idx="0">
+                        <a:schemeClr val="accent1"/>
+                      </a:lnRef>
+                      <a:fillRef idx="0">
+                        <a:schemeClr val="accent1"/>
+                      </a:fillRef>
+                      <a:effectRef idx="0">
+                        <a:schemeClr val="accent1"/>
+                      </a:effectRef>
+                      <a:fontRef idx="minor">
+                        <a:schemeClr val="dk1"/>
+                      </a:fontRef>
+                    </wps:style>
+                    <wps:txbx>
+                      <w:txbxContent>
+                        <w:p>
+                          <w:pPr>
+                            <w:rPr>
+                              <w:b/>
+                              <w:sz w:val="44"/>
+                              <w:szCs w:val="44"/>
+                              <w:lang w:val="en-GB"/>
+                            </w:rPr>
+                          </w:pPr>
+                          <w:r>
+                            <w:rPr>
+                              <w:b/>
+                              <w:sz w:val="44"/>
+                              <w:szCs w:val="44"/>
+                              <w:lang w:val="en-GB"/>
+                            </w:rPr>
+                            <w:t>Part 2</w:t>
+                          </w:r>
+                        </w:p>
+                      </w:txbxContent>
+                    </wps:txbx>
+                    <wps:bodyPr rot="0" spcFirstLastPara="0" vertOverflow="overflow" horzOverflow="overflow" vert="horz" wrap="square" lIns="91440" tIns="45720" rIns="91440" bIns="45720" numCol="1" spcCol="0" rtlCol="0" fromWordArt="0" anchor="b" anchorCtr="0" forceAA="0" compatLnSpc="1">
+                      <a:prstTxWarp prst="textNoShape">
+                        <a:avLst/>
+                      </a:prstTxWarp>
+                      <a:noAutofit/>
+                    </wps:bodyPr>
+                  </wps:wsp>
+                </a:graphicData>
+              </a:graphic>
+              <wp14:sizeRelH relativeFrom="margin">
+                <wp14:pctWidth>0</wp14:pctWidth>
+              </wp14:sizeRelH>
+              <wp14:sizeRelV relativeFrom="margin">
+                <wp14:pctHeight>0</wp14:pctHeight>
+              </wp14:sizeRelV>
+            </wp:anchor>
+          </w:drawing>
+        </mc:Choice>
+        <mc:Fallback>
+          <w:pict>
+            <v:shapetype w14:anchorId="7EAF7E78" id="_x0000_t202" coordsize="21600,21600" o:spt="202" path="m,l,21600r21600,l21600,xe">
+              <v:stroke joinstyle="miter"/>
+              <v:path gradientshapeok="t" o:connecttype="rect"/>
+            </v:shapetype>
+            <v:shape id="Zone de texte 25" o:spid="_x0000_s1026" type="#_x0000_t202" style="position:absolute;left:0;text-align:left;margin-left:520pt;margin-top:248.25pt;width:571.2pt;height:56.7pt;z-index:251700224;visibility:visible;mso-wrap-style:square;mso-width-percent:0;mso-height-percent:0;mso-wrap-distance-left:9pt;mso-wrap-distance-top:0;mso-wrap-distance-right:9pt;mso-wrap-distance-bottom:0;mso-position-horizontal:right;mso-position-horizontal-relative:page;mso-position-vertical:absolute;mso-position-vertical-relative:text;mso-width-percent:0;mso-height-percent:0;mso-width-relative:margin;mso-height-relative:margin;v-text-anchor:bottom" o:gfxdata="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" filled="f" stroked="f" strokeweight="3pt">
+              <v:textbox>
+                <w:txbxContent>
+                  <w:p>
+                    <w:pPr>
+                      <w:rPr>
+                        <w:b/>
+                        <w:sz w:val="44"/>
+                        <w:szCs w:val="44"/>
+                        <w:lang w:val="en-GB"/>
+                      </w:rPr>
+                    </w:pPr>
+                    <w:r>
+                      <w:rPr>
+                        <w:b/>
+                        <w:sz w:val="44"/>
+                        <w:szCs w:val="44"/>
+                        <w:lang w:val="en-GB"/>
+                      </w:rPr>
+                      <w:t>Part 2</w:t>
+                    </w:r>
+                  </w:p>
+                </w:txbxContent>
+              </v:textbox>
+              <w10:wrap anchorx="page"/>
+            </v:shape>
+          </w:pict>
+        </mc:Fallback>
+      </mc:AlternateContent>
+    </w:r>
+    <w:r>
+      <w:rPr>
+        <w:noProof/>
+      </w:rPr>
+      <mc:AlternateContent>
+        <mc:Choice Requires="wps">
+          <w:drawing>
+            <wp:anchor distT="0" distB="0" distL="114300" distR="114300" simplePos="0" relativeHeight="251699711" behindDoc="0" locked="0" layoutInCell="1" allowOverlap="1" wp14:anchorId="6D48EA0C" wp14:editId="2147CC3E">
+              <wp:simplePos x="0" y="0"/>
+              <wp:positionH relativeFrom="page">
+                <wp:align>right</wp:align>
+              </wp:positionH>
+              <wp:positionV relativeFrom="paragraph">
+                <wp:posOffset>3152140</wp:posOffset>
+              </wp:positionV>
+              <wp:extent cx="7533199" cy="720000"/>
+              <wp:effectExtent l="0" t="0" r="10795" b="23495"/>
+              <wp:wrapNone/>
+              <wp:docPr id="27" name="Rectangle 27"/>
+              <wp:cNvGraphicFramePr/>
+              <a:graphic xmlns:a="http://schemas.openxmlformats.org/drawingml/2006/main">
+                <a:graphicData uri="http://schemas.microsoft.com/office/word/2010/wordprocessingShape">
+                  <wps:wsp>
+                    <wps:cNvSpPr/>
+                    <wps:spPr>
+                      <a:xfrm>
+                        <a:off x="0" y="0"/>
+                        <a:ext cx="7533199" cy="720000"/>
+                      </a:xfrm>
+                      <a:prstGeom prst="rect">
+                        <a:avLst/>
+                      </a:prstGeom>
+                      <a:solidFill>
+                        <a:schemeClr val="bg1"/>
+                      </a:solidFill>
+                      <a:ln>
+                        <a:solidFill>
+                          <a:schemeClr val="bg1"/>
+                        </a:solidFill>
+                      </a:ln>
+                    </wps:spPr>
+                    <wps:style>
+                      <a:lnRef idx="2">
+                        <a:schemeClr val="accent1">
+                          <a:shade val="50000"/>
+                        </a:schemeClr>
+                      </a:lnRef>
+                      <a:fillRef idx="1">
+                        <a:schemeClr val="accent1"/>
+                      </a:fillRef>
+                      <a:effectRef idx="0">
+                        <a:schemeClr val="accent1"/>
+                      </a:effectRef>
+                      <a:fontRef idx="minor">
+                        <a:schemeClr val="lt1"/>
+                      </a:fontRef>
+                    </wps:style>
+                    <wps:bodyPr rot="0" spcFirstLastPara="0" vertOverflow="overflow" horzOverflow="overflow" vert="horz" wrap="square" lIns="91440" tIns="45720" rIns="91440" bIns="45720" numCol="1" spcCol="0" rtlCol="0" fromWordArt="0" anchor="ctr" anchorCtr="0" forceAA="0" compatLnSpc="1">
+                      <a:prstTxWarp prst="textNoShape">
+                        <a:avLst/>
+                      </a:prstTxWarp>
+                      <a:noAutofit/>
+                    </wps:bodyPr>
+                  </wps:wsp>
+                </a:graphicData>
+              </a:graphic>
+              <wp14:sizeRelH relativeFrom="margin">
+                <wp14:pctWidth>0</wp14:pctWidth>
+              </wp14:sizeRelH>
+              <wp14:sizeRelV relativeFrom="margin">
+                <wp14:pctHeight>0</wp14:pctHeight>
+              </wp14:sizeRelV>
+            </wp:anchor>
+          </w:drawing>
+        </mc:Choice>
+        <mc:Fallback>
+          <w:pict>
+            <v:rect w14:anchorId="65155C4E" id="Rectangle 27" o:spid="_x0000_s1026" style="position:absolute;margin-left:541.95pt;margin-top:248.2pt;width:593.15pt;height:56.7pt;z-index:251699711;visibility:visible;mso-wrap-style:square;mso-width-percent:0;mso-height-percent:0;mso-wrap-distance-left:9pt;mso-wrap-distance-top:0;mso-wrap-distance-right:9pt;mso-wrap-distance-bottom:0;mso-position-horizontal:right;mso-position-horizontal-relative:page;mso-position-vertical:absolute;mso-position-vertical-relative:text;mso-width-percent:0;mso-height-percent:0;mso-width-relative:margin;mso-height-relative:margin;v-text-anchor:middle" o:gfxdata="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" fillcolor="white [3212]" strokecolor="white [3212]" strokeweight="1pt">
+              <w10:wrap anchorx="page"/>
+            </v:rect>
+          </w:pict>
+        </mc:Fallback>
+      </mc:AlternateContent>
+    </w:r>
+    <w:r>
+      <w:rPr>
+        <w:noProof/>
+      </w:rPr>
+      <mc:AlternateContent>
+        <mc:Choice Requires="wps">
+          <w:drawing>
+            <wp:anchor distT="0" distB="0" distL="114300" distR="114300" simplePos="0" relativeHeight="251701248" behindDoc="0" locked="0" layoutInCell="1" allowOverlap="1" wp14:anchorId="2A7D772D" wp14:editId="2A51B5AB">
+              <wp:simplePos x="0" y="0"/>
+              <wp:positionH relativeFrom="page">
+                <wp:align>right</wp:align>
+              </wp:positionH>
+              <wp:positionV relativeFrom="paragraph">
+                <wp:posOffset>3911186</wp:posOffset>
+              </wp:positionV>
+              <wp:extent cx="7593247" cy="0"/>
+              <wp:effectExtent l="0" t="19050" r="46355" b="38100"/>
+              <wp:wrapNone/>
+              <wp:docPr id="26" name="Connecteur droit 26"/>
+              <wp:cNvGraphicFramePr/>
+              <a:graphic xmlns:a="http://schemas.openxmlformats.org/drawingml/2006/main">
+                <a:graphicData uri="http://schemas.microsoft.com/office/word/2010/wordprocessingShape">
+                  <wps:wsp>
+                    <wps:cNvCnPr/>
+                    <wps:spPr>
+                      <a:xfrm flipV="1">
+                        <a:off x="0" y="0"/>
+                        <a:ext cx="7593247" cy="0"/>
+                      </a:xfrm>
+                      <a:prstGeom prst="line">
+                        <a:avLst/>
+                      </a:prstGeom>
+                      <a:ln w="63500"/>
+                    </wps:spPr>
+                    <wps:style>
+                      <a:lnRef idx="1">
+                        <a:schemeClr val="accent1"/>
+                      </a:lnRef>
+                      <a:fillRef idx="0">
+                        <a:schemeClr val="accent1"/>
+                      </a:fillRef>
+                      <a:effectRef idx="0">
+                        <a:schemeClr val="accent1"/>
+                      </a:effectRef>
+                      <a:fontRef idx="minor">
+                        <a:schemeClr val="tx1"/>
+                      </a:fontRef>
+                    </wps:style>
+                    <wps:bodyPr/>
+                  </wps:wsp>
+                </a:graphicData>
+              </a:graphic>
+              <wp14:sizeRelH relativeFrom="margin">
+                <wp14:pctWidth>0</wp14:pctWidth>
+              </wp14:sizeRelH>
+              <wp14:sizeRelV relativeFrom="margin">
+                <wp14:pctHeight>0</wp14:pctHeight>
+              </wp14:sizeRelV>
+            </wp:anchor>
+          </w:drawing>
+        </mc:Choice>
+        <mc:Fallback>
+          <w:pict>
+            <v:line w14:anchorId="2D270F1E" id="Connecteur droit 26" o:spid="_x0000_s1026" style="position:absolute;flip:y;z-index:251701248;visibility:visible;mso-wrap-style:square;mso-width-percent:0;mso-height-percent:0;mso-wrap-distance-left:9pt;mso-wrap-distance-top:0;mso-wrap-distance-right:9pt;mso-wrap-distance-bottom:0;mso-position-horizontal:right;mso-position-horizontal-relative:page;mso-position-vertical:absolute;mso-position-vertical-relative:text;mso-width-percent:0;mso-height-percent:0;mso-width-relative:margin;mso-height-relative:margin" from="546.7pt,307.95pt" to="1144.6pt,307.95pt" o:gfxdata="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" strokecolor="#060 [3204]" strokeweight="5pt">
+              <v:stroke joinstyle="miter"/>
+              <w10:wrap anchorx="page"/>
+            </v:line>
+          </w:pict>
+        </mc:Fallback>
+      </mc:AlternateContent>
+    </w:r>
+    <w:r>
+      <w:drawing>
+        <wp:anchor distT="0" distB="0" distL="114300" distR="114300" simplePos="0" relativeHeight="251699200" behindDoc="0" locked="0" layoutInCell="1" allowOverlap="1" wp14:anchorId="7BEC400F" wp14:editId="31626A60">
+          <wp:simplePos x="0" y="0"/>
+          <wp:positionH relativeFrom="page">
+            <wp:align>center</wp:align>
+          </wp:positionH>
+          <wp:positionV relativeFrom="paragraph">
+            <wp:posOffset>-676137</wp:posOffset>
+          </wp:positionV>
+          <wp:extent cx="9591040" cy="4859655"/>
+          <wp:effectExtent l="0" t="0" r="0" b="0"/>
+          <wp:wrapTopAndBottom/>
+          <wp:docPr id="9" name="Image 9"/>
+          <wp:cNvGraphicFramePr>
+            <a:graphicFrameLocks xmlns:a="http://schemas.openxmlformats.org/drawingml/2006/main" noChangeAspect="1"/>
+          </wp:cNvGraphicFramePr>
+          <a:graphic xmlns:a="http://schemas.openxmlformats.org/drawingml/2006/main">
+            <a:graphicData uri="http://schemas.openxmlformats.org/drawingml/2006/picture">
+              <pic:pic xmlns:pic="http://schemas.openxmlformats.org/drawingml/2006/picture">
+                <pic:nvPicPr>
+                  <pic:cNvPr id="3" name="fu.jpg"/>
+                  <pic:cNvPicPr/>
+                </pic:nvPicPr>
+                <pic:blipFill>
+                  <a:blip r:embed="rId1">
+                    <a:duotone>
+                      <a:schemeClr val="accent3">
+                        <a:shade val="45000"/>
+                        <a:satMod val="135000"/>
+                      </a:schemeClr>
+                      <a:prstClr val="white"/>
+                    </a:duotone>
+                    <a:extLst>
+                      <a:ext uri="{28A0092B-C50C-407E-A947-70E740481C1C}">
+                        <a14:useLocalDpi xmlns:a14="http://schemas.microsoft.com/office/drawing/2010/main" val="0"/>
+                      </a:ext>
+                    </a:extLst>
+                  </a:blip>
+                  <a:stretch>
+                    <a:fillRect/>
+                  </a:stretch>
+                </pic:blipFill>
+                <pic:spPr>
+                  <a:xfrm>
+                    <a:off x="0" y="0"/>
+                    <a:ext cx="9591040" cy="4859655"/>
+                  </a:xfrm>
+                  <a:prstGeom prst="rect">
+                    <a:avLst/>
+                  </a:prstGeom>
+                </pic:spPr>
+              </pic:pic>
+            </a:graphicData>
+          </a:graphic>
+          <wp14:sizeRelH relativeFrom="page">
+            <wp14:pctWidth>0</wp14:pctWidth>
+          </wp14:sizeRelH>
+          <wp14:sizeRelV relativeFrom="page">
+            <wp14:pctHeight>0</wp14:pctHeight>
+          </wp14:sizeRelV>
+        </wp:anchor>
+      </w:drawing>
+    </w:r>
   </w:p>
 </w:hdr>
 </file>
@@ -10588,7 +12605,6 @@
     <w:tblPr>
       <w:tblStyle w:val="Grilledutableau"/>
       <w:tblW w:w="9070" w:type="dxa"/>
-      <w:jc w:val="right"/>
       <w:tblBorders>
         <w:top w:val="none" w:sz="0" w:space="0" w:color="auto"/>
         <w:left w:val="none" w:sz="0" w:space="0" w:color="auto"/>
@@ -10608,7 +12624,6 @@
       <w:trPr>
         <w:cnfStyle w:val="100000000000" w:firstRow="1" w:lastRow="0" w:firstColumn="0" w:lastColumn="0" w:oddVBand="0" w:evenVBand="0" w:oddHBand="0" w:evenHBand="0" w:firstRowFirstColumn="0" w:firstRowLastColumn="0" w:lastRowFirstColumn="0" w:lastRowLastColumn="0"/>
         <w:trHeight w:hRule="exact" w:val="737"/>
-        <w:jc w:val="right"/>
       </w:trPr>
       <w:tc>
         <w:tcPr>
@@ -10651,7 +12666,7 @@
               <w:color w:val="FFFFFF" w:themeColor="background1"/>
             </w:rPr>
             <w:drawing>
-              <wp:anchor distT="0" distB="0" distL="114300" distR="114300" simplePos="0" relativeHeight="251695104" behindDoc="1" locked="0" layoutInCell="1" allowOverlap="1" wp14:anchorId="1ED3EE29" wp14:editId="43646AD8">
+              <wp:anchor distT="0" distB="0" distL="114300" distR="114300" simplePos="0" relativeHeight="251695104" behindDoc="1" locked="0" layoutInCell="1" allowOverlap="1" wp14:anchorId="5A7149BE" wp14:editId="4726F17D">
                 <wp:simplePos x="0" y="0"/>
                 <wp:positionH relativeFrom="column">
                   <wp:posOffset>500380</wp:posOffset>
@@ -10735,7 +12750,7 @@
       <mc:AlternateContent>
         <mc:Choice Requires="wps">
           <w:drawing>
-            <wp:anchor distT="0" distB="0" distL="114300" distR="114300" simplePos="0" relativeHeight="251665408" behindDoc="1" locked="0" layoutInCell="1" allowOverlap="1" wp14:anchorId="20263244" wp14:editId="746326E7">
+            <wp:anchor distT="0" distB="0" distL="114300" distR="114300" simplePos="0" relativeHeight="251665408" behindDoc="1" locked="0" layoutInCell="1" allowOverlap="1" wp14:anchorId="3C0B1EBA" wp14:editId="11A6A901">
               <wp:simplePos x="0" y="0"/>
               <wp:positionH relativeFrom="page">
                 <wp:posOffset>-88900</wp:posOffset>
@@ -11021,16 +13036,19 @@
   <w:abstractNum w:abstractNumId="2">
     <w:nsid w:val="7CDB2748"/>
     <w:multiLevelType w:val="multilevel"/>
-    <w:tmpl w:val="040C0025"/>
+    <w:tmpl w:val="32BA99C0"/>
     <w:lvl w:ilvl="0">
       <w:start w:val="1"/>
       <w:numFmt w:val="decimal"/>
       <w:pStyle w:val="Titre1"/>
-      <w:lvlText w:val="%1"/>
+      <w:lvlText w:val="%1."/>
       <w:lvlJc w:val="left"/>
       <w:pPr>
-        <w:ind w:left="432" w:hanging="432"/>
+        <w:ind w:left="360" w:hanging="360"/>
       </w:pPr>
+      <w:rPr>
+        <w:rFonts w:hint="default"/>
+      </w:rPr>
     </w:lvl>
     <w:lvl w:ilvl="1">
       <w:start w:val="1"/>
@@ -11530,7 +13548,7 @@
     <w:link w:val="Titre1Car"/>
     <w:uiPriority w:val="9"/>
     <w:qFormat/>
-    <w:rsid w:val="002335AD"/>
+    <w:rsid w:val="00E67D61"/>
     <w:pPr>
       <w:keepNext/>
       <w:keepLines/>
@@ -11538,7 +13556,7 @@
         <w:numId w:val="3"/>
       </w:numPr>
       <w:pBdr>
-        <w:bottom w:val="single" w:sz="4" w:space="1" w:color="404040" w:themeColor="text1" w:themeTint="BF"/>
+        <w:bottom w:val="single" w:sz="4" w:space="1" w:color="auto"/>
       </w:pBdr>
       <w:spacing w:before="360" w:after="120"/>
       <w:outlineLvl w:val="0"/>
@@ -11584,7 +13602,6 @@
     <w:next w:val="Normal"/>
     <w:link w:val="Titre3Car"/>
     <w:uiPriority w:val="9"/>
-    <w:semiHidden/>
     <w:unhideWhenUsed/>
     <w:qFormat/>
     <w:rsid w:val="005C0A9F"/>
@@ -11611,7 +13628,6 @@
     <w:next w:val="Normal"/>
     <w:link w:val="Titre4Car"/>
     <w:uiPriority w:val="9"/>
-    <w:semiHidden/>
     <w:unhideWhenUsed/>
     <w:qFormat/>
     <w:rsid w:val="005C0A9F"/>
@@ -11949,7 +13965,7 @@
     <w:basedOn w:val="Policepardfaut"/>
     <w:link w:val="Titre1"/>
     <w:uiPriority w:val="9"/>
-    <w:rsid w:val="002335AD"/>
+    <w:rsid w:val="00E67D61"/>
     <w:rPr>
       <w:rFonts w:asciiTheme="majorHAnsi" w:eastAsiaTheme="majorEastAsia" w:hAnsiTheme="majorHAnsi" w:cstheme="majorBidi"/>
       <w:b/>
@@ -12018,7 +14034,6 @@
     <w:basedOn w:val="Policepardfaut"/>
     <w:link w:val="Titre3"/>
     <w:uiPriority w:val="9"/>
-    <w:semiHidden/>
     <w:rsid w:val="005C0A9F"/>
     <w:rPr>
       <w:rFonts w:asciiTheme="majorHAnsi" w:eastAsiaTheme="majorEastAsia" w:hAnsiTheme="majorHAnsi" w:cstheme="majorBidi"/>
@@ -12032,7 +14047,6 @@
     <w:basedOn w:val="Policepardfaut"/>
     <w:link w:val="Titre4"/>
     <w:uiPriority w:val="9"/>
-    <w:semiHidden/>
     <w:rsid w:val="005C0A9F"/>
     <w:rPr>
       <w:rFonts w:asciiTheme="majorHAnsi" w:eastAsiaTheme="majorEastAsia" w:hAnsiTheme="majorHAnsi" w:cstheme="majorBidi"/>
@@ -12234,6 +14248,19 @@
       <w:sz w:val="36"/>
     </w:rPr>
   </w:style>
+  <w:style w:type="paragraph" w:styleId="TM3">
+    <w:name w:val="toc 3"/>
+    <w:basedOn w:val="Normal"/>
+    <w:next w:val="Normal"/>
+    <w:autoRedefine/>
+    <w:uiPriority w:val="39"/>
+    <w:unhideWhenUsed/>
+    <w:rsid w:val="00204115"/>
+    <w:pPr>
+      <w:spacing w:after="100"/>
+      <w:ind w:left="440"/>
+    </w:pPr>
+  </w:style>
 </w:styles>
 </file>
 
@@ -12375,6 +14402,8 @@
   </w:compat>
   <w:rsids>
     <w:rsidRoot w:val="006422BA"/>
+    <w:rsid w:val="00001E4E"/>
+    <w:rsid w:val="0030511D"/>
     <w:rsid w:val="006422BA"/>
     <w:rsid w:val="00780239"/>
     <w:rsid w:val="00793958"/>
@@ -13158,7 +15187,7 @@
 </file>
 
 <file path=customXml/itemProps2.xml><?xml version="1.0" encoding="utf-8"?>
-<ds:datastoreItem xmlns:ds="http://schemas.openxmlformats.org/officeDocument/2006/customXml" ds:itemID="{FB65F95D-8FA5-48CF-A260-B73BCA7A19E7}">
+<ds:datastoreItem xmlns:ds="http://schemas.openxmlformats.org/officeDocument/2006/customXml" ds:itemID="{B23B3C3A-2BD0-4913-97FF-1ACB009D505A}">
   <ds:schemaRefs>
     <ds:schemaRef ds:uri="http://schemas.openxmlformats.org/officeDocument/2006/bibliography"/>
   </ds:schemaRefs>

</xml_diff>

<commit_message>
changed to new colors
</commit_message>
<xml_diff>
--- a/Project/Report/ReportLayout.docx
+++ b/Project/Report/ReportLayout.docx
@@ -6,13 +6,74 @@
       <w:bookmarkStart w:id="0" w:name="_Toc417578103"/>
       <w:r>
         <w:rPr>
+          <w:noProof/>
+          <w:lang w:val="en-US"/>
+        </w:rPr>
+        <w:drawing>
+          <wp:anchor distT="0" distB="0" distL="114300" distR="114300" simplePos="0" relativeHeight="251663360" behindDoc="0" locked="0" layoutInCell="1" allowOverlap="1" wp14:anchorId="02160A3E" wp14:editId="2293A300">
+            <wp:simplePos x="0" y="0"/>
+            <wp:positionH relativeFrom="margin">
+              <wp:align>right</wp:align>
+            </wp:positionH>
+            <wp:positionV relativeFrom="paragraph">
+              <wp:posOffset>-63500</wp:posOffset>
+            </wp:positionV>
+            <wp:extent cx="2472690" cy="1188085"/>
+            <wp:effectExtent l="0" t="0" r="3810" b="0"/>
+            <wp:wrapNone/>
+            <wp:docPr id="12" name="Picture 20"/>
+            <wp:cNvGraphicFramePr>
+              <a:graphicFrameLocks xmlns:a="http://schemas.openxmlformats.org/drawingml/2006/main" noChangeAspect="1"/>
+            </wp:cNvGraphicFramePr>
+            <a:graphic xmlns:a="http://schemas.openxmlformats.org/drawingml/2006/main">
+              <a:graphicData uri="http://schemas.openxmlformats.org/drawingml/2006/picture">
+                <pic:pic xmlns:pic="http://schemas.openxmlformats.org/drawingml/2006/picture">
+                  <pic:nvPicPr>
+                    <pic:cNvPr id="2" name="Logo slimm.png"/>
+                    <pic:cNvPicPr/>
+                  </pic:nvPicPr>
+                  <pic:blipFill>
+                    <a:blip r:embed="rId9" cstate="print">
+                      <a:extLst>
+                        <a:ext uri="{28A0092B-C50C-407E-A947-70E740481C1C}">
+                          <a14:useLocalDpi xmlns:a14="http://schemas.microsoft.com/office/drawing/2010/main" val="0"/>
+                        </a:ext>
+                      </a:extLst>
+                    </a:blip>
+                    <a:stretch>
+                      <a:fillRect/>
+                    </a:stretch>
+                  </pic:blipFill>
+                  <pic:spPr>
+                    <a:xfrm>
+                      <a:off x="0" y="0"/>
+                      <a:ext cx="2472839" cy="1188671"/>
+                    </a:xfrm>
+                    <a:prstGeom prst="rect">
+                      <a:avLst/>
+                    </a:prstGeom>
+                  </pic:spPr>
+                </pic:pic>
+              </a:graphicData>
+            </a:graphic>
+            <wp14:sizeRelH relativeFrom="page">
+              <wp14:pctWidth>0</wp14:pctWidth>
+            </wp14:sizeRelH>
+            <wp14:sizeRelV relativeFrom="page">
+              <wp14:pctHeight>0</wp14:pctHeight>
+            </wp14:sizeRelV>
+          </wp:anchor>
+        </w:drawing>
+      </w:r>
+      <w:r>
+        <w:rPr>
           <w:b/>
           <w:bCs/>
           <w:noProof/>
-          <w:lang w:val="de-DE"/>
+          <w:lang w:val="en-US"/>
         </w:rPr>
         <w:drawing>
-          <wp:anchor distT="0" distB="0" distL="114300" distR="114300" simplePos="0" relativeHeight="251664384" behindDoc="1" locked="0" layoutInCell="1" allowOverlap="1" wp14:anchorId="78039BB6" wp14:editId="3D797CBE">
+          <wp:anchor distT="0" distB="0" distL="114300" distR="114300" simplePos="0" relativeHeight="251664384" behindDoc="1" locked="0" layoutInCell="1" allowOverlap="1" wp14:anchorId="6DB4F1EC" wp14:editId="51B1DD13">
             <wp:simplePos x="0" y="0"/>
             <wp:positionH relativeFrom="margin">
               <wp:posOffset>-900430</wp:posOffset>
@@ -35,7 +96,7 @@
                     <pic:cNvPicPr/>
                   </pic:nvPicPr>
                   <pic:blipFill>
-                    <a:blip r:embed="rId9" cstate="print">
+                    <a:blip r:embed="rId10" cstate="print">
                       <a:extLst>
                         <a:ext uri="{28A0092B-C50C-407E-A947-70E740481C1C}">
                           <a14:useLocalDpi xmlns:a14="http://schemas.microsoft.com/office/drawing/2010/main"/>
@@ -69,78 +130,10 @@
       </w:r>
       <w:r>
         <w:rPr>
-          <w:noProof/>
-          <w:lang w:val="de-DE"/>
-        </w:rPr>
-        <w:drawing>
-          <wp:anchor distT="0" distB="0" distL="114300" distR="114300" simplePos="0" relativeHeight="251663360" behindDoc="0" locked="0" layoutInCell="1" allowOverlap="1" wp14:anchorId="28D457AB" wp14:editId="7533F783">
-            <wp:simplePos x="0" y="0"/>
-            <wp:positionH relativeFrom="margin">
-              <wp:align>right</wp:align>
-            </wp:positionH>
-            <wp:positionV relativeFrom="paragraph">
-              <wp:posOffset>-63500</wp:posOffset>
-            </wp:positionV>
-            <wp:extent cx="2472839" cy="1188812"/>
-            <wp:effectExtent l="0" t="0" r="3810" b="0"/>
-            <wp:wrapNone/>
-            <wp:docPr id="12" name="Picture 20"/>
-            <wp:cNvGraphicFramePr>
-              <a:graphicFrameLocks xmlns:a="http://schemas.openxmlformats.org/drawingml/2006/main" noChangeAspect="1"/>
-            </wp:cNvGraphicFramePr>
-            <a:graphic xmlns:a="http://schemas.openxmlformats.org/drawingml/2006/main">
-              <a:graphicData uri="http://schemas.openxmlformats.org/drawingml/2006/picture">
-                <pic:pic xmlns:pic="http://schemas.openxmlformats.org/drawingml/2006/picture">
-                  <pic:nvPicPr>
-                    <pic:cNvPr id="2" name="Logo slimm.png"/>
-                    <pic:cNvPicPr/>
-                  </pic:nvPicPr>
-                  <pic:blipFill>
-                    <a:blip r:embed="rId10" cstate="print">
-                      <a:duotone>
-                        <a:schemeClr val="accent1">
-                          <a:shade val="45000"/>
-                          <a:satMod val="135000"/>
-                        </a:schemeClr>
-                        <a:prstClr val="white"/>
-                      </a:duotone>
-                      <a:extLst>
-                        <a:ext uri="{28A0092B-C50C-407E-A947-70E740481C1C}">
-                          <a14:useLocalDpi xmlns:a14="http://schemas.microsoft.com/office/drawing/2010/main" val="0"/>
-                        </a:ext>
-                      </a:extLst>
-                    </a:blip>
-                    <a:stretch>
-                      <a:fillRect/>
-                    </a:stretch>
-                  </pic:blipFill>
-                  <pic:spPr>
-                    <a:xfrm>
-                      <a:off x="0" y="0"/>
-                      <a:ext cx="2472839" cy="1188812"/>
-                    </a:xfrm>
-                    <a:prstGeom prst="rect">
-                      <a:avLst/>
-                    </a:prstGeom>
-                  </pic:spPr>
-                </pic:pic>
-              </a:graphicData>
-            </a:graphic>
-            <wp14:sizeRelH relativeFrom="page">
-              <wp14:pctWidth>0</wp14:pctWidth>
-            </wp14:sizeRelH>
-            <wp14:sizeRelV relativeFrom="page">
-              <wp14:pctHeight>0</wp14:pctHeight>
-            </wp14:sizeRelV>
-          </wp:anchor>
-        </w:drawing>
-      </w:r>
-      <w:r>
-        <w:rPr>
           <w:b/>
           <w:bCs/>
           <w:noProof/>
-          <w:lang w:val="de-DE"/>
+          <w:lang w:val="en-US"/>
         </w:rPr>
         <mc:AlternateContent>
           <mc:Choice Requires="wps">
@@ -210,7 +203,7 @@
           </mc:Choice>
           <mc:Fallback>
             <w:pict>
-              <v:rect w14:anchorId="55BD50B1" id="Rectangle 16" o:spid="_x0000_s1026" style="position:absolute;margin-left:562pt;margin-top:-14pt;width:613.2pt;height:111.7pt;z-index:251661312;visibility:visible;mso-wrap-style:square;mso-height-percent:0;mso-wrap-distance-left:9pt;mso-wrap-distance-top:0;mso-wrap-distance-right:9pt;mso-wrap-distance-bottom:0;mso-position-horizontal:right;mso-position-horizontal-relative:page;mso-position-vertical:absolute;mso-position-vertical-relative:text;mso-height-percent:0;mso-height-relative:margin;v-text-anchor:top" o:gfxdata="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" fillcolor="white [3212]" stroked="f" strokeweight="1pt">
+              <v:rect w14:anchorId="167C3FE1" id="Rectangle 16" o:spid="_x0000_s1026" style="position:absolute;margin-left:562pt;margin-top:-14pt;width:613.2pt;height:111.7pt;z-index:251661312;visibility:visible;mso-wrap-style:square;mso-height-percent:0;mso-wrap-distance-left:9pt;mso-wrap-distance-top:0;mso-wrap-distance-right:9pt;mso-wrap-distance-bottom:0;mso-position-horizontal:right;mso-position-horizontal-relative:page;mso-position-vertical:absolute;mso-position-vertical-relative:text;mso-height-percent:0;mso-height-relative:margin;v-text-anchor:top" o:gfxdata="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" fillcolor="white [3212]" stroked="f" strokeweight="1pt">
                 <w10:wrap anchorx="page"/>
               </v:rect>
             </w:pict>
@@ -251,7 +244,7 @@
         <w:sdt>
           <w:sdtPr>
             <w:rPr>
-              <w:color w:val="595959" w:themeColor="text2"/>
+              <w:color w:val="646464" w:themeColor="text2"/>
               <w:sz w:val="80"/>
               <w:szCs w:val="80"/>
             </w:rPr>
@@ -282,13 +275,13 @@
                 <w:pPr>
                   <w:jc w:val="left"/>
                   <w:rPr>
-                    <w:color w:val="595959" w:themeColor="text2"/>
+                    <w:color w:val="646464" w:themeColor="text2"/>
                     <w:sz w:val="144"/>
                   </w:rPr>
                 </w:pPr>
                 <w:r>
                   <w:rPr>
-                    <w:color w:val="595959" w:themeColor="text2"/>
+                    <w:color w:val="646464" w:themeColor="text2"/>
                     <w:sz w:val="80"/>
                     <w:szCs w:val="80"/>
                   </w:rPr>
@@ -303,7 +296,7 @@
         <w:sdt>
           <w:sdtPr>
             <w:rPr>
-              <w:color w:val="595959" w:themeColor="text2"/>
+              <w:color w:val="646464" w:themeColor="text2"/>
               <w:sz w:val="80"/>
               <w:szCs w:val="80"/>
             </w:rPr>
@@ -338,12 +331,12 @@
               <w:p>
                 <w:pPr>
                   <w:rPr>
-                    <w:color w:val="595959" w:themeColor="text2"/>
+                    <w:color w:val="646464" w:themeColor="text2"/>
                   </w:rPr>
                 </w:pPr>
                 <w:r>
                   <w:rPr>
-                    <w:color w:val="595959" w:themeColor="text2"/>
+                    <w:color w:val="646464" w:themeColor="text2"/>
                     <w:sz w:val="80"/>
                     <w:szCs w:val="80"/>
                     <w:lang w:val="fr-FR"/>
@@ -363,7 +356,7 @@
           <w:b/>
           <w:bCs/>
           <w:noProof/>
-          <w:lang w:val="de-DE"/>
+          <w:lang w:val="en-US"/>
         </w:rPr>
         <mc:AlternateContent>
           <mc:Choice Requires="wps">
@@ -433,7 +426,7 @@
           </mc:Choice>
           <mc:Fallback>
             <w:pict>
-              <v:rect w14:anchorId="02056DBE" id="Rectangle 59" o:spid="_x0000_s1026" style="position:absolute;margin-left:0;margin-top:90.5pt;width:613.2pt;height:166.5pt;z-index:-251651072;visibility:visible;mso-wrap-style:square;mso-height-percent:0;mso-wrap-distance-left:9pt;mso-wrap-distance-top:0;mso-wrap-distance-right:9pt;mso-wrap-distance-bottom:0;mso-position-horizontal:absolute;mso-position-horizontal-relative:page;mso-position-vertical:absolute;mso-position-vertical-relative:text;mso-height-percent:0;mso-height-relative:margin;v-text-anchor:top" o:gfxdata="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" fillcolor="white [3212]" stroked="f" strokeweight="1pt">
+              <v:rect w14:anchorId="48D7D01C" id="Rectangle 59" o:spid="_x0000_s1026" style="position:absolute;margin-left:0;margin-top:90.5pt;width:613.2pt;height:166.5pt;z-index:-251651072;visibility:visible;mso-wrap-style:square;mso-height-percent:0;mso-wrap-distance-left:9pt;mso-wrap-distance-top:0;mso-wrap-distance-right:9pt;mso-wrap-distance-bottom:0;mso-position-horizontal:absolute;mso-position-horizontal-relative:page;mso-position-vertical:absolute;mso-position-vertical-relative:text;mso-height-percent:0;mso-height-relative:margin;v-text-anchor:top" o:gfxdata="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" fillcolor="white [3212]" stroked="f" strokeweight="1pt">
                 <w10:wrap anchorx="page"/>
               </v:rect>
             </w:pict>
@@ -496,9 +489,9 @@
           <w:tcPr>
             <w:tcW w:w="1706" w:type="dxa"/>
             <w:tcBorders>
-              <w:top w:val="single" w:sz="4" w:space="0" w:color="006600"/>
-              <w:left w:val="single" w:sz="4" w:space="0" w:color="006600"/>
-              <w:bottom w:val="single" w:sz="4" w:space="0" w:color="006600"/>
+              <w:top w:val="single" w:sz="4" w:space="0" w:color="0C0555" w:themeColor="accent1"/>
+              <w:left w:val="single" w:sz="4" w:space="0" w:color="0C0555" w:themeColor="accent1"/>
+              <w:bottom w:val="single" w:sz="4" w:space="0" w:color="0C0555" w:themeColor="accent1"/>
             </w:tcBorders>
             <w:shd w:val="clear" w:color="auto" w:fill="F6F6F6" w:themeFill="background2" w:themeFillTint="33"/>
           </w:tcPr>
@@ -506,7 +499,6 @@
             <w:r>
               <w:rPr>
                 <w:noProof/>
-                <w:lang w:val="de-DE"/>
               </w:rPr>
               <w:drawing>
                 <wp:inline distT="0" distB="0" distL="0" distR="0" wp14:anchorId="3AF064CB" wp14:editId="3357861B">
@@ -566,9 +558,9 @@
           <w:tcPr>
             <w:tcW w:w="7370" w:type="dxa"/>
             <w:tcBorders>
-              <w:top w:val="single" w:sz="4" w:space="0" w:color="006600" w:themeColor="accent1"/>
-              <w:bottom w:val="single" w:sz="4" w:space="0" w:color="006600"/>
-              <w:right w:val="single" w:sz="4" w:space="0" w:color="006600"/>
+              <w:top w:val="single" w:sz="4" w:space="0" w:color="0C0555" w:themeColor="accent1"/>
+              <w:bottom w:val="single" w:sz="4" w:space="0" w:color="0C0555" w:themeColor="accent1"/>
+              <w:right w:val="single" w:sz="4" w:space="0" w:color="0C0555" w:themeColor="accent1"/>
             </w:tcBorders>
             <w:shd w:val="clear" w:color="auto" w:fill="F6F6F6" w:themeFill="background2" w:themeFillTint="33"/>
           </w:tcPr>
@@ -579,14 +571,14 @@
               <w:rPr>
                 <w:rStyle w:val="Strong"/>
                 <w:b/>
-                <w:color w:val="006600" w:themeColor="accent1"/>
+                <w:color w:val="0C0555" w:themeColor="accent1"/>
               </w:rPr>
             </w:pPr>
             <w:r>
               <w:rPr>
                 <w:rStyle w:val="Strong"/>
                 <w:b/>
-                <w:color w:val="006600" w:themeColor="accent1"/>
+                <w:color w:val="0C0555" w:themeColor="accent1"/>
               </w:rPr>
               <w:t>Benoit Serot</w:t>
             </w:r>
@@ -597,7 +589,7 @@
               <w:rPr>
                 <w:rStyle w:val="Strong"/>
                 <w:b/>
-                <w:color w:val="006600" w:themeColor="accent1"/>
+                <w:color w:val="0C0555" w:themeColor="accent1"/>
               </w:rPr>
             </w:pPr>
             <w:r>
@@ -618,8 +610,8 @@
           <w:tcPr>
             <w:tcW w:w="1706" w:type="dxa"/>
             <w:tcBorders>
-              <w:top w:val="single" w:sz="4" w:space="0" w:color="006600"/>
-              <w:bottom w:val="single" w:sz="4" w:space="0" w:color="006600"/>
+              <w:top w:val="single" w:sz="4" w:space="0" w:color="0C0555" w:themeColor="accent1"/>
+              <w:bottom w:val="single" w:sz="4" w:space="0" w:color="0C0555" w:themeColor="accent1"/>
             </w:tcBorders>
           </w:tcPr>
           <w:p>
@@ -632,8 +624,8 @@
           <w:tcPr>
             <w:tcW w:w="7370" w:type="dxa"/>
             <w:tcBorders>
-              <w:top w:val="single" w:sz="4" w:space="0" w:color="006600"/>
-              <w:bottom w:val="single" w:sz="4" w:space="0" w:color="006600"/>
+              <w:top w:val="single" w:sz="4" w:space="0" w:color="0C0555" w:themeColor="accent1"/>
+              <w:bottom w:val="single" w:sz="4" w:space="0" w:color="0C0555" w:themeColor="accent1"/>
             </w:tcBorders>
           </w:tcPr>
           <w:p/>
@@ -648,9 +640,9 @@
           <w:tcPr>
             <w:tcW w:w="1706" w:type="dxa"/>
             <w:tcBorders>
-              <w:top w:val="single" w:sz="4" w:space="0" w:color="006600"/>
-              <w:left w:val="single" w:sz="4" w:space="0" w:color="006600"/>
-              <w:bottom w:val="single" w:sz="4" w:space="0" w:color="006600"/>
+              <w:top w:val="single" w:sz="4" w:space="0" w:color="0C0555" w:themeColor="accent1"/>
+              <w:left w:val="single" w:sz="4" w:space="0" w:color="0C0555" w:themeColor="accent1"/>
+              <w:bottom w:val="single" w:sz="4" w:space="0" w:color="0C0555" w:themeColor="accent1"/>
             </w:tcBorders>
             <w:shd w:val="clear" w:color="auto" w:fill="F6F6F6" w:themeFill="background2" w:themeFillTint="33"/>
           </w:tcPr>
@@ -661,7 +653,6 @@
             <w:r>
               <w:rPr>
                 <w:noProof/>
-                <w:lang w:val="de-DE"/>
               </w:rPr>
               <w:drawing>
                 <wp:inline distT="0" distB="0" distL="0" distR="0" wp14:anchorId="5332F700" wp14:editId="653AACF7">
@@ -721,9 +712,9 @@
           <w:tcPr>
             <w:tcW w:w="7370" w:type="dxa"/>
             <w:tcBorders>
-              <w:top w:val="single" w:sz="4" w:space="0" w:color="006600"/>
-              <w:bottom w:val="single" w:sz="4" w:space="0" w:color="006600"/>
-              <w:right w:val="single" w:sz="4" w:space="0" w:color="006600"/>
+              <w:top w:val="single" w:sz="4" w:space="0" w:color="0C0555" w:themeColor="accent1"/>
+              <w:bottom w:val="single" w:sz="4" w:space="0" w:color="0C0555" w:themeColor="accent1"/>
+              <w:right w:val="single" w:sz="4" w:space="0" w:color="0C0555" w:themeColor="accent1"/>
             </w:tcBorders>
             <w:shd w:val="clear" w:color="auto" w:fill="F6F6F6" w:themeFill="background2" w:themeFillTint="33"/>
           </w:tcPr>
@@ -732,14 +723,14 @@
               <w:spacing w:line="276" w:lineRule="auto"/>
               <w:rPr>
                 <w:rStyle w:val="Strong"/>
-                <w:color w:val="006600" w:themeColor="accent1"/>
+                <w:color w:val="0C0555" w:themeColor="accent1"/>
                 <w:sz w:val="22"/>
               </w:rPr>
             </w:pPr>
             <w:r>
               <w:rPr>
                 <w:rStyle w:val="Strong"/>
-                <w:color w:val="006600" w:themeColor="accent1"/>
+                <w:color w:val="0C0555" w:themeColor="accent1"/>
                 <w:sz w:val="22"/>
               </w:rPr>
               <w:t>Pongsathorn</w:t>
@@ -747,14 +738,14 @@
             <w:r>
               <w:rPr>
                 <w:rStyle w:val="Strong"/>
-                <w:color w:val="006600" w:themeColor="accent1"/>
+                <w:color w:val="0C0555" w:themeColor="accent1"/>
               </w:rPr>
               <w:t xml:space="preserve"> </w:t>
             </w:r>
             <w:r>
               <w:rPr>
                 <w:rStyle w:val="Strong"/>
-                <w:color w:val="006600" w:themeColor="accent1"/>
+                <w:color w:val="0C0555" w:themeColor="accent1"/>
                 <w:sz w:val="22"/>
               </w:rPr>
               <w:t>Tiranun</w:t>
@@ -779,8 +770,8 @@
           <w:tcPr>
             <w:tcW w:w="1706" w:type="dxa"/>
             <w:tcBorders>
-              <w:top w:val="single" w:sz="4" w:space="0" w:color="006600"/>
-              <w:bottom w:val="single" w:sz="4" w:space="0" w:color="006600"/>
+              <w:top w:val="single" w:sz="4" w:space="0" w:color="0C0555" w:themeColor="accent1"/>
+              <w:bottom w:val="single" w:sz="4" w:space="0" w:color="0C0555" w:themeColor="accent1"/>
             </w:tcBorders>
           </w:tcPr>
           <w:p>
@@ -796,15 +787,15 @@
           <w:tcPr>
             <w:tcW w:w="7370" w:type="dxa"/>
             <w:tcBorders>
-              <w:top w:val="single" w:sz="4" w:space="0" w:color="006600"/>
-              <w:bottom w:val="single" w:sz="4" w:space="0" w:color="006600"/>
+              <w:top w:val="single" w:sz="4" w:space="0" w:color="0C0555" w:themeColor="accent1"/>
+              <w:bottom w:val="single" w:sz="4" w:space="0" w:color="0C0555" w:themeColor="accent1"/>
             </w:tcBorders>
           </w:tcPr>
           <w:p>
             <w:pPr>
               <w:rPr>
                 <w:rStyle w:val="Strong"/>
-                <w:color w:val="006600" w:themeColor="accent1"/>
+                <w:color w:val="0C0555" w:themeColor="accent1"/>
               </w:rPr>
             </w:pPr>
           </w:p>
@@ -819,9 +810,9 @@
           <w:tcPr>
             <w:tcW w:w="1706" w:type="dxa"/>
             <w:tcBorders>
-              <w:top w:val="single" w:sz="4" w:space="0" w:color="006600"/>
-              <w:left w:val="single" w:sz="4" w:space="0" w:color="006600"/>
-              <w:bottom w:val="single" w:sz="4" w:space="0" w:color="006600"/>
+              <w:top w:val="single" w:sz="4" w:space="0" w:color="0C0555" w:themeColor="accent1"/>
+              <w:left w:val="single" w:sz="4" w:space="0" w:color="0C0555" w:themeColor="accent1"/>
+              <w:bottom w:val="single" w:sz="4" w:space="0" w:color="0C0555" w:themeColor="accent1"/>
             </w:tcBorders>
             <w:shd w:val="clear" w:color="auto" w:fill="F6F6F6" w:themeFill="background2" w:themeFillTint="33"/>
           </w:tcPr>
@@ -832,7 +823,6 @@
             <w:r>
               <w:rPr>
                 <w:noProof/>
-                <w:lang w:val="de-DE"/>
               </w:rPr>
               <w:drawing>
                 <wp:inline distT="0" distB="0" distL="0" distR="0" wp14:anchorId="170A6423" wp14:editId="04B0557B">
@@ -892,9 +882,9 @@
           <w:tcPr>
             <w:tcW w:w="7370" w:type="dxa"/>
             <w:tcBorders>
-              <w:top w:val="single" w:sz="4" w:space="0" w:color="006600"/>
-              <w:bottom w:val="single" w:sz="4" w:space="0" w:color="006600"/>
-              <w:right w:val="single" w:sz="4" w:space="0" w:color="006600"/>
+              <w:top w:val="single" w:sz="4" w:space="0" w:color="0C0555" w:themeColor="accent1"/>
+              <w:bottom w:val="single" w:sz="4" w:space="0" w:color="0C0555" w:themeColor="accent1"/>
+              <w:right w:val="single" w:sz="4" w:space="0" w:color="0C0555" w:themeColor="accent1"/>
             </w:tcBorders>
             <w:shd w:val="clear" w:color="auto" w:fill="F6F6F6" w:themeFill="background2" w:themeFillTint="33"/>
           </w:tcPr>
@@ -903,14 +893,14 @@
               <w:spacing w:line="276" w:lineRule="auto"/>
               <w:rPr>
                 <w:rStyle w:val="Strong"/>
-                <w:color w:val="006600" w:themeColor="accent1"/>
+                <w:color w:val="0C0555" w:themeColor="accent1"/>
                 <w:sz w:val="22"/>
               </w:rPr>
             </w:pPr>
             <w:r>
               <w:rPr>
                 <w:rStyle w:val="Strong"/>
-                <w:color w:val="006600" w:themeColor="accent1"/>
+                <w:color w:val="0C0555" w:themeColor="accent1"/>
                 <w:sz w:val="22"/>
               </w:rPr>
               <w:t>Konstantin Neumann</w:t>
@@ -935,8 +925,8 @@
           <w:tcPr>
             <w:tcW w:w="1706" w:type="dxa"/>
             <w:tcBorders>
-              <w:top w:val="single" w:sz="4" w:space="0" w:color="006600"/>
-              <w:bottom w:val="single" w:sz="4" w:space="0" w:color="006600"/>
+              <w:top w:val="single" w:sz="4" w:space="0" w:color="0C0555" w:themeColor="accent1"/>
+              <w:bottom w:val="single" w:sz="4" w:space="0" w:color="0C0555" w:themeColor="accent1"/>
             </w:tcBorders>
           </w:tcPr>
           <w:p>
@@ -952,15 +942,15 @@
           <w:tcPr>
             <w:tcW w:w="7370" w:type="dxa"/>
             <w:tcBorders>
-              <w:top w:val="single" w:sz="4" w:space="0" w:color="006600"/>
-              <w:bottom w:val="single" w:sz="4" w:space="0" w:color="006600"/>
+              <w:top w:val="single" w:sz="4" w:space="0" w:color="0C0555" w:themeColor="accent1"/>
+              <w:bottom w:val="single" w:sz="4" w:space="0" w:color="0C0555" w:themeColor="accent1"/>
             </w:tcBorders>
           </w:tcPr>
           <w:p>
             <w:pPr>
               <w:rPr>
                 <w:rStyle w:val="Strong"/>
-                <w:color w:val="006600" w:themeColor="accent1"/>
+                <w:color w:val="0C0555" w:themeColor="accent1"/>
               </w:rPr>
             </w:pPr>
           </w:p>
@@ -975,9 +965,9 @@
           <w:tcPr>
             <w:tcW w:w="1706" w:type="dxa"/>
             <w:tcBorders>
-              <w:top w:val="single" w:sz="4" w:space="0" w:color="006600"/>
-              <w:left w:val="single" w:sz="4" w:space="0" w:color="006600"/>
-              <w:bottom w:val="single" w:sz="4" w:space="0" w:color="006600"/>
+              <w:top w:val="single" w:sz="4" w:space="0" w:color="0C0555" w:themeColor="accent1"/>
+              <w:left w:val="single" w:sz="4" w:space="0" w:color="0C0555" w:themeColor="accent1"/>
+              <w:bottom w:val="single" w:sz="4" w:space="0" w:color="0C0555" w:themeColor="accent1"/>
             </w:tcBorders>
             <w:shd w:val="clear" w:color="auto" w:fill="F6F6F6" w:themeFill="background2" w:themeFillTint="33"/>
           </w:tcPr>
@@ -988,7 +978,6 @@
             <w:r>
               <w:rPr>
                 <w:noProof/>
-                <w:lang w:val="de-DE"/>
               </w:rPr>
               <w:drawing>
                 <wp:inline distT="0" distB="0" distL="0" distR="0" wp14:anchorId="7BCBFD16" wp14:editId="5BB9380A">
@@ -1048,9 +1037,9 @@
           <w:tcPr>
             <w:tcW w:w="7370" w:type="dxa"/>
             <w:tcBorders>
-              <w:top w:val="single" w:sz="4" w:space="0" w:color="006600"/>
-              <w:bottom w:val="single" w:sz="4" w:space="0" w:color="006600"/>
-              <w:right w:val="single" w:sz="4" w:space="0" w:color="006600"/>
+              <w:top w:val="single" w:sz="4" w:space="0" w:color="0C0555" w:themeColor="accent1"/>
+              <w:bottom w:val="single" w:sz="4" w:space="0" w:color="0C0555" w:themeColor="accent1"/>
+              <w:right w:val="single" w:sz="4" w:space="0" w:color="0C0555" w:themeColor="accent1"/>
             </w:tcBorders>
             <w:shd w:val="clear" w:color="auto" w:fill="F6F6F6" w:themeFill="background2" w:themeFillTint="33"/>
           </w:tcPr>
@@ -1059,14 +1048,14 @@
               <w:spacing w:line="276" w:lineRule="auto"/>
               <w:rPr>
                 <w:rStyle w:val="Strong"/>
-                <w:color w:val="006600" w:themeColor="accent1"/>
+                <w:color w:val="0C0555" w:themeColor="accent1"/>
                 <w:sz w:val="22"/>
               </w:rPr>
             </w:pPr>
             <w:r>
               <w:rPr>
                 <w:rStyle w:val="Strong"/>
-                <w:color w:val="006600" w:themeColor="accent1"/>
+                <w:color w:val="0C0555" w:themeColor="accent1"/>
                 <w:sz w:val="22"/>
               </w:rPr>
               <w:t>Shouka Arabi</w:t>
@@ -2814,34 +2803,34 @@
       <w:pPr>
         <w:pStyle w:val="Heading1"/>
       </w:pPr>
-      <w:bookmarkStart w:id="1" w:name="_Toc417578105"/>
-      <w:bookmarkStart w:id="2" w:name="_Toc417579162"/>
-      <w:bookmarkStart w:id="3" w:name="_Toc417584720"/>
-      <w:bookmarkStart w:id="4" w:name="_Toc417860537"/>
+      <w:bookmarkStart w:id="2" w:name="_Toc417578105"/>
+      <w:bookmarkStart w:id="3" w:name="_Toc417579162"/>
+      <w:bookmarkStart w:id="4" w:name="_Toc417584720"/>
+      <w:bookmarkStart w:id="5" w:name="_Toc417860537"/>
       <w:r>
         <w:lastRenderedPageBreak/>
         <w:t>Introduction</w:t>
       </w:r>
-      <w:bookmarkEnd w:id="1"/>
       <w:bookmarkEnd w:id="2"/>
       <w:bookmarkEnd w:id="3"/>
       <w:bookmarkEnd w:id="4"/>
+      <w:bookmarkEnd w:id="5"/>
     </w:p>
     <w:p>
       <w:pPr>
         <w:pStyle w:val="Heading2"/>
       </w:pPr>
-      <w:bookmarkStart w:id="5" w:name="_Toc417578106"/>
-      <w:bookmarkStart w:id="6" w:name="_Toc417579163"/>
-      <w:bookmarkStart w:id="7" w:name="_Toc417584721"/>
-      <w:bookmarkStart w:id="8" w:name="_Toc417860538"/>
+      <w:bookmarkStart w:id="6" w:name="_Toc417578106"/>
+      <w:bookmarkStart w:id="7" w:name="_Toc417579163"/>
+      <w:bookmarkStart w:id="8" w:name="_Toc417584721"/>
+      <w:bookmarkStart w:id="9" w:name="_Toc417860538"/>
       <w:r>
         <w:t>Intentions</w:t>
       </w:r>
-      <w:bookmarkEnd w:id="5"/>
       <w:bookmarkEnd w:id="6"/>
       <w:bookmarkEnd w:id="7"/>
       <w:bookmarkEnd w:id="8"/>
+      <w:bookmarkEnd w:id="9"/>
     </w:p>
     <w:p>
       <w:pPr>
@@ -2961,49 +2950,49 @@
       <w:pPr>
         <w:pStyle w:val="Heading2"/>
       </w:pPr>
-      <w:bookmarkStart w:id="9" w:name="_Toc417578107"/>
-      <w:bookmarkStart w:id="10" w:name="_Toc417579164"/>
-      <w:bookmarkStart w:id="11" w:name="_Toc417584722"/>
-      <w:bookmarkStart w:id="12" w:name="_Toc417860539"/>
+      <w:bookmarkStart w:id="10" w:name="_Toc417578107"/>
+      <w:bookmarkStart w:id="11" w:name="_Toc417579164"/>
+      <w:bookmarkStart w:id="12" w:name="_Toc417584722"/>
+      <w:bookmarkStart w:id="13" w:name="_Toc417860539"/>
       <w:r>
         <w:t>History of fuel cells</w:t>
       </w:r>
-      <w:bookmarkEnd w:id="9"/>
       <w:bookmarkEnd w:id="10"/>
       <w:bookmarkEnd w:id="11"/>
       <w:bookmarkEnd w:id="12"/>
+      <w:bookmarkEnd w:id="13"/>
     </w:p>
     <w:p>
       <w:pPr>
         <w:pStyle w:val="Heading2"/>
       </w:pPr>
-      <w:bookmarkStart w:id="13" w:name="_Toc417578108"/>
-      <w:bookmarkStart w:id="14" w:name="_Toc417579165"/>
-      <w:bookmarkStart w:id="15" w:name="_Toc417584723"/>
-      <w:bookmarkStart w:id="16" w:name="_Toc417860540"/>
+      <w:bookmarkStart w:id="14" w:name="_Toc417578108"/>
+      <w:bookmarkStart w:id="15" w:name="_Toc417579165"/>
+      <w:bookmarkStart w:id="16" w:name="_Toc417584723"/>
+      <w:bookmarkStart w:id="17" w:name="_Toc417860540"/>
       <w:r>
         <w:t>Fuel cell as an alternative</w:t>
       </w:r>
-      <w:bookmarkEnd w:id="13"/>
       <w:bookmarkEnd w:id="14"/>
       <w:bookmarkEnd w:id="15"/>
       <w:bookmarkEnd w:id="16"/>
+      <w:bookmarkEnd w:id="17"/>
     </w:p>
     <w:p>
       <w:pPr>
         <w:pStyle w:val="Heading2"/>
       </w:pPr>
-      <w:bookmarkStart w:id="17" w:name="_Toc417578109"/>
-      <w:bookmarkStart w:id="18" w:name="_Toc417579166"/>
-      <w:bookmarkStart w:id="19" w:name="_Toc417584724"/>
-      <w:bookmarkStart w:id="20" w:name="_Toc417860541"/>
+      <w:bookmarkStart w:id="18" w:name="_Toc417578109"/>
+      <w:bookmarkStart w:id="19" w:name="_Toc417579166"/>
+      <w:bookmarkStart w:id="20" w:name="_Toc417584724"/>
+      <w:bookmarkStart w:id="21" w:name="_Toc417860541"/>
       <w:r>
         <w:t>Short industry overview</w:t>
       </w:r>
-      <w:bookmarkEnd w:id="17"/>
       <w:bookmarkEnd w:id="18"/>
       <w:bookmarkEnd w:id="19"/>
       <w:bookmarkEnd w:id="20"/>
+      <w:bookmarkEnd w:id="21"/>
     </w:p>
     <w:p>
       <w:pPr>
@@ -3023,18 +3012,13 @@
       <w:pPr>
         <w:pStyle w:val="Heading1"/>
       </w:pPr>
-      <w:bookmarkStart w:id="21" w:name="_Toc417578111"/>
-      <w:bookmarkStart w:id="22" w:name="_Toc417579168"/>
-      <w:bookmarkStart w:id="23" w:name="_Toc417584726"/>
-      <w:bookmarkStart w:id="24" w:name="_Toc417860543"/>
+      <w:bookmarkStart w:id="22" w:name="_Toc417578111"/>
+      <w:bookmarkStart w:id="23" w:name="_Toc417579168"/>
+      <w:bookmarkStart w:id="24" w:name="_Toc417584726"/>
+      <w:bookmarkStart w:id="25" w:name="_Toc417860543"/>
       <w:r>
         <w:lastRenderedPageBreak/>
-        <w:t>Product d</w:t>
-      </w:r>
-      <w:bookmarkStart w:id="25" w:name="_GoBack"/>
-      <w:bookmarkEnd w:id="25"/>
-      <w:r>
-        <w:t>escription</w:t>
+        <w:t>Product description</w:t>
       </w:r>
     </w:p>
     <w:p>
@@ -3044,10 +3028,10 @@
       <w:r>
         <w:t>Introduction</w:t>
       </w:r>
-      <w:bookmarkEnd w:id="21"/>
       <w:bookmarkEnd w:id="22"/>
       <w:bookmarkEnd w:id="23"/>
       <w:bookmarkEnd w:id="24"/>
+      <w:bookmarkEnd w:id="25"/>
     </w:p>
     <w:p>
       <w:r>
@@ -7526,7 +7510,7 @@
               <w:noProof/>
               <w:color w:val="7F7F7F" w:themeColor="text1" w:themeTint="80"/>
             </w:rPr>
-            <w:t>18</w:t>
+            <w:t>4</w:t>
           </w:r>
           <w:r>
             <w:rPr>
@@ -7581,23 +7565,24 @@
         <w:lang w:val="en-GB"/>
       </w:rPr>
     </w:pPr>
+    <w:bookmarkStart w:id="1" w:name="_GoBack"/>
     <w:r>
       <w:rPr>
         <w:noProof/>
         <w:color w:val="7F7F7F" w:themeColor="text1" w:themeTint="80"/>
-        <w:lang w:val="de-DE"/>
+        <w:lang w:val="en-US"/>
       </w:rPr>
       <w:drawing>
         <wp:anchor distT="0" distB="0" distL="114300" distR="114300" simplePos="0" relativeHeight="251693056" behindDoc="1" locked="0" layoutInCell="1" allowOverlap="1" wp14:anchorId="53CD3270" wp14:editId="0214CDA8">
           <wp:simplePos x="0" y="0"/>
           <wp:positionH relativeFrom="page">
-            <wp:posOffset>-18415</wp:posOffset>
+            <wp:posOffset>-33020</wp:posOffset>
           </wp:positionH>
           <wp:positionV relativeFrom="bottomMargin">
-            <wp:align>top</wp:align>
+            <wp:posOffset>68249</wp:posOffset>
           </wp:positionV>
-          <wp:extent cx="1008000" cy="921600"/>
-          <wp:effectExtent l="76200" t="76200" r="78105" b="69215"/>
+          <wp:extent cx="1008000" cy="921290"/>
+          <wp:effectExtent l="57150" t="76200" r="0" b="0"/>
           <wp:wrapNone/>
           <wp:docPr id="75" name="Picture 15"/>
           <wp:cNvGraphicFramePr>
@@ -7625,7 +7610,7 @@
                 <pic:spPr>
                   <a:xfrm rot="480000" flipH="1">
                     <a:off x="0" y="0"/>
-                    <a:ext cx="1008000" cy="921600"/>
+                    <a:ext cx="1008000" cy="921290"/>
                   </a:xfrm>
                   <a:prstGeom prst="rect">
                     <a:avLst/>
@@ -7643,6 +7628,7 @@
         </wp:anchor>
       </w:drawing>
     </w:r>
+    <w:bookmarkEnd w:id="1"/>
     <w:r>
       <w:rPr>
         <w:lang w:val="en-GB"/>
@@ -7756,7 +7742,7 @@
               <w:noProof/>
               <w:color w:val="7F7F7F" w:themeColor="text1" w:themeTint="80"/>
             </w:rPr>
-            <w:t>19</w:t>
+            <w:t>21</w:t>
           </w:r>
           <w:r>
             <w:rPr>
@@ -7785,19 +7771,19 @@
       <w:rPr>
         <w:noProof/>
         <w:color w:val="7F7F7F" w:themeColor="text1" w:themeTint="80"/>
-        <w:lang w:val="de-DE"/>
+        <w:lang w:val="en-US"/>
       </w:rPr>
       <w:drawing>
-        <wp:anchor distT="0" distB="0" distL="114300" distR="114300" simplePos="0" relativeHeight="251697152" behindDoc="1" locked="0" layoutInCell="1" allowOverlap="1" wp14:anchorId="732246C6" wp14:editId="0502023C">
+        <wp:anchor distT="0" distB="0" distL="114300" distR="114300" simplePos="0" relativeHeight="251697152" behindDoc="1" locked="0" layoutInCell="1" allowOverlap="1" wp14:anchorId="2D0E9B6A" wp14:editId="246D0521">
           <wp:simplePos x="0" y="0"/>
           <wp:positionH relativeFrom="page">
-            <wp:posOffset>6571420</wp:posOffset>
+            <wp:posOffset>6561151</wp:posOffset>
           </wp:positionH>
-          <wp:positionV relativeFrom="bottomMargin">
-            <wp:align>top</wp:align>
+          <wp:positionV relativeFrom="page">
+            <wp:posOffset>9831705</wp:posOffset>
           </wp:positionV>
           <wp:extent cx="1008000" cy="921600"/>
-          <wp:effectExtent l="76200" t="76200" r="78105" b="69215"/>
+          <wp:effectExtent l="0" t="76200" r="40005" b="0"/>
           <wp:wrapNone/>
           <wp:docPr id="76" name="Picture 15"/>
           <wp:cNvGraphicFramePr>
@@ -7859,6 +7845,68 @@
     <w:pPr>
       <w:pStyle w:val="Footer"/>
     </w:pPr>
+    <w:r>
+      <w:rPr>
+        <w:noProof/>
+        <w:color w:val="7F7F7F" w:themeColor="text1" w:themeTint="80"/>
+        <w:lang w:val="en-US"/>
+      </w:rPr>
+      <w:drawing>
+        <wp:anchor distT="0" distB="0" distL="114300" distR="114300" simplePos="0" relativeHeight="251751424" behindDoc="1" locked="0" layoutInCell="1" allowOverlap="1" wp14:anchorId="00FB212B" wp14:editId="3D34271E">
+          <wp:simplePos x="0" y="0"/>
+          <wp:positionH relativeFrom="page">
+            <wp:posOffset>6560185</wp:posOffset>
+          </wp:positionH>
+          <wp:positionV relativeFrom="page">
+            <wp:posOffset>9832975</wp:posOffset>
+          </wp:positionV>
+          <wp:extent cx="1008000" cy="921600"/>
+          <wp:effectExtent l="0" t="76200" r="40005" b="0"/>
+          <wp:wrapNone/>
+          <wp:docPr id="7" name="Picture 15"/>
+          <wp:cNvGraphicFramePr>
+            <a:graphicFrameLocks xmlns:a="http://schemas.openxmlformats.org/drawingml/2006/main" noChangeAspect="1"/>
+          </wp:cNvGraphicFramePr>
+          <a:graphic xmlns:a="http://schemas.openxmlformats.org/drawingml/2006/main">
+            <a:graphicData uri="http://schemas.openxmlformats.org/drawingml/2006/picture">
+              <pic:pic xmlns:pic="http://schemas.openxmlformats.org/drawingml/2006/picture">
+                <pic:nvPicPr>
+                  <pic:cNvPr id="2" name="Leaf.png"/>
+                  <pic:cNvPicPr/>
+                </pic:nvPicPr>
+                <pic:blipFill>
+                  <a:blip r:embed="rId1">
+                    <a:extLst>
+                      <a:ext uri="{28A0092B-C50C-407E-A947-70E740481C1C}">
+                        <a14:useLocalDpi xmlns:a14="http://schemas.microsoft.com/office/drawing/2010/main" val="0"/>
+                      </a:ext>
+                    </a:extLst>
+                  </a:blip>
+                  <a:stretch>
+                    <a:fillRect/>
+                  </a:stretch>
+                </pic:blipFill>
+                <pic:spPr>
+                  <a:xfrm rot="21120000">
+                    <a:off x="0" y="0"/>
+                    <a:ext cx="1008000" cy="921600"/>
+                  </a:xfrm>
+                  <a:prstGeom prst="rect">
+                    <a:avLst/>
+                  </a:prstGeom>
+                </pic:spPr>
+              </pic:pic>
+            </a:graphicData>
+          </a:graphic>
+          <wp14:sizeRelH relativeFrom="margin">
+            <wp14:pctWidth>0</wp14:pctWidth>
+          </wp14:sizeRelH>
+          <wp14:sizeRelV relativeFrom="margin">
+            <wp14:pctHeight>0</wp14:pctHeight>
+          </wp14:sizeRelV>
+        </wp:anchor>
+      </w:drawing>
+    </w:r>
   </w:p>
 </w:ftr>
 </file>
@@ -7951,7 +7999,6 @@
             <w:rPr>
               <w:noProof/>
               <w:color w:val="FFFFFF" w:themeColor="background1"/>
-              <w:lang w:val="de-DE"/>
             </w:rPr>
             <w:drawing>
               <wp:inline distT="0" distB="0" distL="0" distR="0" wp14:anchorId="64C9FFD1" wp14:editId="3467F175">
@@ -8007,7 +8054,7 @@
     <w:r>
       <w:rPr>
         <w:noProof/>
-        <w:lang w:val="de-DE"/>
+        <w:lang w:val="en-US"/>
       </w:rPr>
       <mc:AlternateContent>
         <mc:Choice Requires="wps">
@@ -8080,7 +8127,7 @@
         </mc:Choice>
         <mc:Fallback>
           <w:pict>
-            <v:rect w14:anchorId="1B692BD3" id="Rectangle 1" o:spid="_x0000_s1026" style="position:absolute;margin-left:-48.75pt;margin-top:-49.4pt;width:703.1pt;height:50.5pt;z-index:-251655168;visibility:visible;mso-wrap-style:square;mso-width-percent:0;mso-height-percent:0;mso-wrap-distance-left:9pt;mso-wrap-distance-top:0;mso-wrap-distance-right:9pt;mso-wrap-distance-bottom:0;mso-position-horizontal:absolute;mso-position-horizontal-relative:page;mso-position-vertical:absolute;mso-position-vertical-relative:text;mso-width-percent:0;mso-height-percent:0;mso-width-relative:margin;mso-height-relative:margin;v-text-anchor:top" o:gfxdata="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" fillcolor="#060 [3204]" stroked="f" strokeweight="1pt">
+            <v:rect w14:anchorId="70AF2704" id="Rectangle 1" o:spid="_x0000_s1026" style="position:absolute;margin-left:-48.75pt;margin-top:-49.4pt;width:703.1pt;height:50.5pt;z-index:-251655168;visibility:visible;mso-wrap-style:square;mso-width-percent:0;mso-height-percent:0;mso-wrap-distance-left:9pt;mso-wrap-distance-top:0;mso-wrap-distance-right:9pt;mso-wrap-distance-bottom:0;mso-position-horizontal:absolute;mso-position-horizontal-relative:page;mso-position-vertical:absolute;mso-position-vertical-relative:text;mso-width-percent:0;mso-height-percent:0;mso-width-relative:margin;mso-height-relative:margin;v-text-anchor:top" o:gfxdata="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" fillcolor="#0c0555 [3204]" stroked="f" strokeweight="1pt">
               <w10:wrap anchorx="page"/>
             </v:rect>
           </w:pict>
@@ -8100,7 +8147,7 @@
     <w:r>
       <w:rPr>
         <w:noProof/>
-        <w:lang w:val="de-DE"/>
+        <w:lang w:val="en-US"/>
       </w:rPr>
       <w:drawing>
         <wp:anchor distT="0" distB="0" distL="114300" distR="114300" simplePos="0" relativeHeight="251746304" behindDoc="0" locked="0" layoutInCell="1" allowOverlap="1" wp14:anchorId="4F4F565A" wp14:editId="31B0ACAA">
@@ -8168,7 +8215,7 @@
     <w:r>
       <w:rPr>
         <w:noProof/>
-        <w:lang w:val="de-DE"/>
+        <w:lang w:val="en-US"/>
       </w:rPr>
       <mc:AlternateContent>
         <mc:Choice Requires="wps">
@@ -8298,7 +8345,7 @@
     <w:r>
       <w:rPr>
         <w:noProof/>
-        <w:lang w:val="de-DE"/>
+        <w:lang w:val="en-US"/>
       </w:rPr>
       <mc:AlternateContent>
         <mc:Choice Requires="wps">
@@ -8373,7 +8420,7 @@
         </mc:Choice>
         <mc:Fallback>
           <w:pict>
-            <v:rect w14:anchorId="1353F179" id="Rectangle 3" o:spid="_x0000_s1026" style="position:absolute;margin-left:541.95pt;margin-top:248.2pt;width:593.15pt;height:56.7pt;z-index:251747328;visibility:visible;mso-wrap-style:square;mso-width-percent:0;mso-height-percent:0;mso-wrap-distance-left:9pt;mso-wrap-distance-top:0;mso-wrap-distance-right:9pt;mso-wrap-distance-bottom:0;mso-position-horizontal:right;mso-position-horizontal-relative:page;mso-position-vertical:absolute;mso-position-vertical-relative:text;mso-width-percent:0;mso-height-percent:0;mso-width-relative:margin;mso-height-relative:margin;v-text-anchor:middle" o:gfxdata="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" fillcolor="white [3212]" strokecolor="white [3212]" strokeweight="1pt">
+            <v:rect w14:anchorId="4B1DE8DF" id="Rectangle 3" o:spid="_x0000_s1026" style="position:absolute;margin-left:541.95pt;margin-top:248.2pt;width:593.15pt;height:56.7pt;z-index:251747328;visibility:visible;mso-wrap-style:square;mso-width-percent:0;mso-height-percent:0;mso-wrap-distance-left:9pt;mso-wrap-distance-top:0;mso-wrap-distance-right:9pt;mso-wrap-distance-bottom:0;mso-position-horizontal:right;mso-position-horizontal-relative:page;mso-position-vertical:absolute;mso-position-vertical-relative:text;mso-width-percent:0;mso-height-percent:0;mso-width-relative:margin;mso-height-relative:margin;v-text-anchor:middle" o:gfxdata="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" fillcolor="white [3212]" strokecolor="white [3212]" strokeweight="1pt">
               <w10:wrap anchorx="page"/>
             </v:rect>
           </w:pict>
@@ -8383,7 +8430,7 @@
     <w:r>
       <w:rPr>
         <w:noProof/>
-        <w:lang w:val="de-DE"/>
+        <w:lang w:val="en-US"/>
       </w:rPr>
       <mc:AlternateContent>
         <mc:Choice Requires="wps">
@@ -8444,7 +8491,7 @@
         </mc:Choice>
         <mc:Fallback>
           <w:pict>
-            <v:line w14:anchorId="730DCE35" id="Connecteur droit 26" o:spid="_x0000_s1026" style="position:absolute;flip:y;z-index:251749376;visibility:visible;mso-wrap-style:square;mso-width-percent:0;mso-height-percent:0;mso-wrap-distance-left:9pt;mso-wrap-distance-top:0;mso-wrap-distance-right:9pt;mso-wrap-distance-bottom:0;mso-position-horizontal:right;mso-position-horizontal-relative:page;mso-position-vertical:absolute;mso-position-vertical-relative:text;mso-width-percent:0;mso-height-percent:0;mso-width-relative:margin;mso-height-relative:margin" from="546.7pt,307.95pt" to="1144.6pt,307.95pt" o:gfxdata="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" strokecolor="#060 [3204]" strokeweight="5pt">
+            <v:line w14:anchorId="54A0F5FE" id="Connecteur droit 26" o:spid="_x0000_s1026" style="position:absolute;flip:y;z-index:251749376;visibility:visible;mso-wrap-style:square;mso-width-percent:0;mso-height-percent:0;mso-wrap-distance-left:9pt;mso-wrap-distance-top:0;mso-wrap-distance-right:9pt;mso-wrap-distance-bottom:0;mso-position-horizontal:right;mso-position-horizontal-relative:page;mso-position-vertical:absolute;mso-position-vertical-relative:text;mso-width-percent:0;mso-height-percent:0;mso-width-relative:margin;mso-height-relative:margin" from="546.7pt,307.95pt" to="1144.6pt,307.95pt" o:gfxdata="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" strokecolor="#0c0555 [3204]" strokeweight="5pt">
               <v:stroke joinstyle="miter"/>
               <w10:wrap anchorx="page"/>
             </v:line>
@@ -8465,7 +8512,7 @@
     <w:r>
       <w:rPr>
         <w:noProof/>
-        <w:lang w:val="de-DE"/>
+        <w:lang w:val="en-US"/>
       </w:rPr>
       <w:drawing>
         <wp:anchor distT="0" distB="0" distL="114300" distR="114300" simplePos="0" relativeHeight="251715584" behindDoc="0" locked="0" layoutInCell="1" allowOverlap="1" wp14:anchorId="3D7ECF8F" wp14:editId="44ED844E">
@@ -8533,7 +8580,7 @@
     <w:r>
       <w:rPr>
         <w:noProof/>
-        <w:lang w:val="de-DE"/>
+        <w:lang w:val="en-US"/>
       </w:rPr>
       <mc:AlternateContent>
         <mc:Choice Requires="wps">
@@ -8630,7 +8677,7 @@
               <v:stroke joinstyle="miter"/>
               <v:path gradientshapeok="t" o:connecttype="rect"/>
             </v:shapetype>
-            <v:shape id="_x0000_s1028" type="#_x0000_t202" style="position:absolute;left:0;text-align:left;margin-left:520pt;margin-top:248.25pt;width:571.2pt;height:56.7pt;z-index:251717632;visibility:visible;mso-wrap-style:square;mso-width-percent:0;mso-height-percent:0;mso-wrap-distance-left:9pt;mso-wrap-distance-top:0;mso-wrap-distance-right:9pt;mso-wrap-distance-bottom:0;mso-position-horizontal:right;mso-position-horizontal-relative:page;mso-position-vertical:absolute;mso-position-vertical-relative:text;mso-width-percent:0;mso-height-percent:0;mso-width-relative:margin;mso-height-relative:margin;v-text-anchor:bottom" o:gfxdata="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" filled="f" stroked="f" strokeweight="3pt">
+            <v:shape id="_x0000_s1029" type="#_x0000_t202" style="position:absolute;left:0;text-align:left;margin-left:520pt;margin-top:248.25pt;width:571.2pt;height:56.7pt;z-index:251717632;visibility:visible;mso-wrap-style:square;mso-width-percent:0;mso-height-percent:0;mso-wrap-distance-left:9pt;mso-wrap-distance-top:0;mso-wrap-distance-right:9pt;mso-wrap-distance-bottom:0;mso-position-horizontal:right;mso-position-horizontal-relative:page;mso-position-vertical:absolute;mso-position-vertical-relative:text;mso-width-percent:0;mso-height-percent:0;mso-width-relative:margin;mso-height-relative:margin;v-text-anchor:bottom" o:gfxdata="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" filled="f" stroked="f" strokeweight="3pt">
               <v:textbox>
                 <w:txbxContent>
                   <w:p>
@@ -8663,7 +8710,7 @@
     <w:r>
       <w:rPr>
         <w:noProof/>
-        <w:lang w:val="de-DE"/>
+        <w:lang w:val="en-US"/>
       </w:rPr>
       <mc:AlternateContent>
         <mc:Choice Requires="wps">
@@ -8738,7 +8785,7 @@
         </mc:Choice>
         <mc:Fallback>
           <w:pict>
-            <v:rect w14:anchorId="04A7EBB8" id="Rectangle 23" o:spid="_x0000_s1026" style="position:absolute;margin-left:541.95pt;margin-top:248.2pt;width:593.15pt;height:56.7pt;z-index:251716608;visibility:visible;mso-wrap-style:square;mso-width-percent:0;mso-height-percent:0;mso-wrap-distance-left:9pt;mso-wrap-distance-top:0;mso-wrap-distance-right:9pt;mso-wrap-distance-bottom:0;mso-position-horizontal:right;mso-position-horizontal-relative:page;mso-position-vertical:absolute;mso-position-vertical-relative:text;mso-width-percent:0;mso-height-percent:0;mso-width-relative:margin;mso-height-relative:margin;v-text-anchor:middle" o:gfxdata="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" fillcolor="white [3212]" strokecolor="white [3212]" strokeweight="1pt">
+            <v:rect w14:anchorId="7EF5DDF7" id="Rectangle 23" o:spid="_x0000_s1026" style="position:absolute;margin-left:541.95pt;margin-top:248.2pt;width:593.15pt;height:56.7pt;z-index:251716608;visibility:visible;mso-wrap-style:square;mso-width-percent:0;mso-height-percent:0;mso-wrap-distance-left:9pt;mso-wrap-distance-top:0;mso-wrap-distance-right:9pt;mso-wrap-distance-bottom:0;mso-position-horizontal:right;mso-position-horizontal-relative:page;mso-position-vertical:absolute;mso-position-vertical-relative:text;mso-width-percent:0;mso-height-percent:0;mso-width-relative:margin;mso-height-relative:margin;v-text-anchor:middle" o:gfxdata="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" fillcolor="white [3212]" strokecolor="white [3212]" strokeweight="1pt">
               <w10:wrap anchorx="page"/>
             </v:rect>
           </w:pict>
@@ -8748,7 +8795,7 @@
     <w:r>
       <w:rPr>
         <w:noProof/>
-        <w:lang w:val="de-DE"/>
+        <w:lang w:val="en-US"/>
       </w:rPr>
       <mc:AlternateContent>
         <mc:Choice Requires="wps">
@@ -8809,7 +8856,7 @@
         </mc:Choice>
         <mc:Fallback>
           <w:pict>
-            <v:line w14:anchorId="27F5797E" id="Connecteur droit 26" o:spid="_x0000_s1026" style="position:absolute;flip:y;z-index:251718656;visibility:visible;mso-wrap-style:square;mso-width-percent:0;mso-height-percent:0;mso-wrap-distance-left:9pt;mso-wrap-distance-top:0;mso-wrap-distance-right:9pt;mso-wrap-distance-bottom:0;mso-position-horizontal:right;mso-position-horizontal-relative:page;mso-position-vertical:absolute;mso-position-vertical-relative:text;mso-width-percent:0;mso-height-percent:0;mso-width-relative:margin;mso-height-relative:margin" from="546.7pt,307.95pt" to="1144.6pt,307.95pt" o:gfxdata="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" strokecolor="#060 [3204]" strokeweight="5pt">
+            <v:line w14:anchorId="1EC3B7EA" id="Connecteur droit 26" o:spid="_x0000_s1026" style="position:absolute;flip:y;z-index:251718656;visibility:visible;mso-wrap-style:square;mso-width-percent:0;mso-height-percent:0;mso-wrap-distance-left:9pt;mso-wrap-distance-top:0;mso-wrap-distance-right:9pt;mso-wrap-distance-bottom:0;mso-position-horizontal:right;mso-position-horizontal-relative:page;mso-position-vertical:absolute;mso-position-vertical-relative:text;mso-width-percent:0;mso-height-percent:0;mso-width-relative:margin;mso-height-relative:margin" from="546.7pt,307.95pt" to="1144.6pt,307.95pt" o:gfxdata="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" strokecolor="#0c0555 [3204]" strokeweight="5pt">
               <v:stroke joinstyle="miter"/>
               <w10:wrap anchorx="page"/>
             </v:line>
@@ -8830,7 +8877,7 @@
     <w:r>
       <w:rPr>
         <w:noProof/>
-        <w:lang w:val="de-DE"/>
+        <w:lang w:val="en-US"/>
       </w:rPr>
       <w:drawing>
         <wp:anchor distT="0" distB="0" distL="114300" distR="114300" simplePos="0" relativeHeight="251725824" behindDoc="0" locked="0" layoutInCell="1" allowOverlap="1" wp14:anchorId="46165F36" wp14:editId="634F6DC9">
@@ -8898,7 +8945,7 @@
     <w:r>
       <w:rPr>
         <w:noProof/>
-        <w:lang w:val="de-DE"/>
+        <w:lang w:val="en-US"/>
       </w:rPr>
       <mc:AlternateContent>
         <mc:Choice Requires="wps">
@@ -8995,7 +9042,7 @@
               <v:stroke joinstyle="miter"/>
               <v:path gradientshapeok="t" o:connecttype="rect"/>
             </v:shapetype>
-            <v:shape id="_x0000_s1029" type="#_x0000_t202" style="position:absolute;left:0;text-align:left;margin-left:520pt;margin-top:248.25pt;width:571.2pt;height:56.7pt;z-index:251727872;visibility:visible;mso-wrap-style:square;mso-width-percent:0;mso-height-percent:0;mso-wrap-distance-left:9pt;mso-wrap-distance-top:0;mso-wrap-distance-right:9pt;mso-wrap-distance-bottom:0;mso-position-horizontal:right;mso-position-horizontal-relative:page;mso-position-vertical:absolute;mso-position-vertical-relative:text;mso-width-percent:0;mso-height-percent:0;mso-width-relative:margin;mso-height-relative:margin;v-text-anchor:bottom" o:gfxdata="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" filled="f" stroked="f" strokeweight="3pt">
+            <v:shape id="_x0000_s1030" type="#_x0000_t202" style="position:absolute;left:0;text-align:left;margin-left:520pt;margin-top:248.25pt;width:571.2pt;height:56.7pt;z-index:251727872;visibility:visible;mso-wrap-style:square;mso-width-percent:0;mso-height-percent:0;mso-wrap-distance-left:9pt;mso-wrap-distance-top:0;mso-wrap-distance-right:9pt;mso-wrap-distance-bottom:0;mso-position-horizontal:right;mso-position-horizontal-relative:page;mso-position-vertical:absolute;mso-position-vertical-relative:text;mso-width-percent:0;mso-height-percent:0;mso-width-relative:margin;mso-height-relative:margin;v-text-anchor:bottom" o:gfxdata="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" filled="f" stroked="f" strokeweight="3pt">
               <v:textbox>
                 <w:txbxContent>
                   <w:p>
@@ -9028,7 +9075,7 @@
     <w:r>
       <w:rPr>
         <w:noProof/>
-        <w:lang w:val="de-DE"/>
+        <w:lang w:val="en-US"/>
       </w:rPr>
       <mc:AlternateContent>
         <mc:Choice Requires="wps">
@@ -9103,7 +9150,7 @@
         </mc:Choice>
         <mc:Fallback>
           <w:pict>
-            <v:rect w14:anchorId="18280350" id="Rectangle 35" o:spid="_x0000_s1026" style="position:absolute;margin-left:541.95pt;margin-top:248.2pt;width:593.15pt;height:56.7pt;z-index:251726848;visibility:visible;mso-wrap-style:square;mso-width-percent:0;mso-height-percent:0;mso-wrap-distance-left:9pt;mso-wrap-distance-top:0;mso-wrap-distance-right:9pt;mso-wrap-distance-bottom:0;mso-position-horizontal:right;mso-position-horizontal-relative:page;mso-position-vertical:absolute;mso-position-vertical-relative:text;mso-width-percent:0;mso-height-percent:0;mso-width-relative:margin;mso-height-relative:margin;v-text-anchor:middle" o:gfxdata="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" fillcolor="white [3212]" strokecolor="white [3212]" strokeweight="1pt">
+            <v:rect w14:anchorId="5D676121" id="Rectangle 35" o:spid="_x0000_s1026" style="position:absolute;margin-left:541.95pt;margin-top:248.2pt;width:593.15pt;height:56.7pt;z-index:251726848;visibility:visible;mso-wrap-style:square;mso-width-percent:0;mso-height-percent:0;mso-wrap-distance-left:9pt;mso-wrap-distance-top:0;mso-wrap-distance-right:9pt;mso-wrap-distance-bottom:0;mso-position-horizontal:right;mso-position-horizontal-relative:page;mso-position-vertical:absolute;mso-position-vertical-relative:text;mso-width-percent:0;mso-height-percent:0;mso-width-relative:margin;mso-height-relative:margin;v-text-anchor:middle" o:gfxdata="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" fillcolor="white [3212]" strokecolor="white [3212]" strokeweight="1pt">
               <w10:wrap anchorx="page"/>
             </v:rect>
           </w:pict>
@@ -9113,7 +9160,7 @@
     <w:r>
       <w:rPr>
         <w:noProof/>
-        <w:lang w:val="de-DE"/>
+        <w:lang w:val="en-US"/>
       </w:rPr>
       <mc:AlternateContent>
         <mc:Choice Requires="wps">
@@ -9174,7 +9221,7 @@
         </mc:Choice>
         <mc:Fallback>
           <w:pict>
-            <v:line w14:anchorId="45C8DD32" id="Connecteur droit 26" o:spid="_x0000_s1026" style="position:absolute;flip:y;z-index:251728896;visibility:visible;mso-wrap-style:square;mso-width-percent:0;mso-height-percent:0;mso-wrap-distance-left:9pt;mso-wrap-distance-top:0;mso-wrap-distance-right:9pt;mso-wrap-distance-bottom:0;mso-position-horizontal:right;mso-position-horizontal-relative:page;mso-position-vertical:absolute;mso-position-vertical-relative:text;mso-width-percent:0;mso-height-percent:0;mso-width-relative:margin;mso-height-relative:margin" from="546.7pt,307.95pt" to="1144.6pt,307.95pt" o:gfxdata="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" strokecolor="#060 [3204]" strokeweight="5pt">
+            <v:line w14:anchorId="5DF34C7E" id="Connecteur droit 26" o:spid="_x0000_s1026" style="position:absolute;flip:y;z-index:251728896;visibility:visible;mso-wrap-style:square;mso-width-percent:0;mso-height-percent:0;mso-wrap-distance-left:9pt;mso-wrap-distance-top:0;mso-wrap-distance-right:9pt;mso-wrap-distance-bottom:0;mso-position-horizontal:right;mso-position-horizontal-relative:page;mso-position-vertical:absolute;mso-position-vertical-relative:text;mso-width-percent:0;mso-height-percent:0;mso-width-relative:margin;mso-height-relative:margin" from="546.7pt,307.95pt" to="1144.6pt,307.95pt" o:gfxdata="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" strokecolor="#0c0555 [3204]" strokeweight="5pt">
               <v:stroke joinstyle="miter"/>
               <w10:wrap anchorx="page"/>
             </v:line>
@@ -9195,7 +9242,7 @@
     <w:r>
       <w:rPr>
         <w:noProof/>
-        <w:lang w:val="de-DE"/>
+        <w:lang w:val="en-US"/>
       </w:rPr>
       <w:drawing>
         <wp:anchor distT="0" distB="0" distL="114300" distR="114300" simplePos="0" relativeHeight="251730944" behindDoc="0" locked="0" layoutInCell="1" allowOverlap="1" wp14:anchorId="6371B7D8" wp14:editId="1CA6D601">
@@ -9263,7 +9310,7 @@
     <w:r>
       <w:rPr>
         <w:noProof/>
-        <w:lang w:val="de-DE"/>
+        <w:lang w:val="en-US"/>
       </w:rPr>
       <mc:AlternateContent>
         <mc:Choice Requires="wps">
@@ -9360,7 +9407,7 @@
               <v:stroke joinstyle="miter"/>
               <v:path gradientshapeok="t" o:connecttype="rect"/>
             </v:shapetype>
-            <v:shape id="_x0000_s1030" type="#_x0000_t202" style="position:absolute;left:0;text-align:left;margin-left:520pt;margin-top:248.25pt;width:571.2pt;height:56.7pt;z-index:251732992;visibility:visible;mso-wrap-style:square;mso-width-percent:0;mso-height-percent:0;mso-wrap-distance-left:9pt;mso-wrap-distance-top:0;mso-wrap-distance-right:9pt;mso-wrap-distance-bottom:0;mso-position-horizontal:right;mso-position-horizontal-relative:page;mso-position-vertical:absolute;mso-position-vertical-relative:text;mso-width-percent:0;mso-height-percent:0;mso-width-relative:margin;mso-height-relative:margin;v-text-anchor:bottom" o:gfxdata="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" filled="f" stroked="f" strokeweight="3pt">
+            <v:shape id="_x0000_s1031" type="#_x0000_t202" style="position:absolute;left:0;text-align:left;margin-left:520pt;margin-top:248.25pt;width:571.2pt;height:56.7pt;z-index:251732992;visibility:visible;mso-wrap-style:square;mso-width-percent:0;mso-height-percent:0;mso-wrap-distance-left:9pt;mso-wrap-distance-top:0;mso-wrap-distance-right:9pt;mso-wrap-distance-bottom:0;mso-position-horizontal:right;mso-position-horizontal-relative:page;mso-position-vertical:absolute;mso-position-vertical-relative:text;mso-width-percent:0;mso-height-percent:0;mso-width-relative:margin;mso-height-relative:margin;v-text-anchor:bottom" o:gfxdata="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" filled="f" stroked="f" strokeweight="3pt">
               <v:textbox>
                 <w:txbxContent>
                   <w:p>
@@ -9393,7 +9440,7 @@
     <w:r>
       <w:rPr>
         <w:noProof/>
-        <w:lang w:val="de-DE"/>
+        <w:lang w:val="en-US"/>
       </w:rPr>
       <mc:AlternateContent>
         <mc:Choice Requires="wps">
@@ -9468,7 +9515,7 @@
         </mc:Choice>
         <mc:Fallback>
           <w:pict>
-            <v:rect w14:anchorId="2D312573" id="Rectangle 43" o:spid="_x0000_s1026" style="position:absolute;margin-left:541.95pt;margin-top:248.2pt;width:593.15pt;height:56.7pt;z-index:251731968;visibility:visible;mso-wrap-style:square;mso-width-percent:0;mso-height-percent:0;mso-wrap-distance-left:9pt;mso-wrap-distance-top:0;mso-wrap-distance-right:9pt;mso-wrap-distance-bottom:0;mso-position-horizontal:right;mso-position-horizontal-relative:page;mso-position-vertical:absolute;mso-position-vertical-relative:text;mso-width-percent:0;mso-height-percent:0;mso-width-relative:margin;mso-height-relative:margin;v-text-anchor:middle" o:gfxdata="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" fillcolor="white [3212]" strokecolor="white [3212]" strokeweight="1pt">
+            <v:rect w14:anchorId="27CC4261" id="Rectangle 43" o:spid="_x0000_s1026" style="position:absolute;margin-left:541.95pt;margin-top:248.2pt;width:593.15pt;height:56.7pt;z-index:251731968;visibility:visible;mso-wrap-style:square;mso-width-percent:0;mso-height-percent:0;mso-wrap-distance-left:9pt;mso-wrap-distance-top:0;mso-wrap-distance-right:9pt;mso-wrap-distance-bottom:0;mso-position-horizontal:right;mso-position-horizontal-relative:page;mso-position-vertical:absolute;mso-position-vertical-relative:text;mso-width-percent:0;mso-height-percent:0;mso-width-relative:margin;mso-height-relative:margin;v-text-anchor:middle" o:gfxdata="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" fillcolor="white [3212]" strokecolor="white [3212]" strokeweight="1pt">
               <w10:wrap anchorx="page"/>
             </v:rect>
           </w:pict>
@@ -9478,7 +9525,7 @@
     <w:r>
       <w:rPr>
         <w:noProof/>
-        <w:lang w:val="de-DE"/>
+        <w:lang w:val="en-US"/>
       </w:rPr>
       <mc:AlternateContent>
         <mc:Choice Requires="wps">
@@ -9539,7 +9586,7 @@
         </mc:Choice>
         <mc:Fallback>
           <w:pict>
-            <v:line w14:anchorId="2E4460FD" id="Connecteur droit 26" o:spid="_x0000_s1026" style="position:absolute;flip:y;z-index:251734016;visibility:visible;mso-wrap-style:square;mso-width-percent:0;mso-height-percent:0;mso-wrap-distance-left:9pt;mso-wrap-distance-top:0;mso-wrap-distance-right:9pt;mso-wrap-distance-bottom:0;mso-position-horizontal:right;mso-position-horizontal-relative:page;mso-position-vertical:absolute;mso-position-vertical-relative:text;mso-width-percent:0;mso-height-percent:0;mso-width-relative:margin;mso-height-relative:margin" from="546.7pt,307.95pt" to="1144.6pt,307.95pt" o:gfxdata="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" strokecolor="#060 [3204]" strokeweight="5pt">
+            <v:line w14:anchorId="4E0CA6AD" id="Connecteur droit 26" o:spid="_x0000_s1026" style="position:absolute;flip:y;z-index:251734016;visibility:visible;mso-wrap-style:square;mso-width-percent:0;mso-height-percent:0;mso-wrap-distance-left:9pt;mso-wrap-distance-top:0;mso-wrap-distance-right:9pt;mso-wrap-distance-bottom:0;mso-position-horizontal:right;mso-position-horizontal-relative:page;mso-position-vertical:absolute;mso-position-vertical-relative:text;mso-width-percent:0;mso-height-percent:0;mso-width-relative:margin;mso-height-relative:margin" from="546.7pt,307.95pt" to="1144.6pt,307.95pt" o:gfxdata="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" strokecolor="#0c0555 [3204]" strokeweight="5pt">
               <v:stroke joinstyle="miter"/>
               <w10:wrap anchorx="page"/>
             </v:line>
@@ -9560,7 +9607,7 @@
     <w:r>
       <w:rPr>
         <w:noProof/>
-        <w:lang w:val="de-DE"/>
+        <w:lang w:val="en-US"/>
       </w:rPr>
       <w:drawing>
         <wp:anchor distT="0" distB="0" distL="114300" distR="114300" simplePos="0" relativeHeight="251736064" behindDoc="0" locked="0" layoutInCell="1" allowOverlap="1" wp14:anchorId="34CC0349" wp14:editId="11A6CD81">
@@ -9628,7 +9675,7 @@
     <w:r>
       <w:rPr>
         <w:noProof/>
-        <w:lang w:val="de-DE"/>
+        <w:lang w:val="en-US"/>
       </w:rPr>
       <mc:AlternateContent>
         <mc:Choice Requires="wps">
@@ -9725,7 +9772,7 @@
               <v:stroke joinstyle="miter"/>
               <v:path gradientshapeok="t" o:connecttype="rect"/>
             </v:shapetype>
-            <v:shape id="_x0000_s1031" type="#_x0000_t202" style="position:absolute;left:0;text-align:left;margin-left:520pt;margin-top:248.25pt;width:571.2pt;height:56.7pt;z-index:251738112;visibility:visible;mso-wrap-style:square;mso-width-percent:0;mso-height-percent:0;mso-wrap-distance-left:9pt;mso-wrap-distance-top:0;mso-wrap-distance-right:9pt;mso-wrap-distance-bottom:0;mso-position-horizontal:right;mso-position-horizontal-relative:page;mso-position-vertical:absolute;mso-position-vertical-relative:text;mso-width-percent:0;mso-height-percent:0;mso-width-relative:margin;mso-height-relative:margin;v-text-anchor:bottom" o:gfxdata="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" filled="f" stroked="f" strokeweight="3pt">
+            <v:shape id="_x0000_s1032" type="#_x0000_t202" style="position:absolute;left:0;text-align:left;margin-left:520pt;margin-top:248.25pt;width:571.2pt;height:56.7pt;z-index:251738112;visibility:visible;mso-wrap-style:square;mso-width-percent:0;mso-height-percent:0;mso-wrap-distance-left:9pt;mso-wrap-distance-top:0;mso-wrap-distance-right:9pt;mso-wrap-distance-bottom:0;mso-position-horizontal:right;mso-position-horizontal-relative:page;mso-position-vertical:absolute;mso-position-vertical-relative:text;mso-width-percent:0;mso-height-percent:0;mso-width-relative:margin;mso-height-relative:margin;v-text-anchor:bottom" o:gfxdata="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" filled="f" stroked="f" strokeweight="3pt">
               <v:textbox>
                 <w:txbxContent>
                   <w:p>
@@ -9758,7 +9805,7 @@
     <w:r>
       <w:rPr>
         <w:noProof/>
-        <w:lang w:val="de-DE"/>
+        <w:lang w:val="en-US"/>
       </w:rPr>
       <mc:AlternateContent>
         <mc:Choice Requires="wps">
@@ -9833,7 +9880,7 @@
         </mc:Choice>
         <mc:Fallback>
           <w:pict>
-            <v:rect w14:anchorId="0B5918F1" id="Rectangle 50" o:spid="_x0000_s1026" style="position:absolute;margin-left:541.95pt;margin-top:248.2pt;width:593.15pt;height:56.7pt;z-index:251737088;visibility:visible;mso-wrap-style:square;mso-width-percent:0;mso-height-percent:0;mso-wrap-distance-left:9pt;mso-wrap-distance-top:0;mso-wrap-distance-right:9pt;mso-wrap-distance-bottom:0;mso-position-horizontal:right;mso-position-horizontal-relative:page;mso-position-vertical:absolute;mso-position-vertical-relative:text;mso-width-percent:0;mso-height-percent:0;mso-width-relative:margin;mso-height-relative:margin;v-text-anchor:middle" o:gfxdata="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" fillcolor="white [3212]" strokecolor="white [3212]" strokeweight="1pt">
+            <v:rect w14:anchorId="57C9DF27" id="Rectangle 50" o:spid="_x0000_s1026" style="position:absolute;margin-left:541.95pt;margin-top:248.2pt;width:593.15pt;height:56.7pt;z-index:251737088;visibility:visible;mso-wrap-style:square;mso-width-percent:0;mso-height-percent:0;mso-wrap-distance-left:9pt;mso-wrap-distance-top:0;mso-wrap-distance-right:9pt;mso-wrap-distance-bottom:0;mso-position-horizontal:right;mso-position-horizontal-relative:page;mso-position-vertical:absolute;mso-position-vertical-relative:text;mso-width-percent:0;mso-height-percent:0;mso-width-relative:margin;mso-height-relative:margin;v-text-anchor:middle" o:gfxdata="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" fillcolor="white [3212]" strokecolor="white [3212]" strokeweight="1pt">
               <w10:wrap anchorx="page"/>
             </v:rect>
           </w:pict>
@@ -9843,7 +9890,7 @@
     <w:r>
       <w:rPr>
         <w:noProof/>
-        <w:lang w:val="de-DE"/>
+        <w:lang w:val="en-US"/>
       </w:rPr>
       <mc:AlternateContent>
         <mc:Choice Requires="wps">
@@ -9904,7 +9951,7 @@
         </mc:Choice>
         <mc:Fallback>
           <w:pict>
-            <v:line w14:anchorId="3B43F75E" id="Connecteur droit 26" o:spid="_x0000_s1026" style="position:absolute;flip:y;z-index:251739136;visibility:visible;mso-wrap-style:square;mso-width-percent:0;mso-height-percent:0;mso-wrap-distance-left:9pt;mso-wrap-distance-top:0;mso-wrap-distance-right:9pt;mso-wrap-distance-bottom:0;mso-position-horizontal:right;mso-position-horizontal-relative:page;mso-position-vertical:absolute;mso-position-vertical-relative:text;mso-width-percent:0;mso-height-percent:0;mso-width-relative:margin;mso-height-relative:margin" from="546.7pt,307.95pt" to="1144.6pt,307.95pt" o:gfxdata="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" strokecolor="#060 [3204]" strokeweight="5pt">
+            <v:line w14:anchorId="264D85E1" id="Connecteur droit 26" o:spid="_x0000_s1026" style="position:absolute;flip:y;z-index:251739136;visibility:visible;mso-wrap-style:square;mso-width-percent:0;mso-height-percent:0;mso-wrap-distance-left:9pt;mso-wrap-distance-top:0;mso-wrap-distance-right:9pt;mso-wrap-distance-bottom:0;mso-position-horizontal:right;mso-position-horizontal-relative:page;mso-position-vertical:absolute;mso-position-vertical-relative:text;mso-width-percent:0;mso-height-percent:0;mso-width-relative:margin;mso-height-relative:margin" from="546.7pt,307.95pt" to="1144.6pt,307.95pt" o:gfxdata="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" strokecolor="#0c0555 [3204]" strokeweight="5pt">
               <v:stroke joinstyle="miter"/>
               <w10:wrap anchorx="page"/>
             </v:line>
@@ -9925,7 +9972,7 @@
     <w:r>
       <w:rPr>
         <w:noProof/>
-        <w:lang w:val="de-DE"/>
+        <w:lang w:val="en-US"/>
       </w:rPr>
       <w:drawing>
         <wp:anchor distT="0" distB="0" distL="114300" distR="114300" simplePos="0" relativeHeight="251741184" behindDoc="0" locked="0" layoutInCell="1" allowOverlap="1" wp14:anchorId="723F27A5" wp14:editId="7BE0DC13">
@@ -9993,7 +10040,7 @@
     <w:r>
       <w:rPr>
         <w:noProof/>
-        <w:lang w:val="de-DE"/>
+        <w:lang w:val="en-US"/>
       </w:rPr>
       <mc:AlternateContent>
         <mc:Choice Requires="wps">
@@ -10090,7 +10137,7 @@
               <v:stroke joinstyle="miter"/>
               <v:path gradientshapeok="t" o:connecttype="rect"/>
             </v:shapetype>
-            <v:shape id="_x0000_s1032" type="#_x0000_t202" style="position:absolute;left:0;text-align:left;margin-left:520pt;margin-top:248.25pt;width:571.2pt;height:56.7pt;z-index:251743232;visibility:visible;mso-wrap-style:square;mso-width-percent:0;mso-height-percent:0;mso-wrap-distance-left:9pt;mso-wrap-distance-top:0;mso-wrap-distance-right:9pt;mso-wrap-distance-bottom:0;mso-position-horizontal:right;mso-position-horizontal-relative:page;mso-position-vertical:absolute;mso-position-vertical-relative:text;mso-width-percent:0;mso-height-percent:0;mso-width-relative:margin;mso-height-relative:margin;v-text-anchor:bottom" o:gfxdata="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" filled="f" stroked="f" strokeweight="3pt">
+            <v:shape id="_x0000_s1033" type="#_x0000_t202" style="position:absolute;left:0;text-align:left;margin-left:520pt;margin-top:248.25pt;width:571.2pt;height:56.7pt;z-index:251743232;visibility:visible;mso-wrap-style:square;mso-width-percent:0;mso-height-percent:0;mso-wrap-distance-left:9pt;mso-wrap-distance-top:0;mso-wrap-distance-right:9pt;mso-wrap-distance-bottom:0;mso-position-horizontal:right;mso-position-horizontal-relative:page;mso-position-vertical:absolute;mso-position-vertical-relative:text;mso-width-percent:0;mso-height-percent:0;mso-width-relative:margin;mso-height-relative:margin;v-text-anchor:bottom" o:gfxdata="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" filled="f" stroked="f" strokeweight="3pt">
               <v:textbox>
                 <w:txbxContent>
                   <w:p>
@@ -10123,7 +10170,7 @@
     <w:r>
       <w:rPr>
         <w:noProof/>
-        <w:lang w:val="de-DE"/>
+        <w:lang w:val="en-US"/>
       </w:rPr>
       <mc:AlternateContent>
         <mc:Choice Requires="wps">
@@ -10198,7 +10245,7 @@
         </mc:Choice>
         <mc:Fallback>
           <w:pict>
-            <v:rect w14:anchorId="254E221D" id="Rectangle 54" o:spid="_x0000_s1026" style="position:absolute;margin-left:541.95pt;margin-top:248.2pt;width:593.15pt;height:56.7pt;z-index:251742208;visibility:visible;mso-wrap-style:square;mso-width-percent:0;mso-height-percent:0;mso-wrap-distance-left:9pt;mso-wrap-distance-top:0;mso-wrap-distance-right:9pt;mso-wrap-distance-bottom:0;mso-position-horizontal:right;mso-position-horizontal-relative:page;mso-position-vertical:absolute;mso-position-vertical-relative:text;mso-width-percent:0;mso-height-percent:0;mso-width-relative:margin;mso-height-relative:margin;v-text-anchor:middle" o:gfxdata="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" fillcolor="white [3212]" strokecolor="white [3212]" strokeweight="1pt">
+            <v:rect w14:anchorId="76BCF586" id="Rectangle 54" o:spid="_x0000_s1026" style="position:absolute;margin-left:541.95pt;margin-top:248.2pt;width:593.15pt;height:56.7pt;z-index:251742208;visibility:visible;mso-wrap-style:square;mso-width-percent:0;mso-height-percent:0;mso-wrap-distance-left:9pt;mso-wrap-distance-top:0;mso-wrap-distance-right:9pt;mso-wrap-distance-bottom:0;mso-position-horizontal:right;mso-position-horizontal-relative:page;mso-position-vertical:absolute;mso-position-vertical-relative:text;mso-width-percent:0;mso-height-percent:0;mso-width-relative:margin;mso-height-relative:margin;v-text-anchor:middle" o:gfxdata="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" fillcolor="white [3212]" strokecolor="white [3212]" strokeweight="1pt">
               <w10:wrap anchorx="page"/>
             </v:rect>
           </w:pict>
@@ -10208,7 +10255,7 @@
     <w:r>
       <w:rPr>
         <w:noProof/>
-        <w:lang w:val="de-DE"/>
+        <w:lang w:val="en-US"/>
       </w:rPr>
       <mc:AlternateContent>
         <mc:Choice Requires="wps">
@@ -10269,7 +10316,7 @@
         </mc:Choice>
         <mc:Fallback>
           <w:pict>
-            <v:line w14:anchorId="0AD59C07" id="Connecteur droit 26" o:spid="_x0000_s1026" style="position:absolute;flip:y;z-index:251744256;visibility:visible;mso-wrap-style:square;mso-width-percent:0;mso-height-percent:0;mso-wrap-distance-left:9pt;mso-wrap-distance-top:0;mso-wrap-distance-right:9pt;mso-wrap-distance-bottom:0;mso-position-horizontal:right;mso-position-horizontal-relative:page;mso-position-vertical:absolute;mso-position-vertical-relative:text;mso-width-percent:0;mso-height-percent:0;mso-width-relative:margin;mso-height-relative:margin" from="546.7pt,307.95pt" to="1144.6pt,307.95pt" o:gfxdata="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" strokecolor="#060 [3204]" strokeweight="5pt">
+            <v:line w14:anchorId="5B3A7CF3" id="Connecteur droit 26" o:spid="_x0000_s1026" style="position:absolute;flip:y;z-index:251744256;visibility:visible;mso-wrap-style:square;mso-width-percent:0;mso-height-percent:0;mso-wrap-distance-left:9pt;mso-wrap-distance-top:0;mso-wrap-distance-right:9pt;mso-wrap-distance-bottom:0;mso-position-horizontal:right;mso-position-horizontal-relative:page;mso-position-vertical:absolute;mso-position-vertical-relative:text;mso-width-percent:0;mso-height-percent:0;mso-width-relative:margin;mso-height-relative:margin" from="546.7pt,307.95pt" to="1144.6pt,307.95pt" o:gfxdata="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" strokecolor="#0c0555 [3204]" strokeweight="5pt">
               <v:stroke joinstyle="miter"/>
               <w10:wrap anchorx="page"/>
             </v:line>
@@ -10343,7 +10390,6 @@
             <w:rPr>
               <w:noProof/>
               <w:color w:val="FFFFFF" w:themeColor="background1"/>
-              <w:lang w:val="de-DE"/>
             </w:rPr>
             <w:drawing>
               <wp:anchor distT="0" distB="0" distL="114300" distR="114300" simplePos="0" relativeHeight="251691008" behindDoc="1" locked="0" layoutInCell="1" allowOverlap="1" wp14:anchorId="6FF7CE50" wp14:editId="10B2C841">
@@ -10450,7 +10496,7 @@
     <w:r>
       <w:rPr>
         <w:noProof/>
-        <w:lang w:val="de-DE"/>
+        <w:lang w:val="en-US"/>
       </w:rPr>
       <mc:AlternateContent>
         <mc:Choice Requires="wps">
@@ -10523,7 +10569,7 @@
         </mc:Choice>
         <mc:Fallback>
           <w:pict>
-            <v:rect w14:anchorId="23CBD9AD" id="Rectangle 46" o:spid="_x0000_s1026" style="position:absolute;margin-left:-28.05pt;margin-top:53.85pt;width:703pt;height:37.7pt;z-index:-251653120;visibility:visible;mso-wrap-style:square;mso-width-percent:0;mso-height-percent:0;mso-wrap-distance-left:9pt;mso-wrap-distance-top:0;mso-wrap-distance-right:9pt;mso-wrap-distance-bottom:0;mso-position-horizontal:absolute;mso-position-horizontal-relative:page;mso-position-vertical:absolute;mso-position-vertical-relative:page;mso-width-percent:0;mso-height-percent:0;mso-width-relative:margin;mso-height-relative:margin;v-text-anchor:top" o:gfxdata="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" fillcolor="#060 [3204]" stroked="f" strokeweight="1pt">
+            <v:rect w14:anchorId="147536FF" id="Rectangle 46" o:spid="_x0000_s1026" style="position:absolute;margin-left:-28.05pt;margin-top:53.85pt;width:703pt;height:37.7pt;z-index:-251653120;visibility:visible;mso-wrap-style:square;mso-width-percent:0;mso-height-percent:0;mso-wrap-distance-left:9pt;mso-wrap-distance-top:0;mso-wrap-distance-right:9pt;mso-wrap-distance-bottom:0;mso-position-horizontal:absolute;mso-position-horizontal-relative:page;mso-position-vertical:absolute;mso-position-vertical-relative:page;mso-width-percent:0;mso-height-percent:0;mso-width-relative:margin;mso-height-relative:margin;v-text-anchor:top" o:gfxdata="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" fillcolor="#0c0555 [3204]" stroked="f" strokeweight="1pt">
               <w10:wrap anchorx="page" anchory="page"/>
             </v:rect>
           </w:pict>
@@ -10599,7 +10645,6 @@
             <w:rPr>
               <w:noProof/>
               <w:color w:val="FFFFFF" w:themeColor="background1"/>
-              <w:lang w:val="de-DE"/>
             </w:rPr>
             <w:drawing>
               <wp:anchor distT="0" distB="0" distL="114300" distR="114300" simplePos="0" relativeHeight="251688960" behindDoc="1" locked="0" layoutInCell="1" allowOverlap="1" wp14:anchorId="4AF26E1F" wp14:editId="517779F8">
@@ -10682,7 +10727,7 @@
     <w:r>
       <w:rPr>
         <w:noProof/>
-        <w:lang w:val="de-DE"/>
+        <w:lang w:val="en-US"/>
       </w:rPr>
       <mc:AlternateContent>
         <mc:Choice Requires="wps">
@@ -10755,7 +10800,7 @@
         </mc:Choice>
         <mc:Fallback>
           <w:pict>
-            <v:rect w14:anchorId="3762E0D1" id="Rectangle 20" o:spid="_x0000_s1026" style="position:absolute;margin-left:-28.35pt;margin-top:53.85pt;width:703pt;height:37.7pt;z-index:-251640832;visibility:visible;mso-wrap-style:square;mso-width-percent:0;mso-height-percent:0;mso-wrap-distance-left:9pt;mso-wrap-distance-top:0;mso-wrap-distance-right:9pt;mso-wrap-distance-bottom:0;mso-position-horizontal:absolute;mso-position-horizontal-relative:page;mso-position-vertical:absolute;mso-position-vertical-relative:page;mso-width-percent:0;mso-height-percent:0;mso-width-relative:margin;mso-height-relative:margin;v-text-anchor:top" o:gfxdata="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" fillcolor="#060 [3204]" stroked="f" strokeweight="1pt">
+            <v:rect w14:anchorId="3E69D5CD" id="Rectangle 20" o:spid="_x0000_s1026" style="position:absolute;margin-left:-28.35pt;margin-top:53.85pt;width:703pt;height:37.7pt;z-index:-251640832;visibility:visible;mso-wrap-style:square;mso-width-percent:0;mso-height-percent:0;mso-wrap-distance-left:9pt;mso-wrap-distance-top:0;mso-wrap-distance-right:9pt;mso-wrap-distance-bottom:0;mso-position-horizontal:absolute;mso-position-horizontal-relative:page;mso-position-vertical:absolute;mso-position-vertical-relative:page;mso-width-percent:0;mso-height-percent:0;mso-width-relative:margin;mso-height-relative:margin;v-text-anchor:top" o:gfxdata="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" fillcolor="#0c0555 [3204]" stroked="f" strokeweight="1pt">
               <w10:wrap anchorx="page" anchory="page"/>
             </v:rect>
           </w:pict>
@@ -10775,7 +10820,7 @@
     <w:r>
       <w:rPr>
         <w:noProof/>
-        <w:lang w:val="de-DE"/>
+        <w:lang w:val="en-US"/>
       </w:rPr>
       <w:drawing>
         <wp:anchor distT="0" distB="0" distL="114300" distR="114300" simplePos="0" relativeHeight="251699200" behindDoc="0" locked="0" layoutInCell="1" allowOverlap="1" wp14:anchorId="391C7C5B" wp14:editId="14DB909E">
@@ -10843,7 +10888,7 @@
     <w:r>
       <w:rPr>
         <w:noProof/>
-        <w:lang w:val="de-DE"/>
+        <w:lang w:val="en-US"/>
       </w:rPr>
       <mc:AlternateContent>
         <mc:Choice Requires="wps">
@@ -10973,7 +11018,7 @@
     <w:r>
       <w:rPr>
         <w:noProof/>
-        <w:lang w:val="de-DE"/>
+        <w:lang w:val="en-US"/>
       </w:rPr>
       <mc:AlternateContent>
         <mc:Choice Requires="wps">
@@ -11048,7 +11093,7 @@
         </mc:Choice>
         <mc:Fallback>
           <w:pict>
-            <v:rect w14:anchorId="7D891799" id="Rectangle 27" o:spid="_x0000_s1026" style="position:absolute;margin-left:541.95pt;margin-top:248.2pt;width:593.15pt;height:56.7pt;z-index:251699711;visibility:visible;mso-wrap-style:square;mso-width-percent:0;mso-height-percent:0;mso-wrap-distance-left:9pt;mso-wrap-distance-top:0;mso-wrap-distance-right:9pt;mso-wrap-distance-bottom:0;mso-position-horizontal:right;mso-position-horizontal-relative:page;mso-position-vertical:absolute;mso-position-vertical-relative:text;mso-width-percent:0;mso-height-percent:0;mso-width-relative:margin;mso-height-relative:margin;v-text-anchor:middle" o:gfxdata="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" fillcolor="white [3212]" strokecolor="white [3212]" strokeweight="1pt">
+            <v:rect w14:anchorId="6C6F3D3F" id="Rectangle 27" o:spid="_x0000_s1026" style="position:absolute;margin-left:541.95pt;margin-top:248.2pt;width:593.15pt;height:56.7pt;z-index:251699711;visibility:visible;mso-wrap-style:square;mso-width-percent:0;mso-height-percent:0;mso-wrap-distance-left:9pt;mso-wrap-distance-top:0;mso-wrap-distance-right:9pt;mso-wrap-distance-bottom:0;mso-position-horizontal:right;mso-position-horizontal-relative:page;mso-position-vertical:absolute;mso-position-vertical-relative:text;mso-width-percent:0;mso-height-percent:0;mso-width-relative:margin;mso-height-relative:margin;v-text-anchor:middle" o:gfxdata="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" fillcolor="white [3212]" strokecolor="white [3212]" strokeweight="1pt">
               <w10:wrap anchorx="page"/>
             </v:rect>
           </w:pict>
@@ -11058,7 +11103,7 @@
     <w:r>
       <w:rPr>
         <w:noProof/>
-        <w:lang w:val="de-DE"/>
+        <w:lang w:val="en-US"/>
       </w:rPr>
       <mc:AlternateContent>
         <mc:Choice Requires="wps">
@@ -11119,7 +11164,7 @@
         </mc:Choice>
         <mc:Fallback>
           <w:pict>
-            <v:line w14:anchorId="0E62A469" id="Connecteur droit 26" o:spid="_x0000_s1026" style="position:absolute;flip:y;z-index:251701248;visibility:visible;mso-wrap-style:square;mso-width-percent:0;mso-height-percent:0;mso-wrap-distance-left:9pt;mso-wrap-distance-top:0;mso-wrap-distance-right:9pt;mso-wrap-distance-bottom:0;mso-position-horizontal:right;mso-position-horizontal-relative:page;mso-position-vertical:absolute;mso-position-vertical-relative:text;mso-width-percent:0;mso-height-percent:0;mso-width-relative:margin;mso-height-relative:margin" from="546.7pt,307.95pt" to="1144.6pt,307.95pt" o:gfxdata="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" strokecolor="#060 [3204]" strokeweight="5pt">
+            <v:line w14:anchorId="5A684D70" id="Connecteur droit 26" o:spid="_x0000_s1026" style="position:absolute;flip:y;z-index:251701248;visibility:visible;mso-wrap-style:square;mso-width-percent:0;mso-height-percent:0;mso-wrap-distance-left:9pt;mso-wrap-distance-top:0;mso-wrap-distance-right:9pt;mso-wrap-distance-bottom:0;mso-position-horizontal:right;mso-position-horizontal-relative:page;mso-position-vertical:absolute;mso-position-vertical-relative:text;mso-width-percent:0;mso-height-percent:0;mso-width-relative:margin;mso-height-relative:margin" from="546.7pt,307.95pt" to="1144.6pt,307.95pt" o:gfxdata="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" strokecolor="#0c0555 [3204]" strokeweight="5pt">
               <v:stroke joinstyle="miter"/>
               <w10:wrap anchorx="page"/>
             </v:line>
@@ -11196,7 +11241,6 @@
             <w:rPr>
               <w:noProof/>
               <w:color w:val="FFFFFF" w:themeColor="background1"/>
-              <w:lang w:val="de-DE"/>
             </w:rPr>
             <w:drawing>
               <wp:anchor distT="0" distB="0" distL="114300" distR="114300" simplePos="0" relativeHeight="251695104" behindDoc="1" locked="0" layoutInCell="1" allowOverlap="1" wp14:anchorId="4B7FF55A" wp14:editId="06F46241">
@@ -11279,7 +11323,7 @@
     <w:r>
       <w:rPr>
         <w:noProof/>
-        <w:lang w:val="de-DE"/>
+        <w:lang w:val="en-US"/>
       </w:rPr>
       <mc:AlternateContent>
         <mc:Choice Requires="wps">
@@ -11352,7 +11396,7 @@
         </mc:Choice>
         <mc:Fallback>
           <w:pict>
-            <v:rect w14:anchorId="375587F1" id="Rectangle 48" o:spid="_x0000_s1026" style="position:absolute;margin-left:-7pt;margin-top:-36.85pt;width:703.1pt;height:37.55pt;z-index:-251651072;visibility:visible;mso-wrap-style:square;mso-width-percent:0;mso-height-percent:0;mso-wrap-distance-left:9pt;mso-wrap-distance-top:0;mso-wrap-distance-right:9pt;mso-wrap-distance-bottom:0;mso-position-horizontal:absolute;mso-position-horizontal-relative:page;mso-position-vertical:absolute;mso-position-vertical-relative:text;mso-width-percent:0;mso-height-percent:0;mso-width-relative:margin;mso-height-relative:margin;v-text-anchor:top" o:gfxdata="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" fillcolor="#060 [3204]" stroked="f" strokeweight="1pt">
+            <v:rect w14:anchorId="2DA5CBAB" id="Rectangle 48" o:spid="_x0000_s1026" style="position:absolute;margin-left:-7pt;margin-top:-36.85pt;width:703.1pt;height:37.55pt;z-index:-251651072;visibility:visible;mso-wrap-style:square;mso-width-percent:0;mso-height-percent:0;mso-wrap-distance-left:9pt;mso-wrap-distance-top:0;mso-wrap-distance-right:9pt;mso-wrap-distance-bottom:0;mso-position-horizontal:absolute;mso-position-horizontal-relative:page;mso-position-vertical:absolute;mso-position-vertical-relative:text;mso-width-percent:0;mso-height-percent:0;mso-width-relative:margin;mso-height-relative:margin;v-text-anchor:top" o:gfxdata="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" fillcolor="#0c0555 [3204]" stroked="f" strokeweight="1pt">
               <w10:wrap anchorx="page"/>
             </v:rect>
           </w:pict>
@@ -11428,7 +11472,6 @@
             <w:rPr>
               <w:noProof/>
               <w:color w:val="FFFFFF" w:themeColor="background1"/>
-              <w:lang w:val="de-DE"/>
             </w:rPr>
             <w:drawing>
               <wp:anchor distT="0" distB="0" distL="114300" distR="114300" simplePos="0" relativeHeight="251713536" behindDoc="1" locked="0" layoutInCell="1" allowOverlap="1" wp14:anchorId="2EF70F8B" wp14:editId="571C2156">
@@ -11511,7 +11554,7 @@
     <w:r>
       <w:rPr>
         <w:noProof/>
-        <w:lang w:val="de-DE"/>
+        <w:lang w:val="en-US"/>
       </w:rPr>
       <mc:AlternateContent>
         <mc:Choice Requires="wps">
@@ -11584,7 +11627,7 @@
         </mc:Choice>
         <mc:Fallback>
           <w:pict>
-            <v:rect w14:anchorId="1A7AB0DE" id="Rectangle 19" o:spid="_x0000_s1026" style="position:absolute;margin-left:-7pt;margin-top:-36.85pt;width:703.1pt;height:37.55pt;z-index:-251603968;visibility:visible;mso-wrap-style:square;mso-width-percent:0;mso-height-percent:0;mso-wrap-distance-left:9pt;mso-wrap-distance-top:0;mso-wrap-distance-right:9pt;mso-wrap-distance-bottom:0;mso-position-horizontal:absolute;mso-position-horizontal-relative:page;mso-position-vertical:absolute;mso-position-vertical-relative:text;mso-width-percent:0;mso-height-percent:0;mso-width-relative:margin;mso-height-relative:margin;v-text-anchor:top" o:gfxdata="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" fillcolor="#060 [3204]" stroked="f" strokeweight="1pt">
+            <v:rect w14:anchorId="4A289F0C" id="Rectangle 19" o:spid="_x0000_s1026" style="position:absolute;margin-left:-7pt;margin-top:-36.85pt;width:703.1pt;height:37.55pt;z-index:-251603968;visibility:visible;mso-wrap-style:square;mso-width-percent:0;mso-height-percent:0;mso-wrap-distance-left:9pt;mso-wrap-distance-top:0;mso-wrap-distance-right:9pt;mso-wrap-distance-bottom:0;mso-position-horizontal:absolute;mso-position-horizontal-relative:page;mso-position-vertical:absolute;mso-position-vertical-relative:text;mso-width-percent:0;mso-height-percent:0;mso-width-relative:margin;mso-height-relative:margin;v-text-anchor:top" o:gfxdata="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" fillcolor="#0c0555 [3204]" stroked="f" strokeweight="1pt">
               <w10:wrap anchorx="page"/>
             </v:rect>
           </w:pict>
@@ -11604,7 +11647,7 @@
     <w:r>
       <w:rPr>
         <w:noProof/>
-        <w:lang w:val="de-DE"/>
+        <w:lang w:val="en-US"/>
       </w:rPr>
       <w:drawing>
         <wp:anchor distT="0" distB="0" distL="114300" distR="114300" simplePos="0" relativeHeight="251720704" behindDoc="0" locked="0" layoutInCell="1" allowOverlap="1" wp14:anchorId="05A7125C" wp14:editId="7577FFC7">
@@ -11672,7 +11715,7 @@
     <w:r>
       <w:rPr>
         <w:noProof/>
-        <w:lang w:val="de-DE"/>
+        <w:lang w:val="en-US"/>
       </w:rPr>
       <mc:AlternateContent>
         <mc:Choice Requires="wps">
@@ -11802,7 +11845,7 @@
     <w:r>
       <w:rPr>
         <w:noProof/>
-        <w:lang w:val="de-DE"/>
+        <w:lang w:val="en-US"/>
       </w:rPr>
       <mc:AlternateContent>
         <mc:Choice Requires="wps">
@@ -11877,7 +11920,7 @@
         </mc:Choice>
         <mc:Fallback>
           <w:pict>
-            <v:rect w14:anchorId="0BEF773A" id="Rectangle 31" o:spid="_x0000_s1026" style="position:absolute;margin-left:541.95pt;margin-top:248.2pt;width:593.15pt;height:56.7pt;z-index:251721728;visibility:visible;mso-wrap-style:square;mso-width-percent:0;mso-height-percent:0;mso-wrap-distance-left:9pt;mso-wrap-distance-top:0;mso-wrap-distance-right:9pt;mso-wrap-distance-bottom:0;mso-position-horizontal:right;mso-position-horizontal-relative:page;mso-position-vertical:absolute;mso-position-vertical-relative:text;mso-width-percent:0;mso-height-percent:0;mso-width-relative:margin;mso-height-relative:margin;v-text-anchor:middle" o:gfxdata="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" fillcolor="white [3212]" strokecolor="white [3212]" strokeweight="1pt">
+            <v:rect w14:anchorId="03887445" id="Rectangle 31" o:spid="_x0000_s1026" style="position:absolute;margin-left:541.95pt;margin-top:248.2pt;width:593.15pt;height:56.7pt;z-index:251721728;visibility:visible;mso-wrap-style:square;mso-width-percent:0;mso-height-percent:0;mso-wrap-distance-left:9pt;mso-wrap-distance-top:0;mso-wrap-distance-right:9pt;mso-wrap-distance-bottom:0;mso-position-horizontal:right;mso-position-horizontal-relative:page;mso-position-vertical:absolute;mso-position-vertical-relative:text;mso-width-percent:0;mso-height-percent:0;mso-width-relative:margin;mso-height-relative:margin;v-text-anchor:middle" o:gfxdata="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" fillcolor="white [3212]" strokecolor="white [3212]" strokeweight="1pt">
               <w10:wrap anchorx="page"/>
             </v:rect>
           </w:pict>
@@ -11887,7 +11930,7 @@
     <w:r>
       <w:rPr>
         <w:noProof/>
-        <w:lang w:val="de-DE"/>
+        <w:lang w:val="en-US"/>
       </w:rPr>
       <mc:AlternateContent>
         <mc:Choice Requires="wps">
@@ -11948,7 +11991,7 @@
         </mc:Choice>
         <mc:Fallback>
           <w:pict>
-            <v:line w14:anchorId="3780B429" id="Connecteur droit 26" o:spid="_x0000_s1026" style="position:absolute;flip:y;z-index:251723776;visibility:visible;mso-wrap-style:square;mso-width-percent:0;mso-height-percent:0;mso-wrap-distance-left:9pt;mso-wrap-distance-top:0;mso-wrap-distance-right:9pt;mso-wrap-distance-bottom:0;mso-position-horizontal:right;mso-position-horizontal-relative:page;mso-position-vertical:absolute;mso-position-vertical-relative:text;mso-width-percent:0;mso-height-percent:0;mso-width-relative:margin;mso-height-relative:margin" from="546.7pt,307.95pt" to="1144.6pt,307.95pt" o:gfxdata="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" strokecolor="#060 [3204]" strokeweight="5pt">
+            <v:line w14:anchorId="2831CB2B" id="Connecteur droit 26" o:spid="_x0000_s1026" style="position:absolute;flip:y;z-index:251723776;visibility:visible;mso-wrap-style:square;mso-width-percent:0;mso-height-percent:0;mso-wrap-distance-left:9pt;mso-wrap-distance-top:0;mso-wrap-distance-right:9pt;mso-wrap-distance-bottom:0;mso-position-horizontal:right;mso-position-horizontal-relative:page;mso-position-vertical:absolute;mso-position-vertical-relative:text;mso-width-percent:0;mso-height-percent:0;mso-width-relative:margin;mso-height-relative:margin" from="546.7pt,307.95pt" to="1144.6pt,307.95pt" o:gfxdata="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" strokecolor="#0c0555 [3204]" strokeweight="5pt">
               <v:stroke joinstyle="miter"/>
               <w10:wrap anchorx="page"/>
             </v:line>
@@ -11962,7 +12005,7 @@
 
 <file path=word/numbering.xml><?xml version="1.0" encoding="utf-8"?>
 <w:numbering xmlns:wpc="http://schemas.microsoft.com/office/word/2010/wordprocessingCanvas" xmlns:mc="http://schemas.openxmlformats.org/markup-compatibility/2006" xmlns:o="urn:schemas-microsoft-com:office:office" xmlns:r="http://schemas.openxmlformats.org/officeDocument/2006/relationships" xmlns:m="http://schemas.openxmlformats.org/officeDocument/2006/math" xmlns:v="urn:schemas-microsoft-com:vml" xmlns:wp14="http://schemas.microsoft.com/office/word/2010/wordprocessingDrawing" xmlns:wp="http://schemas.openxmlformats.org/drawingml/2006/wordprocessingDrawing" xmlns:w10="urn:schemas-microsoft-com:office:word" xmlns:w="http://schemas.openxmlformats.org/wordprocessingml/2006/main" xmlns:w14="http://schemas.microsoft.com/office/word/2010/wordml" xmlns:w15="http://schemas.microsoft.com/office/word/2012/wordml" xmlns:wpg="http://schemas.microsoft.com/office/word/2010/wordprocessingGroup" xmlns:wpi="http://schemas.microsoft.com/office/word/2010/wordprocessingInk" xmlns:wne="http://schemas.microsoft.com/office/word/2006/wordml" xmlns:wps="http://schemas.microsoft.com/office/word/2010/wordprocessingShape" mc:Ignorable="w14 w15 wp14">
-  <w:abstractNum w:abstractNumId="0">
+  <w:abstractNum w:abstractNumId="0" w15:restartNumberingAfterBreak="0">
     <w:nsid w:val="16166ED0"/>
     <w:multiLevelType w:val="multilevel"/>
     <w:tmpl w:val="FC1AFA5A"/>
@@ -12075,7 +12118,7 @@
       </w:rPr>
     </w:lvl>
   </w:abstractNum>
-  <w:abstractNum w:abstractNumId="1">
+  <w:abstractNum w:abstractNumId="1" w15:restartNumberingAfterBreak="0">
     <w:nsid w:val="4FAC4896"/>
     <w:multiLevelType w:val="hybridMultilevel"/>
     <w:tmpl w:val="6B90FE32"/>
@@ -12164,7 +12207,7 @@
       </w:pPr>
     </w:lvl>
   </w:abstractNum>
-  <w:abstractNum w:abstractNumId="2">
+  <w:abstractNum w:abstractNumId="2" w15:restartNumberingAfterBreak="0">
     <w:nsid w:val="7CDB2748"/>
     <w:multiLevelType w:val="multilevel"/>
     <w:tmpl w:val="32BA99C0"/>
@@ -12722,7 +12765,7 @@
     </w:pPr>
     <w:rPr>
       <w:rFonts w:asciiTheme="majorHAnsi" w:eastAsiaTheme="majorEastAsia" w:hAnsiTheme="majorHAnsi" w:cstheme="majorBidi"/>
-      <w:color w:val="004C00" w:themeColor="accent1" w:themeShade="BF"/>
+      <w:color w:val="08033F" w:themeColor="accent1" w:themeShade="BF"/>
       <w:sz w:val="28"/>
       <w:szCs w:val="26"/>
     </w:rPr>
@@ -12748,7 +12791,7 @@
     </w:pPr>
     <w:rPr>
       <w:rFonts w:asciiTheme="majorHAnsi" w:eastAsiaTheme="majorEastAsia" w:hAnsiTheme="majorHAnsi" w:cstheme="majorBidi"/>
-      <w:color w:val="003200" w:themeColor="accent1" w:themeShade="7F"/>
+      <w:color w:val="05022A" w:themeColor="accent1" w:themeShade="7F"/>
       <w:sz w:val="24"/>
       <w:szCs w:val="24"/>
     </w:rPr>
@@ -12776,7 +12819,7 @@
       <w:rFonts w:asciiTheme="majorHAnsi" w:eastAsiaTheme="majorEastAsia" w:hAnsiTheme="majorHAnsi" w:cstheme="majorBidi"/>
       <w:i/>
       <w:iCs/>
-      <w:color w:val="004C00" w:themeColor="accent1" w:themeShade="BF"/>
+      <w:color w:val="08033F" w:themeColor="accent1" w:themeShade="BF"/>
     </w:rPr>
   </w:style>
   <w:style w:type="paragraph" w:styleId="Heading5">
@@ -12801,7 +12844,7 @@
     </w:pPr>
     <w:rPr>
       <w:rFonts w:asciiTheme="majorHAnsi" w:eastAsiaTheme="majorEastAsia" w:hAnsiTheme="majorHAnsi" w:cstheme="majorBidi"/>
-      <w:color w:val="004C00" w:themeColor="accent1" w:themeShade="BF"/>
+      <w:color w:val="08033F" w:themeColor="accent1" w:themeShade="BF"/>
     </w:rPr>
   </w:style>
   <w:style w:type="paragraph" w:styleId="Heading6">
@@ -12826,7 +12869,7 @@
     </w:pPr>
     <w:rPr>
       <w:rFonts w:asciiTheme="majorHAnsi" w:eastAsiaTheme="majorEastAsia" w:hAnsiTheme="majorHAnsi" w:cstheme="majorBidi"/>
-      <w:color w:val="003200" w:themeColor="accent1" w:themeShade="7F"/>
+      <w:color w:val="05022A" w:themeColor="accent1" w:themeShade="7F"/>
     </w:rPr>
   </w:style>
   <w:style w:type="paragraph" w:styleId="Heading7">
@@ -12853,7 +12896,7 @@
       <w:rFonts w:asciiTheme="majorHAnsi" w:eastAsiaTheme="majorEastAsia" w:hAnsiTheme="majorHAnsi" w:cstheme="majorBidi"/>
       <w:i/>
       <w:iCs/>
-      <w:color w:val="003200" w:themeColor="accent1" w:themeShade="7F"/>
+      <w:color w:val="05022A" w:themeColor="accent1" w:themeShade="7F"/>
     </w:rPr>
   </w:style>
   <w:style w:type="paragraph" w:styleId="Heading8">
@@ -13144,7 +13187,7 @@
     <w:rsid w:val="005C0A9F"/>
     <w:rPr>
       <w:rFonts w:asciiTheme="majorHAnsi" w:eastAsiaTheme="majorEastAsia" w:hAnsiTheme="majorHAnsi" w:cstheme="majorBidi"/>
-      <w:color w:val="004C00" w:themeColor="accent1" w:themeShade="BF"/>
+      <w:color w:val="08033F" w:themeColor="accent1" w:themeShade="BF"/>
       <w:sz w:val="28"/>
       <w:szCs w:val="26"/>
     </w:rPr>
@@ -13168,7 +13211,7 @@
     <w:rsid w:val="005C0A9F"/>
     <w:rPr>
       <w:rFonts w:asciiTheme="majorHAnsi" w:eastAsiaTheme="majorEastAsia" w:hAnsiTheme="majorHAnsi" w:cstheme="majorBidi"/>
-      <w:color w:val="003200" w:themeColor="accent1" w:themeShade="7F"/>
+      <w:color w:val="05022A" w:themeColor="accent1" w:themeShade="7F"/>
       <w:sz w:val="24"/>
       <w:szCs w:val="24"/>
     </w:rPr>
@@ -13183,7 +13226,7 @@
       <w:rFonts w:asciiTheme="majorHAnsi" w:eastAsiaTheme="majorEastAsia" w:hAnsiTheme="majorHAnsi" w:cstheme="majorBidi"/>
       <w:i/>
       <w:iCs/>
-      <w:color w:val="004C00" w:themeColor="accent1" w:themeShade="BF"/>
+      <w:color w:val="08033F" w:themeColor="accent1" w:themeShade="BF"/>
     </w:rPr>
   </w:style>
   <w:style w:type="character" w:customStyle="1" w:styleId="Heading5Char">
@@ -13195,7 +13238,7 @@
     <w:rsid w:val="005C0A9F"/>
     <w:rPr>
       <w:rFonts w:asciiTheme="majorHAnsi" w:eastAsiaTheme="majorEastAsia" w:hAnsiTheme="majorHAnsi" w:cstheme="majorBidi"/>
-      <w:color w:val="004C00" w:themeColor="accent1" w:themeShade="BF"/>
+      <w:color w:val="08033F" w:themeColor="accent1" w:themeShade="BF"/>
     </w:rPr>
   </w:style>
   <w:style w:type="character" w:customStyle="1" w:styleId="Heading6Char">
@@ -13207,7 +13250,7 @@
     <w:rsid w:val="005C0A9F"/>
     <w:rPr>
       <w:rFonts w:asciiTheme="majorHAnsi" w:eastAsiaTheme="majorEastAsia" w:hAnsiTheme="majorHAnsi" w:cstheme="majorBidi"/>
-      <w:color w:val="003200" w:themeColor="accent1" w:themeShade="7F"/>
+      <w:color w:val="05022A" w:themeColor="accent1" w:themeShade="7F"/>
     </w:rPr>
   </w:style>
   <w:style w:type="character" w:customStyle="1" w:styleId="Heading7Char">
@@ -13221,7 +13264,7 @@
       <w:rFonts w:asciiTheme="majorHAnsi" w:eastAsiaTheme="majorEastAsia" w:hAnsiTheme="majorHAnsi" w:cstheme="majorBidi"/>
       <w:i/>
       <w:iCs/>
-      <w:color w:val="003200" w:themeColor="accent1" w:themeShade="7F"/>
+      <w:color w:val="05022A" w:themeColor="accent1" w:themeShade="7F"/>
     </w:rPr>
   </w:style>
   <w:style w:type="character" w:customStyle="1" w:styleId="Heading8Char">
@@ -13284,7 +13327,7 @@
     <w:unhideWhenUsed/>
     <w:rsid w:val="00AF4048"/>
     <w:pPr>
-      <w:shd w:val="clear" w:color="auto" w:fill="595959" w:themeFill="accent3"/>
+      <w:shd w:val="clear" w:color="auto" w:fill="646464" w:themeFill="accent3"/>
       <w:tabs>
         <w:tab w:val="left" w:pos="440"/>
         <w:tab w:val="right" w:leader="dot" w:pos="4171"/>
@@ -13317,7 +13360,7 @@
     <w:unhideWhenUsed/>
     <w:rsid w:val="002335AD"/>
     <w:rPr>
-      <w:color w:val="000066" w:themeColor="hyperlink"/>
+      <w:color w:val="000000" w:themeColor="hyperlink"/>
       <w:u w:val="single"/>
     </w:rPr>
   </w:style>
@@ -13342,7 +13385,7 @@
     <w:rPr>
       <w:b w:val="0"/>
       <w:caps/>
-      <w:color w:val="004C00" w:themeColor="accent1" w:themeShade="BF"/>
+      <w:color w:val="08033F" w:themeColor="accent1" w:themeShade="BF"/>
       <w:sz w:val="32"/>
     </w:rPr>
   </w:style>
@@ -13489,9 +13532,8 @@
     <w:panose1 w:val="020B0502040204020203"/>
     <w:charset w:val="00"/>
     <w:family w:val="swiss"/>
-    <w:notTrueType/>
     <w:pitch w:val="variable"/>
-    <w:sig w:usb0="00000003" w:usb1="00000000" w:usb2="00000000" w:usb3="00000000" w:csb0="00000001" w:csb1="00000000"/>
+    <w:sig w:usb0="E10022FF" w:usb1="C000E47F" w:usb2="00000029" w:usb3="00000000" w:csb0="000001DF" w:csb1="00000000"/>
   </w:font>
   <w:font w:name="Calibri">
     <w:panose1 w:val="020F0502020204030204"/>
@@ -13535,6 +13577,7 @@
   <w:rsids>
     <w:rsidRoot w:val="006422BA"/>
     <w:rsid w:val="00001E4E"/>
+    <w:rsid w:val="00205D69"/>
     <w:rsid w:val="0030511D"/>
     <w:rsid w:val="003809BC"/>
     <w:rsid w:val="006422BA"/>
@@ -14071,34 +14114,34 @@
         <a:sysClr val="window" lastClr="FFFFFF"/>
       </a:lt1>
       <a:dk2>
-        <a:srgbClr val="595959"/>
+        <a:srgbClr val="646464"/>
       </a:dk2>
       <a:lt2>
         <a:srgbClr val="D6D6D6"/>
       </a:lt2>
       <a:accent1>
-        <a:srgbClr val="006600"/>
+        <a:srgbClr val="0C0555"/>
       </a:accent1>
       <a:accent2>
-        <a:srgbClr val="D6D6D6"/>
+        <a:srgbClr val="A5A5A5"/>
       </a:accent2>
       <a:accent3>
-        <a:srgbClr val="595959"/>
+        <a:srgbClr val="646464"/>
       </a:accent3>
       <a:accent4>
-        <a:srgbClr val="000066"/>
+        <a:srgbClr val="000000"/>
       </a:accent4>
       <a:accent5>
-        <a:srgbClr val="800000"/>
+        <a:srgbClr val="000000"/>
       </a:accent5>
       <a:accent6>
-        <a:srgbClr val="FFFFFF"/>
+        <a:srgbClr val="000000"/>
       </a:accent6>
       <a:hlink>
-        <a:srgbClr val="000066"/>
+        <a:srgbClr val="000000"/>
       </a:hlink>
       <a:folHlink>
-        <a:srgbClr val="000066"/>
+        <a:srgbClr val="000000"/>
       </a:folHlink>
     </a:clrScheme>
     <a:fontScheme name="Arial">
@@ -14345,7 +14388,7 @@
 </file>
 
 <file path=customXml/itemProps2.xml><?xml version="1.0" encoding="utf-8"?>
-<ds:datastoreItem xmlns:ds="http://schemas.openxmlformats.org/officeDocument/2006/customXml" ds:itemID="{8F325238-3FA5-4222-9E95-A9290922B863}">
+<ds:datastoreItem xmlns:ds="http://schemas.openxmlformats.org/officeDocument/2006/customXml" ds:itemID="{DA67E249-817F-4BA8-97EF-03F4110FC7FD}">
   <ds:schemaRefs>
     <ds:schemaRef ds:uri="http://schemas.openxmlformats.org/officeDocument/2006/bibliography"/>
   </ds:schemaRefs>

</xml_diff>